<commit_message>
Update Uptown Residence Contract.docx
</commit_message>
<xml_diff>
--- a/api/templates/Uptown Residence Contract.docx
+++ b/api/templates/Uptown Residence Contract.docx
@@ -6,9 +6,11 @@
       <w:pPr>
         <w:spacing w:after="0" w:line="240" w:lineRule="auto"/>
         <w:rPr>
-          <w:color w:val="000000"/>
-          <w:sz w:val="24"/>
-          <w:szCs w:val="24"/>
+          <w:rFonts w:hint="cs"/>
+          <w:color w:val="000000"/>
+          <w:sz w:val="24"/>
+          <w:szCs w:val="24"/>
+          <w:lang w:bidi="ar-EG"/>
         </w:rPr>
       </w:pPr>
     </w:p>
@@ -740,7 +742,23 @@
                 <w:b/>
                 <w:rtl/>
               </w:rPr>
-              <w:t>رقم/  &lt;&lt;مبنى رقم&gt;&gt; - بلوك/ &lt;&lt;قطاع&gt;&gt; - مجاورة/ &lt;&lt;مجاورة&gt;&gt;</w:t>
+              <w:t>رقم</w:t>
+            </w:r>
+            <w:proofErr w:type="gramStart"/>
+            <w:r>
+              <w:rPr>
+                <w:b/>
+                <w:rtl/>
+              </w:rPr>
+              <w:t>/  &lt;</w:t>
+            </w:r>
+            <w:proofErr w:type="gramEnd"/>
+            <w:r>
+              <w:rPr>
+                <w:b/>
+                <w:rtl/>
+              </w:rPr>
+              <w:t>&lt;مبنى رقم&gt;&gt; - بلوك/ &lt;&lt;قطاع&gt;&gt; - مجاورة/ &lt;&lt;مجاورة&gt;&gt;</w:t>
             </w:r>
           </w:p>
         </w:tc>
@@ -924,7 +942,25 @@
           <w:szCs w:val="24"/>
           <w:rtl/>
         </w:rPr>
-        <w:t xml:space="preserve">انه في يوم     &lt;&lt;يوم تاريخ العقد&gt;&gt;  الموافق  ‏&lt;&lt;تاريخ العقد&gt;&gt; </w:t>
+        <w:t>انه في يوم     &lt;&lt;يوم تاريخ العقد&gt;</w:t>
+      </w:r>
+      <w:proofErr w:type="gramStart"/>
+      <w:r>
+        <w:rPr>
+          <w:sz w:val="24"/>
+          <w:szCs w:val="24"/>
+          <w:rtl/>
+        </w:rPr>
+        <w:t>&gt;  الموافق</w:t>
+      </w:r>
+      <w:proofErr w:type="gramEnd"/>
+      <w:r>
+        <w:rPr>
+          <w:sz w:val="24"/>
+          <w:szCs w:val="24"/>
+          <w:rtl/>
+        </w:rPr>
+        <w:t xml:space="preserve">  ‏&lt;&lt;تاريخ العقد&gt;&gt; </w:t>
       </w:r>
     </w:p>
     <w:p>
@@ -942,7 +978,25 @@
           <w:szCs w:val="24"/>
           <w:rtl/>
         </w:rPr>
-        <w:t xml:space="preserve">حرر هذا العقد بين كلاً من :- </w:t>
+        <w:t xml:space="preserve">حرر هذا العقد بين كلاً </w:t>
+      </w:r>
+      <w:proofErr w:type="gramStart"/>
+      <w:r>
+        <w:rPr>
+          <w:sz w:val="24"/>
+          <w:szCs w:val="24"/>
+          <w:rtl/>
+        </w:rPr>
+        <w:t>من :</w:t>
+      </w:r>
+      <w:proofErr w:type="gramEnd"/>
+      <w:r>
+        <w:rPr>
+          <w:sz w:val="24"/>
+          <w:szCs w:val="24"/>
+          <w:rtl/>
+        </w:rPr>
+        <w:t xml:space="preserve">- </w:t>
       </w:r>
     </w:p>
     <w:p>
@@ -954,13 +1008,23 @@
           <w:szCs w:val="24"/>
         </w:rPr>
       </w:pPr>
-      <w:r>
-        <w:rPr>
-          <w:sz w:val="24"/>
-          <w:szCs w:val="24"/>
-          <w:rtl/>
-        </w:rPr>
-        <w:t xml:space="preserve">أولاً :- شركة أبتاون السادس من أكتوبر للتنمية العمرانية – شركة ذات مسئولية محدودة - خاضعة لأحكام القانون 159 لسنة 1981 ولائحته التنفيذية - سجل تجاري رقم 217968 استثمار القاهرة والكائن مقرها مكتب رقم 104 / 2 مبنى إداري رقم 2 الجزيرة بلازا – محور 26 يوليو الشيخ زايد – الجيزة </w:t>
+      <w:proofErr w:type="gramStart"/>
+      <w:r>
+        <w:rPr>
+          <w:sz w:val="24"/>
+          <w:szCs w:val="24"/>
+          <w:rtl/>
+        </w:rPr>
+        <w:t>أولاً :</w:t>
+      </w:r>
+      <w:proofErr w:type="gramEnd"/>
+      <w:r>
+        <w:rPr>
+          <w:sz w:val="24"/>
+          <w:szCs w:val="24"/>
+          <w:rtl/>
+        </w:rPr>
+        <w:t xml:space="preserve">- شركة أبتاون السادس من أكتوبر للتنمية العمرانية – شركة ذات مسئولية محدودة - خاضعة لأحكام القانون 159 لسنة 1981 ولائحته التنفيذية - سجل تجاري رقم 217968 استثمار القاهرة والكائن مقرها مكتب رقم 104 / 2 مبنى إداري رقم 2 الجزيرة بلازا – محور 26 يوليو الشيخ زايد – الجيزة </w:t>
       </w:r>
     </w:p>
     <w:p>
@@ -978,7 +1042,25 @@
           <w:szCs w:val="24"/>
           <w:rtl/>
         </w:rPr>
-        <w:t xml:space="preserve">  ويمثلها في التوقيع على هذا العقد السيد / مجدى محمد صلاح </w:t>
+        <w:t xml:space="preserve">  ويمثلها في التوقيع على هذا العقد السيد / </w:t>
+      </w:r>
+      <w:proofErr w:type="gramStart"/>
+      <w:r>
+        <w:rPr>
+          <w:sz w:val="24"/>
+          <w:szCs w:val="24"/>
+          <w:rtl/>
+        </w:rPr>
+        <w:t>مجدى</w:t>
+      </w:r>
+      <w:proofErr w:type="gramEnd"/>
+      <w:r>
+        <w:rPr>
+          <w:sz w:val="24"/>
+          <w:szCs w:val="24"/>
+          <w:rtl/>
+        </w:rPr>
+        <w:t xml:space="preserve"> محمد صلاح </w:t>
       </w:r>
       <w:proofErr w:type="spellStart"/>
       <w:r>
@@ -1109,13 +1191,23 @@
           <w:szCs w:val="24"/>
         </w:rPr>
       </w:pPr>
-      <w:r>
-        <w:rPr>
-          <w:sz w:val="24"/>
-          <w:szCs w:val="24"/>
-          <w:rtl/>
-        </w:rPr>
-        <w:t>ثانياً :- السيد/ة /  &lt;&lt;اسم المشترى&gt;&gt;                                              - الجنسية /  &lt;&lt;الجنسية&gt;&gt;</w:t>
+      <w:proofErr w:type="gramStart"/>
+      <w:r>
+        <w:rPr>
+          <w:sz w:val="24"/>
+          <w:szCs w:val="24"/>
+          <w:rtl/>
+        </w:rPr>
+        <w:t>ثانياً :</w:t>
+      </w:r>
+      <w:proofErr w:type="gramEnd"/>
+      <w:r>
+        <w:rPr>
+          <w:sz w:val="24"/>
+          <w:szCs w:val="24"/>
+          <w:rtl/>
+        </w:rPr>
+        <w:t>- السيد/ة /  &lt;&lt;اسم المشترى&gt;&gt;                                              - الجنسية /  &lt;&lt;الجنسية&gt;&gt;</w:t>
       </w:r>
     </w:p>
     <w:p>
@@ -1133,7 +1225,25 @@
           <w:szCs w:val="24"/>
           <w:rtl/>
         </w:rPr>
-        <w:t xml:space="preserve"> بطاقة رقم قومي/ رقم جواز السفر : &lt;&lt;رقم قومي/ رقم جواز&gt;&gt;                                                                          </w:t>
+        <w:t xml:space="preserve"> بطاقة رقم قومي/ رقم جواز </w:t>
+      </w:r>
+      <w:proofErr w:type="gramStart"/>
+      <w:r>
+        <w:rPr>
+          <w:sz w:val="24"/>
+          <w:szCs w:val="24"/>
+          <w:rtl/>
+        </w:rPr>
+        <w:t>السفر :</w:t>
+      </w:r>
+      <w:proofErr w:type="gramEnd"/>
+      <w:r>
+        <w:rPr>
+          <w:sz w:val="24"/>
+          <w:szCs w:val="24"/>
+          <w:rtl/>
+        </w:rPr>
+        <w:t xml:space="preserve"> &lt;&lt;رقم قومي/ رقم جواز&gt;&gt;                                                                          </w:t>
       </w:r>
     </w:p>
     <w:p>
@@ -1151,7 +1261,25 @@
           <w:szCs w:val="24"/>
           <w:rtl/>
         </w:rPr>
-        <w:t xml:space="preserve"> المقيم /ة  /  &lt;&lt;العنوان&gt;&gt;</w:t>
+        <w:t xml:space="preserve"> المقيم /</w:t>
+      </w:r>
+      <w:proofErr w:type="gramStart"/>
+      <w:r>
+        <w:rPr>
+          <w:sz w:val="24"/>
+          <w:szCs w:val="24"/>
+          <w:rtl/>
+        </w:rPr>
+        <w:t>ة  /</w:t>
+      </w:r>
+      <w:proofErr w:type="gramEnd"/>
+      <w:r>
+        <w:rPr>
+          <w:sz w:val="24"/>
+          <w:szCs w:val="24"/>
+          <w:rtl/>
+        </w:rPr>
+        <w:t xml:space="preserve">  &lt;&lt;العنوان&gt;&gt;</w:t>
       </w:r>
     </w:p>
     <w:p>
@@ -1185,7 +1313,25 @@
           <w:szCs w:val="24"/>
           <w:rtl/>
         </w:rPr>
-        <w:t>&gt;          البريد الالكتروني  /&lt;&lt;البريد الالكتروني&gt;&gt;</w:t>
+        <w:t xml:space="preserve">&gt;          البريد </w:t>
+      </w:r>
+      <w:proofErr w:type="gramStart"/>
+      <w:r>
+        <w:rPr>
+          <w:sz w:val="24"/>
+          <w:szCs w:val="24"/>
+          <w:rtl/>
+        </w:rPr>
+        <w:t>الالكتروني  /</w:t>
+      </w:r>
+      <w:proofErr w:type="gramEnd"/>
+      <w:r>
+        <w:rPr>
+          <w:sz w:val="24"/>
+          <w:szCs w:val="24"/>
+          <w:rtl/>
+        </w:rPr>
+        <w:t>&lt;&lt;البريد الالكتروني&gt;&gt;</w:t>
       </w:r>
     </w:p>
     <w:p>
@@ -2487,78 +2633,12 @@
       </w:r>
       <w:r>
         <w:rPr>
-          <w:color w:val="000000"/>
-          <w:sz w:val="24"/>
-          <w:szCs w:val="24"/>
-          <w:rtl/>
-        </w:rPr>
-        <w:t xml:space="preserve">) قيمة </w:t>
-      </w:r>
-      <w:r>
-        <w:rPr>
-          <w:sz w:val="24"/>
-          <w:szCs w:val="24"/>
-          <w:rtl/>
-        </w:rPr>
-        <w:t>ال</w:t>
-      </w:r>
-      <w:r>
-        <w:rPr>
-          <w:color w:val="000000"/>
-          <w:sz w:val="24"/>
-          <w:szCs w:val="24"/>
-          <w:rtl/>
-        </w:rPr>
-        <w:t xml:space="preserve">دفعة المقدمة مبلغ وقدره </w:t>
-      </w:r>
-      <w:r>
-        <w:rPr>
-          <w:rFonts w:ascii="Arial" w:eastAsia="Arial" w:hAnsi="Arial" w:cs="Arial"/>
-          <w:sz w:val="24"/>
-          <w:szCs w:val="24"/>
-        </w:rPr>
-        <w:t>&lt;&lt;</w:t>
-      </w:r>
-      <w:r>
-        <w:rPr>
-          <w:sz w:val="24"/>
-          <w:szCs w:val="24"/>
-          <w:rtl/>
-        </w:rPr>
-        <w:t>الدفعة التعاقد بالأرقام</w:t>
-      </w:r>
-      <w:r>
-        <w:rPr>
-          <w:rFonts w:ascii="Arial" w:eastAsia="Arial" w:hAnsi="Arial" w:cs="Arial"/>
-          <w:sz w:val="24"/>
-          <w:szCs w:val="24"/>
-        </w:rPr>
-        <w:t xml:space="preserve">&gt;&gt; </w:t>
-      </w:r>
-      <w:r>
-        <w:rPr>
-          <w:color w:val="000000"/>
-          <w:sz w:val="24"/>
-          <w:szCs w:val="24"/>
-          <w:rtl/>
-        </w:rPr>
-        <w:t xml:space="preserve">جنيه مصري ( </w:t>
-      </w:r>
-      <w:r>
-        <w:rPr>
-          <w:sz w:val="24"/>
-          <w:szCs w:val="24"/>
-          <w:rtl/>
-        </w:rPr>
-        <w:t>&lt;&lt;الدفعة التعاقد كتابتا&gt;&gt;</w:t>
-      </w:r>
-      <w:r>
-        <w:rPr>
-          <w:color w:val="000000"/>
-          <w:sz w:val="24"/>
-          <w:szCs w:val="24"/>
-        </w:rPr>
-        <w:t xml:space="preserve">) </w:t>
+          <w:rFonts w:ascii="Arial" w:eastAsia="Arial" w:hAnsi="Arial" w:cs="Arial" w:hint="cs"/>
+          <w:sz w:val="24"/>
+          <w:szCs w:val="24"/>
+          <w:rtl/>
+        </w:rPr>
+        <w:t xml:space="preserve"> </w:t>
       </w:r>
       <w:r>
         <w:rPr>
@@ -2959,7 +3039,25 @@
           <w:szCs w:val="24"/>
           <w:rtl/>
         </w:rPr>
-        <w:t xml:space="preserve">، على أن يتم سداد إجمالي دفعة الصيانة مع دفعة الاستلام بموجب شيك يتم إيداعه عند التعاقد يستحق طبقاً للمبالغ والمواعيد المتفق عليها في الملحق رقم ( 2) من هذا العقد، ويتعهد الطرف الأول بتخصيص عائدها لصيانة  المبني. </w:t>
+        <w:t xml:space="preserve">، على أن يتم سداد إجمالي دفعة الصيانة مع دفعة الاستلام بموجب شيك يتم إيداعه عند التعاقد يستحق طبقاً للمبالغ والمواعيد المتفق عليها في الملحق رقم </w:t>
+      </w:r>
+      <w:proofErr w:type="gramStart"/>
+      <w:r>
+        <w:rPr>
+          <w:sz w:val="24"/>
+          <w:szCs w:val="24"/>
+          <w:rtl/>
+        </w:rPr>
+        <w:t>( 2</w:t>
+      </w:r>
+      <w:proofErr w:type="gramEnd"/>
+      <w:r>
+        <w:rPr>
+          <w:sz w:val="24"/>
+          <w:szCs w:val="24"/>
+          <w:rtl/>
+        </w:rPr>
+        <w:t xml:space="preserve">) من هذا العقد، ويتعهد الطرف الأول بتخصيص عائدها لصيانة  المبني. </w:t>
       </w:r>
     </w:p>
     <w:p>
@@ -2995,7 +3093,25 @@
           <w:szCs w:val="24"/>
           <w:rtl/>
         </w:rPr>
-        <w:t xml:space="preserve"> يعينها الطرف الأول - بما يحقق الانتفاع الأمثل لملاكه وشاغليه و يضمن المحافظة على مستواه الفاخر و نسقه العمراني المتميز لتتولى تنفيذ كافة الأعمال و الاختصاصات المقررة لاتحاد الشاغلين بالقانون 119 لسنة 2008 ولائحته التنفيذية.</w:t>
+        <w:t xml:space="preserve"> يعينها الطرف الأول - بما يحقق الانتفاع الأمثل لملاكه وشاغليه </w:t>
+      </w:r>
+      <w:proofErr w:type="gramStart"/>
+      <w:r>
+        <w:rPr>
+          <w:sz w:val="24"/>
+          <w:szCs w:val="24"/>
+          <w:rtl/>
+        </w:rPr>
+        <w:t>و يضمن</w:t>
+      </w:r>
+      <w:proofErr w:type="gramEnd"/>
+      <w:r>
+        <w:rPr>
+          <w:sz w:val="24"/>
+          <w:szCs w:val="24"/>
+          <w:rtl/>
+        </w:rPr>
+        <w:t xml:space="preserve"> المحافظة على مستواه الفاخر و نسقه العمراني المتميز لتتولى تنفيذ كافة الأعمال و الاختصاصات المقررة لاتحاد الشاغلين بالقانون 119 لسنة 2008 ولائحته التنفيذية.</w:t>
       </w:r>
     </w:p>
     <w:p>
@@ -3733,7 +3849,17 @@
           <w:szCs w:val="24"/>
           <w:rtl/>
         </w:rPr>
-        <w:t xml:space="preserve">البند السابع: المعاينة و </w:t>
+        <w:t xml:space="preserve">البند السابع: المعاينة </w:t>
+      </w:r>
+      <w:proofErr w:type="gramStart"/>
+      <w:r>
+        <w:rPr>
+          <w:color w:val="000000"/>
+          <w:sz w:val="24"/>
+          <w:szCs w:val="24"/>
+          <w:rtl/>
+        </w:rPr>
+        <w:t xml:space="preserve">و </w:t>
       </w:r>
       <w:proofErr w:type="spellStart"/>
       <w:r>
@@ -3746,6 +3872,7 @@
         <w:t>الإنتفاع</w:t>
       </w:r>
       <w:proofErr w:type="spellEnd"/>
+      <w:proofErr w:type="gramEnd"/>
       <w:r>
         <w:rPr>
           <w:noProof/>
@@ -3908,7 +4035,25 @@
           <w:szCs w:val="24"/>
           <w:rtl/>
         </w:rPr>
-        <w:t xml:space="preserve"> للوحدة المحدد بملحق رقم ( 3) ونموذج البناء المحدد بالملحق رقم ( 4) وبعلمه بمواصفات التسليم الموضحة تفصيلاً بالملحق رقم (5) المرفقة جميعاً بهذا العقد.</w:t>
+        <w:t xml:space="preserve"> للوحدة المحدد بملحق رقم </w:t>
+      </w:r>
+      <w:proofErr w:type="gramStart"/>
+      <w:r>
+        <w:rPr>
+          <w:sz w:val="24"/>
+          <w:szCs w:val="24"/>
+          <w:rtl/>
+        </w:rPr>
+        <w:t>( 3</w:t>
+      </w:r>
+      <w:proofErr w:type="gramEnd"/>
+      <w:r>
+        <w:rPr>
+          <w:sz w:val="24"/>
+          <w:szCs w:val="24"/>
+          <w:rtl/>
+        </w:rPr>
+        <w:t>) ونموذج البناء المحدد بالملحق رقم ( 4) وبعلمه بمواصفات التسليم الموضحة تفصيلاً بالملحق رقم (5) المرفقة جميعاً بهذا العقد.</w:t>
       </w:r>
     </w:p>
     <w:p>
@@ -3977,7 +4122,27 @@
           <w:szCs w:val="24"/>
           <w:rtl/>
         </w:rPr>
-        <w:t xml:space="preserve"> فقط طبقا للترخيص  بحيث لا يجوز له أو خلفه العام أو الخاص </w:t>
+        <w:t xml:space="preserve"> فقط طبقا </w:t>
+      </w:r>
+      <w:proofErr w:type="gramStart"/>
+      <w:r>
+        <w:rPr>
+          <w:color w:val="000000"/>
+          <w:sz w:val="24"/>
+          <w:szCs w:val="24"/>
+          <w:rtl/>
+        </w:rPr>
+        <w:t>للترخيص  بحيث</w:t>
+      </w:r>
+      <w:proofErr w:type="gramEnd"/>
+      <w:r>
+        <w:rPr>
+          <w:color w:val="000000"/>
+          <w:sz w:val="24"/>
+          <w:szCs w:val="24"/>
+          <w:rtl/>
+        </w:rPr>
+        <w:t xml:space="preserve"> لا يجوز له أو خلفه العام أو الخاص </w:t>
       </w:r>
       <w:proofErr w:type="spellStart"/>
       <w:r>
@@ -4074,7 +4239,27 @@
           <w:szCs w:val="24"/>
           <w:rtl/>
         </w:rPr>
-        <w:t xml:space="preserve"> الطرف الثاني للوحدة المبيعة  في غير الغرض المخصصة له، فإنه يحق للطرف الأول أو أي من الملاك "بالمبني" مطالبة الطرف الثاني بالتعويضات </w:t>
+        <w:t xml:space="preserve"> الطرف الثاني للوحدة </w:t>
+      </w:r>
+      <w:proofErr w:type="gramStart"/>
+      <w:r>
+        <w:rPr>
+          <w:color w:val="000000"/>
+          <w:sz w:val="24"/>
+          <w:szCs w:val="24"/>
+          <w:rtl/>
+        </w:rPr>
+        <w:t>المبيعة  في</w:t>
+      </w:r>
+      <w:proofErr w:type="gramEnd"/>
+      <w:r>
+        <w:rPr>
+          <w:color w:val="000000"/>
+          <w:sz w:val="24"/>
+          <w:szCs w:val="24"/>
+          <w:rtl/>
+        </w:rPr>
+        <w:t xml:space="preserve"> غير الغرض المخصصة له، فإنه يحق للطرف الأول أو أي من الملاك "بالمبني" مطالبة الطرف الثاني بالتعويضات </w:t>
       </w:r>
       <w:proofErr w:type="spellStart"/>
       <w:r>
@@ -4352,7 +4537,17 @@
           <w:szCs w:val="24"/>
           <w:rtl/>
         </w:rPr>
-        <w:t xml:space="preserve">يتعهد الطرف الأول أن يكون تنفيذ الوحدة محل هذا العقد وفقاً لترخيص البناء  </w:t>
+        <w:t xml:space="preserve">يتعهد الطرف الأول أن يكون تنفيذ الوحدة محل هذا العقد وفقاً لترخيص </w:t>
+      </w:r>
+      <w:proofErr w:type="gramStart"/>
+      <w:r>
+        <w:rPr>
+          <w:color w:val="000000"/>
+          <w:sz w:val="24"/>
+          <w:szCs w:val="24"/>
+          <w:rtl/>
+        </w:rPr>
+        <w:t xml:space="preserve">البناء  </w:t>
       </w:r>
       <w:r>
         <w:rPr>
@@ -4362,6 +4557,7 @@
         </w:rPr>
         <w:t>والأصول</w:t>
       </w:r>
+      <w:proofErr w:type="gramEnd"/>
       <w:r>
         <w:rPr>
           <w:color w:val="000000"/>
@@ -4481,8 +4677,19 @@
           <w:szCs w:val="24"/>
           <w:rtl/>
         </w:rPr>
-        <w:t>من تاريخ تحرير هذا العقد، ولا يجوز للطرف الثاني إلزام الطرف الأول بموعد التسليم المذكور إلا إذا كان الطرف الثاني ملتزماً بما يلي :</w:t>
-      </w:r>
+        <w:t xml:space="preserve">من تاريخ تحرير هذا العقد، ولا يجوز للطرف الثاني إلزام الطرف الأول بموعد التسليم المذكور إلا إذا كان الطرف الثاني ملتزماً بما </w:t>
+      </w:r>
+      <w:proofErr w:type="gramStart"/>
+      <w:r>
+        <w:rPr>
+          <w:color w:val="000000"/>
+          <w:sz w:val="24"/>
+          <w:szCs w:val="24"/>
+          <w:rtl/>
+        </w:rPr>
+        <w:t>يلي :</w:t>
+      </w:r>
+      <w:proofErr w:type="gramEnd"/>
     </w:p>
     <w:p>
       <w:pPr>
@@ -4518,7 +4725,27 @@
           <w:szCs w:val="24"/>
           <w:rtl/>
         </w:rPr>
-        <w:t xml:space="preserve"> في سداد الأقساط المشار إليها بالبنود ( الثالث والرابع  ) </w:t>
+        <w:t xml:space="preserve"> في سداد الأقساط المشار إليها بالبنود </w:t>
+      </w:r>
+      <w:proofErr w:type="gramStart"/>
+      <w:r>
+        <w:rPr>
+          <w:color w:val="000000"/>
+          <w:sz w:val="24"/>
+          <w:szCs w:val="24"/>
+          <w:rtl/>
+        </w:rPr>
+        <w:t>( الثالث</w:t>
+      </w:r>
+      <w:proofErr w:type="gramEnd"/>
+      <w:r>
+        <w:rPr>
+          <w:color w:val="000000"/>
+          <w:sz w:val="24"/>
+          <w:szCs w:val="24"/>
+          <w:rtl/>
+        </w:rPr>
+        <w:t xml:space="preserve"> والرابع  ) </w:t>
       </w:r>
       <w:r>
         <w:rPr>
@@ -4585,7 +4812,25 @@
           <w:szCs w:val="24"/>
           <w:rtl/>
         </w:rPr>
-        <w:t>سداد نسبة   65 % (خمسة وستون بالمائة ) من إجمالي ثمن الوحدة وملحقاته المحدد بالبند (الثالث) بهذا العقد  كحد أدنى وكذا استكمال سداد كامل مصاريف الصيانة المحددة بالبند (الرابع).</w:t>
+        <w:t xml:space="preserve">سداد نسبة   65 % (خمسة وستون </w:t>
+      </w:r>
+      <w:proofErr w:type="gramStart"/>
+      <w:r>
+        <w:rPr>
+          <w:sz w:val="24"/>
+          <w:szCs w:val="24"/>
+          <w:rtl/>
+        </w:rPr>
+        <w:t>بالمائة )</w:t>
+      </w:r>
+      <w:proofErr w:type="gramEnd"/>
+      <w:r>
+        <w:rPr>
+          <w:sz w:val="24"/>
+          <w:szCs w:val="24"/>
+          <w:rtl/>
+        </w:rPr>
+        <w:t xml:space="preserve"> من إجمالي ثمن الوحدة وملحقاته المحدد بالبند (الثالث) بهذا العقد  كحد أدنى وكذا استكمال سداد كامل مصاريف الصيانة المحددة بالبند (الرابع).</w:t>
       </w:r>
     </w:p>
     <w:p>
@@ -4603,7 +4848,25 @@
           <w:szCs w:val="24"/>
           <w:rtl/>
         </w:rPr>
-        <w:t>• تحرير شيكات بنكية مسحوبة على أحد البنوك بقيمة باقي الأقساط واي الغرامات ان وجدت بنفس المواعيد بالجدول الوارد بالملحق رقم (2) لهذا العقد كشرط للتسليم و استمرار التعاقد.</w:t>
+        <w:t xml:space="preserve">• تحرير شيكات بنكية مسحوبة على أحد البنوك بقيمة باقي الأقساط واي الغرامات ان وجدت بنفس المواعيد بالجدول الوارد بالملحق رقم (2) لهذا العقد كشرط للتسليم </w:t>
+      </w:r>
+      <w:proofErr w:type="gramStart"/>
+      <w:r>
+        <w:rPr>
+          <w:sz w:val="24"/>
+          <w:szCs w:val="24"/>
+          <w:rtl/>
+        </w:rPr>
+        <w:t>و استمرار</w:t>
+      </w:r>
+      <w:proofErr w:type="gramEnd"/>
+      <w:r>
+        <w:rPr>
+          <w:sz w:val="24"/>
+          <w:szCs w:val="24"/>
+          <w:rtl/>
+        </w:rPr>
+        <w:t xml:space="preserve"> التعاقد.</w:t>
       </w:r>
     </w:p>
     <w:p>
@@ -5081,7 +5344,27 @@
           <w:szCs w:val="24"/>
           <w:rtl/>
         </w:rPr>
-        <w:t xml:space="preserve"> المالية المستحقة عليه طبقاً لهذا العقد، علي أن يسقط حق الطرف الثاني في المطالبة بغرامة التأخير حال تحقق أي من الحالتين </w:t>
+        <w:t xml:space="preserve"> المالية المستحقة عليه طبقاً لهذا العقد، </w:t>
+      </w:r>
+      <w:proofErr w:type="gramStart"/>
+      <w:r>
+        <w:rPr>
+          <w:color w:val="000000"/>
+          <w:sz w:val="24"/>
+          <w:szCs w:val="24"/>
+          <w:rtl/>
+        </w:rPr>
+        <w:t>علي</w:t>
+      </w:r>
+      <w:proofErr w:type="gramEnd"/>
+      <w:r>
+        <w:rPr>
+          <w:color w:val="000000"/>
+          <w:sz w:val="24"/>
+          <w:szCs w:val="24"/>
+          <w:rtl/>
+        </w:rPr>
+        <w:t xml:space="preserve"> أن يسقط حق الطرف الثاني في المطالبة بغرامة التأخير حال تحقق أي من الحالتين </w:t>
       </w:r>
       <w:r>
         <w:rPr>
@@ -5139,6 +5422,7 @@
           <w:szCs w:val="24"/>
         </w:rPr>
       </w:pPr>
+      <w:proofErr w:type="gramStart"/>
       <w:r>
         <w:rPr>
           <w:color w:val="E36C09"/>
@@ -5148,6 +5432,7 @@
         </w:rPr>
         <w:t>ثانياً :</w:t>
       </w:r>
+      <w:proofErr w:type="gramEnd"/>
       <w:r>
         <w:rPr>
           <w:color w:val="000000"/>
@@ -5667,7 +5952,27 @@
           <w:szCs w:val="24"/>
           <w:rtl/>
         </w:rPr>
-        <w:t>آلت ملكية الأرض المقام عليها المبني للطرف الأول بطريق التخصيص من هيئة المجتمعات العمرانية الجديدة بموجب إخطار التخصيص الصادر بتاريخ  10/10/</w:t>
+        <w:t xml:space="preserve">آلت ملكية الأرض المقام عليها المبني للطرف الأول بطريق التخصيص من هيئة المجتمعات العمرانية الجديدة بموجب إخطار التخصيص الصادر </w:t>
+      </w:r>
+      <w:proofErr w:type="gramStart"/>
+      <w:r>
+        <w:rPr>
+          <w:color w:val="000000"/>
+          <w:sz w:val="24"/>
+          <w:szCs w:val="24"/>
+          <w:rtl/>
+        </w:rPr>
+        <w:t>بتاريخ  10</w:t>
+      </w:r>
+      <w:proofErr w:type="gramEnd"/>
+      <w:r>
+        <w:rPr>
+          <w:color w:val="000000"/>
+          <w:sz w:val="24"/>
+          <w:szCs w:val="24"/>
+          <w:rtl/>
+        </w:rPr>
+        <w:t>/10/</w:t>
       </w:r>
       <w:r>
         <w:rPr>
@@ -5718,16 +6023,7 @@
           <w:szCs w:val="24"/>
           <w:rtl/>
         </w:rPr>
-        <w:t xml:space="preserve"> </w:t>
-      </w:r>
-      <w:r>
-        <w:rPr>
-          <w:rFonts w:ascii="Arial" w:eastAsia="Arial" w:hAnsi="Arial" w:cs="Arial"/>
-          <w:sz w:val="24"/>
-          <w:szCs w:val="24"/>
-          <w:rtl/>
-        </w:rPr>
-        <w:t>&gt;&gt;</w:t>
+        <w:t xml:space="preserve"> &gt;&gt;</w:t>
       </w:r>
       <w:r>
         <w:rPr>
@@ -6213,7 +6509,27 @@
           <w:szCs w:val="24"/>
           <w:rtl/>
         </w:rPr>
-        <w:t xml:space="preserve"> المتنازل إليه بكافة شروط و أحكام هذا العقد.</w:t>
+        <w:t xml:space="preserve"> المتنازل إليه بكافة شروط </w:t>
+      </w:r>
+      <w:proofErr w:type="gramStart"/>
+      <w:r>
+        <w:rPr>
+          <w:color w:val="000000"/>
+          <w:sz w:val="24"/>
+          <w:szCs w:val="24"/>
+          <w:rtl/>
+        </w:rPr>
+        <w:t>و أحكام</w:t>
+      </w:r>
+      <w:proofErr w:type="gramEnd"/>
+      <w:r>
+        <w:rPr>
+          <w:color w:val="000000"/>
+          <w:sz w:val="24"/>
+          <w:szCs w:val="24"/>
+          <w:rtl/>
+        </w:rPr>
+        <w:t xml:space="preserve"> هذا العقد.</w:t>
       </w:r>
     </w:p>
     <w:p>
@@ -6242,7 +6558,27 @@
           <w:szCs w:val="24"/>
           <w:rtl/>
         </w:rPr>
-        <w:t xml:space="preserve">: سداد نسبة 5% (خمسة بالمائة) من إجمالي ثمن الوحدة المحدد في هذا العقد للطرف الأول نقداً أو بموجب شيك مقبول الدفع مقابل المصاريف و الأعباء الإدارية لتحرير عقود التنازل و البيع إلى المتنازل إليه وكما تسرى نسبة التنازل المذكورة في حالة رغبة الطرف الثاني التنازل </w:t>
+        <w:t xml:space="preserve">: سداد نسبة 5% (خمسة بالمائة) من إجمالي ثمن الوحدة المحدد في هذا العقد للطرف الأول نقداً أو بموجب شيك مقبول الدفع مقابل المصاريف </w:t>
+      </w:r>
+      <w:proofErr w:type="gramStart"/>
+      <w:r>
+        <w:rPr>
+          <w:color w:val="000000"/>
+          <w:sz w:val="24"/>
+          <w:szCs w:val="24"/>
+          <w:rtl/>
+        </w:rPr>
+        <w:t>و الأعباء</w:t>
+      </w:r>
+      <w:proofErr w:type="gramEnd"/>
+      <w:r>
+        <w:rPr>
+          <w:color w:val="000000"/>
+          <w:sz w:val="24"/>
+          <w:szCs w:val="24"/>
+          <w:rtl/>
+        </w:rPr>
+        <w:t xml:space="preserve"> الإدارية لتحرير عقود التنازل و البيع إلى المتنازل إليه وكما تسرى نسبة التنازل المذكورة في حالة رغبة الطرف الثاني التنازل </w:t>
       </w:r>
       <w:r>
         <w:rPr>
@@ -6488,7 +6824,27 @@
           <w:szCs w:val="24"/>
           <w:rtl/>
         </w:rPr>
-        <w:t>يقر الطرف الأول بخلو الوحدة المبيعة بموجب هذا العقد من كافة الحقوق العينية الأصلية أو التبعية الظاهرة أو الخفية و يضمن ذلك للطرف الثاني.</w:t>
+        <w:t xml:space="preserve">يقر الطرف الأول بخلو الوحدة المبيعة بموجب هذا العقد من كافة الحقوق العينية الأصلية أو التبعية الظاهرة أو الخفية </w:t>
+      </w:r>
+      <w:proofErr w:type="gramStart"/>
+      <w:r>
+        <w:rPr>
+          <w:color w:val="000000"/>
+          <w:sz w:val="24"/>
+          <w:szCs w:val="24"/>
+          <w:rtl/>
+        </w:rPr>
+        <w:t>و يضمن</w:t>
+      </w:r>
+      <w:proofErr w:type="gramEnd"/>
+      <w:r>
+        <w:rPr>
+          <w:color w:val="000000"/>
+          <w:sz w:val="24"/>
+          <w:szCs w:val="24"/>
+          <w:rtl/>
+        </w:rPr>
+        <w:t xml:space="preserve"> ذلك للطرف الثاني.</w:t>
       </w:r>
     </w:p>
     <w:p>
@@ -6618,8 +6974,19 @@
           <w:szCs w:val="24"/>
           <w:rtl/>
         </w:rPr>
-        <w:t xml:space="preserve"> إجراءات التسجيل و شهر العقد بالشهر العقاري المختص بمعرفته وعلى نفقته وفقاً للقوانين و اللوائح المعمول بها في جمهورية مصر العربية .</w:t>
-      </w:r>
+        <w:t xml:space="preserve"> إجراءات التسجيل و شهر العقد بالشهر العقاري المختص بمعرفته وعلى نفقته وفقاً للقوانين و اللوائح المعمول بها في جمهورية مصر </w:t>
+      </w:r>
+      <w:proofErr w:type="gramStart"/>
+      <w:r>
+        <w:rPr>
+          <w:color w:val="000000"/>
+          <w:sz w:val="24"/>
+          <w:szCs w:val="24"/>
+          <w:rtl/>
+        </w:rPr>
+        <w:t>العربية .</w:t>
+      </w:r>
+      <w:proofErr w:type="gramEnd"/>
     </w:p>
     <w:p>
       <w:pPr>
@@ -6821,7 +7188,27 @@
           <w:szCs w:val="24"/>
           <w:rtl/>
         </w:rPr>
-        <w:t xml:space="preserve"> " الواقع به الوحدة محل هذا العقد له طابعه الخاص و المتميز و تنظيمه الفريد </w:t>
+        <w:t xml:space="preserve"> " الواقع به الوحدة محل هذا العقد له طابعه الخاص </w:t>
+      </w:r>
+      <w:proofErr w:type="gramStart"/>
+      <w:r>
+        <w:rPr>
+          <w:color w:val="000000"/>
+          <w:sz w:val="24"/>
+          <w:szCs w:val="24"/>
+          <w:rtl/>
+        </w:rPr>
+        <w:t>و المتميز</w:t>
+      </w:r>
+      <w:proofErr w:type="gramEnd"/>
+      <w:r>
+        <w:rPr>
+          <w:color w:val="000000"/>
+          <w:sz w:val="24"/>
+          <w:szCs w:val="24"/>
+          <w:rtl/>
+        </w:rPr>
+        <w:t xml:space="preserve"> و تنظيمه الفريد </w:t>
       </w:r>
       <w:r>
         <w:rPr>
@@ -6899,7 +7286,27 @@
           <w:szCs w:val="24"/>
           <w:rtl/>
         </w:rPr>
-        <w:t xml:space="preserve">يلتزم الطرف الثاني بعدم إجراء اي تعديلات أو تغييرات على مباني الوحدة سواءً بالإضافة أو التعديل أو تغيير شكلها العام أو ألوانها الخارجية أو مواد التشطيب أو تعديل طرازها الذي صممت وفقاً له و بعدم تغيير أماكن الحمامات و المطابخ كما يلتزم الطرف الثاني بعدم إجراء أية تعديلات ببلكونات الوحدة محل هذا العقد أو فتح أية نوافذ أو مطلات أو فتحات بالحوائط الخارجية للوحدة المذكورة ، مع </w:t>
+        <w:t xml:space="preserve">يلتزم الطرف الثاني بعدم إجراء اي تعديلات أو تغييرات على مباني الوحدة سواءً بالإضافة أو التعديل أو تغيير شكلها العام أو ألوانها الخارجية أو مواد التشطيب أو تعديل طرازها الذي صممت وفقاً له و بعدم تغيير أماكن الحمامات و المطابخ كما يلتزم الطرف الثاني بعدم إجراء أية تعديلات ببلكونات الوحدة محل هذا العقد أو فتح أية نوافذ أو مطلات أو فتحات بالحوائط الخارجية للوحدة </w:t>
+      </w:r>
+      <w:proofErr w:type="gramStart"/>
+      <w:r>
+        <w:rPr>
+          <w:color w:val="000000"/>
+          <w:sz w:val="24"/>
+          <w:szCs w:val="24"/>
+          <w:rtl/>
+        </w:rPr>
+        <w:t>المذكورة ،</w:t>
+      </w:r>
+      <w:proofErr w:type="gramEnd"/>
+      <w:r>
+        <w:rPr>
+          <w:color w:val="000000"/>
+          <w:sz w:val="24"/>
+          <w:szCs w:val="24"/>
+          <w:rtl/>
+        </w:rPr>
+        <w:t xml:space="preserve"> مع </w:t>
       </w:r>
       <w:r>
         <w:rPr>
@@ -6943,7 +7350,27 @@
           <w:szCs w:val="24"/>
           <w:rtl/>
         </w:rPr>
-        <w:t>يلتزم الطرف الثاني بالمحافظة على الخدمات و المرافق العامة المخصصة لخدمة "</w:t>
+        <w:t xml:space="preserve">يلتزم الطرف الثاني بالمحافظة على الخدمات </w:t>
+      </w:r>
+      <w:proofErr w:type="gramStart"/>
+      <w:r>
+        <w:rPr>
+          <w:color w:val="000000"/>
+          <w:sz w:val="24"/>
+          <w:szCs w:val="24"/>
+          <w:rtl/>
+        </w:rPr>
+        <w:t>و المرافق</w:t>
+      </w:r>
+      <w:proofErr w:type="gramEnd"/>
+      <w:r>
+        <w:rPr>
+          <w:color w:val="000000"/>
+          <w:sz w:val="24"/>
+          <w:szCs w:val="24"/>
+          <w:rtl/>
+        </w:rPr>
+        <w:t xml:space="preserve"> العامة المخصصة لخدمة "</w:t>
       </w:r>
       <w:r>
         <w:rPr>
@@ -7020,7 +7447,27 @@
           <w:szCs w:val="24"/>
           <w:rtl/>
         </w:rPr>
-        <w:t>يلتزم الطرف الثاني بتركيب أجهزة التكييف في الأماكن المخصصة لذلك و المحددة من قبل الطرف الأول.</w:t>
+        <w:t xml:space="preserve">يلتزم الطرف الثاني بتركيب أجهزة التكييف في الأماكن المخصصة لذلك </w:t>
+      </w:r>
+      <w:proofErr w:type="gramStart"/>
+      <w:r>
+        <w:rPr>
+          <w:color w:val="000000"/>
+          <w:sz w:val="24"/>
+          <w:szCs w:val="24"/>
+          <w:rtl/>
+        </w:rPr>
+        <w:t>و المحددة</w:t>
+      </w:r>
+      <w:proofErr w:type="gramEnd"/>
+      <w:r>
+        <w:rPr>
+          <w:color w:val="000000"/>
+          <w:sz w:val="24"/>
+          <w:szCs w:val="24"/>
+          <w:rtl/>
+        </w:rPr>
+        <w:t xml:space="preserve"> من قبل الطرف الأول.</w:t>
       </w:r>
     </w:p>
     <w:p>
@@ -7084,7 +7531,27 @@
           <w:szCs w:val="24"/>
           <w:rtl/>
         </w:rPr>
-        <w:t xml:space="preserve"> السطح الخاص بالوحدة في غير الغرض المخصص له كما يلتزم بعدم إضافة أي إنشاءات أو إدخال أية تعديلات عليه أياً كان نوعها و بعدم </w:t>
+        <w:t xml:space="preserve"> السطح الخاص بالوحدة في غير الغرض المخصص له كما يلتزم بعدم إضافة أي إنشاءات أو إدخال أية تعديلات عليه أياً كان نوعها </w:t>
+      </w:r>
+      <w:proofErr w:type="gramStart"/>
+      <w:r>
+        <w:rPr>
+          <w:color w:val="000000"/>
+          <w:sz w:val="24"/>
+          <w:szCs w:val="24"/>
+          <w:rtl/>
+        </w:rPr>
+        <w:t>و بعدم</w:t>
+      </w:r>
+      <w:proofErr w:type="gramEnd"/>
+      <w:r>
+        <w:rPr>
+          <w:color w:val="000000"/>
+          <w:sz w:val="24"/>
+          <w:szCs w:val="24"/>
+          <w:rtl/>
+        </w:rPr>
+        <w:t xml:space="preserve"> </w:t>
       </w:r>
       <w:proofErr w:type="spellStart"/>
       <w:r>
@@ -7151,7 +7618,27 @@
           <w:szCs w:val="24"/>
           <w:rtl/>
         </w:rPr>
-        <w:t xml:space="preserve">يلتزم الطرف الثاني بالحفاظ على الأرصفة أمام المبنى الكائن به الوحدة و عدم إجراء أي تعديلات عليها أو زراعة أجزاء منها وبعدم إقامة أية </w:t>
+        <w:t xml:space="preserve">يلتزم الطرف الثاني بالحفاظ على الأرصفة أمام المبنى الكائن به الوحدة </w:t>
+      </w:r>
+      <w:proofErr w:type="gramStart"/>
+      <w:r>
+        <w:rPr>
+          <w:color w:val="000000"/>
+          <w:sz w:val="24"/>
+          <w:szCs w:val="24"/>
+          <w:rtl/>
+        </w:rPr>
+        <w:t>و عدم</w:t>
+      </w:r>
+      <w:proofErr w:type="gramEnd"/>
+      <w:r>
+        <w:rPr>
+          <w:color w:val="000000"/>
+          <w:sz w:val="24"/>
+          <w:szCs w:val="24"/>
+          <w:rtl/>
+        </w:rPr>
+        <w:t xml:space="preserve"> إجراء أي تعديلات عليها أو زراعة أجزاء منها وبعدم إقامة أية </w:t>
       </w:r>
       <w:proofErr w:type="spellStart"/>
       <w:r>
@@ -7215,7 +7702,27 @@
           <w:szCs w:val="24"/>
           <w:rtl/>
         </w:rPr>
-        <w:t xml:space="preserve"> لأى سبب كان، كذلك عدم تغيير في </w:t>
+        <w:t xml:space="preserve"> </w:t>
+      </w:r>
+      <w:proofErr w:type="gramStart"/>
+      <w:r>
+        <w:rPr>
+          <w:color w:val="000000"/>
+          <w:sz w:val="24"/>
+          <w:szCs w:val="24"/>
+          <w:rtl/>
+        </w:rPr>
+        <w:t>لأى</w:t>
+      </w:r>
+      <w:proofErr w:type="gramEnd"/>
+      <w:r>
+        <w:rPr>
+          <w:color w:val="000000"/>
+          <w:sz w:val="24"/>
+          <w:szCs w:val="24"/>
+          <w:rtl/>
+        </w:rPr>
+        <w:t xml:space="preserve"> سبب كان، كذلك عدم تغيير في </w:t>
       </w:r>
       <w:r>
         <w:rPr>
@@ -7482,7 +7989,27 @@
           <w:szCs w:val="24"/>
           <w:rtl/>
         </w:rPr>
-        <w:t xml:space="preserve"> أو بمد أي أسلاك للخطوط التليفونية أو التلفزيونية أو الإنترنت بأماكن ظاهرة و ذلك حفاظاً على الطابع العام و النسق المعماري للوحدة و "المبني"، الا </w:t>
+        <w:t xml:space="preserve"> أو بمد أي أسلاك للخطوط التليفونية أو التلفزيونية أو الإنترنت بأماكن ظاهرة </w:t>
+      </w:r>
+      <w:proofErr w:type="gramStart"/>
+      <w:r>
+        <w:rPr>
+          <w:color w:val="000000"/>
+          <w:sz w:val="24"/>
+          <w:szCs w:val="24"/>
+          <w:rtl/>
+        </w:rPr>
+        <w:t>و ذلك</w:t>
+      </w:r>
+      <w:proofErr w:type="gramEnd"/>
+      <w:r>
+        <w:rPr>
+          <w:color w:val="000000"/>
+          <w:sz w:val="24"/>
+          <w:szCs w:val="24"/>
+          <w:rtl/>
+        </w:rPr>
+        <w:t xml:space="preserve"> حفاظاً على الطابع العام و النسق المعماري للوحدة و "المبني"، الا </w:t>
       </w:r>
       <w:proofErr w:type="spellStart"/>
       <w:r>
@@ -8156,7 +8683,27 @@
           <w:szCs w:val="24"/>
           <w:rtl/>
         </w:rPr>
-        <w:t xml:space="preserve">يحق للطرف الأول حوالة حقه في كل أو بعض أقساط الثمن وملحقاته الوارد ذكرها بهذا العقد و ذلك إلى أحد البنوك أو إحدى المؤسسات المالية المتخصصة و في هذه الحالة يقر الطرف </w:t>
+        <w:t xml:space="preserve">يحق للطرف الأول حوالة حقه في كل أو بعض أقساط الثمن وملحقاته الوارد ذكرها بهذا العقد </w:t>
+      </w:r>
+      <w:proofErr w:type="gramStart"/>
+      <w:r>
+        <w:rPr>
+          <w:color w:val="000000"/>
+          <w:sz w:val="24"/>
+          <w:szCs w:val="24"/>
+          <w:rtl/>
+        </w:rPr>
+        <w:t>و ذلك</w:t>
+      </w:r>
+      <w:proofErr w:type="gramEnd"/>
+      <w:r>
+        <w:rPr>
+          <w:color w:val="000000"/>
+          <w:sz w:val="24"/>
+          <w:szCs w:val="24"/>
+          <w:rtl/>
+        </w:rPr>
+        <w:t xml:space="preserve"> إلى أحد البنوك أو إحدى المؤسسات المالية المتخصصة و في هذه الحالة يقر الطرف </w:t>
       </w:r>
       <w:proofErr w:type="spellStart"/>
       <w:r>
@@ -8325,7 +8872,27 @@
           <w:szCs w:val="24"/>
           <w:rtl/>
         </w:rPr>
-        <w:t xml:space="preserve"> هذه المعلومات و البيانات بالطريقة التي تناسبها و أن تقوم بتزويدها للغير طبقاً لتعليمات البنك المركزي المصري.</w:t>
+        <w:t xml:space="preserve"> هذه المعلومات </w:t>
+      </w:r>
+      <w:proofErr w:type="gramStart"/>
+      <w:r>
+        <w:rPr>
+          <w:color w:val="000000"/>
+          <w:sz w:val="24"/>
+          <w:szCs w:val="24"/>
+          <w:rtl/>
+        </w:rPr>
+        <w:t>و البيانات</w:t>
+      </w:r>
+      <w:proofErr w:type="gramEnd"/>
+      <w:r>
+        <w:rPr>
+          <w:color w:val="000000"/>
+          <w:sz w:val="24"/>
+          <w:szCs w:val="24"/>
+          <w:rtl/>
+        </w:rPr>
+        <w:t xml:space="preserve"> بالطريقة التي تناسبها و أن تقوم بتزويدها للغير طبقاً لتعليمات البنك المركزي المصري.</w:t>
       </w:r>
     </w:p>
     <w:p>
@@ -8472,7 +9039,27 @@
           <w:szCs w:val="24"/>
           <w:rtl/>
         </w:rPr>
-        <w:t xml:space="preserve">يقر الطرف الثاني بتنازله عن مباشرة حقه في الأخذ بالشفعة تنازل لا رجعة فيه ، في أي بيع مصدر من الطرف الأول أو من المشترين منه أو من خلفهم العام أو الخاص، </w:t>
+        <w:t xml:space="preserve">يقر الطرف الثاني بتنازله عن مباشرة حقه في الأخذ بالشفعة تنازل لا رجعة </w:t>
+      </w:r>
+      <w:proofErr w:type="gramStart"/>
+      <w:r>
+        <w:rPr>
+          <w:color w:val="000000"/>
+          <w:sz w:val="24"/>
+          <w:szCs w:val="24"/>
+          <w:rtl/>
+        </w:rPr>
+        <w:t>فيه ،</w:t>
+      </w:r>
+      <w:proofErr w:type="gramEnd"/>
+      <w:r>
+        <w:rPr>
+          <w:color w:val="000000"/>
+          <w:sz w:val="24"/>
+          <w:szCs w:val="24"/>
+          <w:rtl/>
+        </w:rPr>
+        <w:t xml:space="preserve"> في أي بيع مصدر من الطرف الأول أو من المشترين منه أو من خلفهم العام أو الخاص، </w:t>
       </w:r>
       <w:r>
         <w:rPr>
@@ -8689,6 +9276,7 @@
         </w:rPr>
         <w:t xml:space="preserve"> قانونية قائمة ومعترف بها قانونياً بين طرفي هذا العقد فإن كل من طرفي هذا العقد يقر بصحة العنوان الخاص به </w:t>
       </w:r>
+      <w:proofErr w:type="gramStart"/>
       <w:r>
         <w:rPr>
           <w:sz w:val="24"/>
@@ -8697,6 +9285,7 @@
         </w:rPr>
         <w:t>و المبين</w:t>
       </w:r>
+      <w:proofErr w:type="gramEnd"/>
       <w:r>
         <w:rPr>
           <w:color w:val="000000"/>
@@ -9067,6 +9656,7 @@
         </w:rPr>
         <w:t xml:space="preserve"> درجاتها </w:t>
       </w:r>
+      <w:proofErr w:type="gramStart"/>
       <w:r>
         <w:rPr>
           <w:sz w:val="24"/>
@@ -9083,6 +9673,7 @@
         </w:rPr>
         <w:t xml:space="preserve"> .</w:t>
       </w:r>
+      <w:proofErr w:type="gramEnd"/>
     </w:p>
     <w:p>
       <w:pPr>
@@ -9464,59 +10055,131 @@
           <w:szCs w:val="24"/>
           <w:rtl/>
         </w:rPr>
-        <w:t xml:space="preserve"> تعتبر جزء منه:- </w:t>
-      </w:r>
-    </w:p>
-    <w:p>
-      <w:pPr>
-        <w:spacing w:after="0" w:line="240" w:lineRule="auto"/>
-        <w:rPr>
-          <w:sz w:val="24"/>
-          <w:szCs w:val="24"/>
-        </w:rPr>
-      </w:pPr>
-      <w:r>
-        <w:rPr>
-          <w:sz w:val="24"/>
-          <w:szCs w:val="24"/>
-          <w:rtl/>
-        </w:rPr>
-        <w:t>- الملحق رقم (1) : الموقع العام للمبنى.</w:t>
-      </w:r>
-    </w:p>
-    <w:p>
-      <w:pPr>
-        <w:spacing w:after="0" w:line="240" w:lineRule="auto"/>
-        <w:rPr>
-          <w:sz w:val="24"/>
-          <w:szCs w:val="24"/>
-        </w:rPr>
-      </w:pPr>
-      <w:r>
-        <w:rPr>
-          <w:sz w:val="24"/>
-          <w:szCs w:val="24"/>
-          <w:rtl/>
-        </w:rPr>
-        <w:t>- الملحق رقم (2) : بيان تفصيلي بالثمن والأقساط و مصاريف الصيانة.</w:t>
-      </w:r>
-    </w:p>
-    <w:p>
-      <w:pPr>
-        <w:spacing w:after="0" w:line="240" w:lineRule="auto"/>
-        <w:rPr>
-          <w:color w:val="000000"/>
-          <w:sz w:val="24"/>
-          <w:szCs w:val="24"/>
-        </w:rPr>
-      </w:pPr>
-      <w:r>
-        <w:rPr>
-          <w:sz w:val="24"/>
-          <w:szCs w:val="24"/>
-          <w:rtl/>
-        </w:rPr>
-        <w:t>- الملحق رقم ( 3): المسقط الأفقي</w:t>
+        <w:t xml:space="preserve"> تعتبر جزء </w:t>
+      </w:r>
+      <w:proofErr w:type="gramStart"/>
+      <w:r>
+        <w:rPr>
+          <w:sz w:val="24"/>
+          <w:szCs w:val="24"/>
+          <w:rtl/>
+        </w:rPr>
+        <w:t>منه:-</w:t>
+      </w:r>
+      <w:proofErr w:type="gramEnd"/>
+      <w:r>
+        <w:rPr>
+          <w:sz w:val="24"/>
+          <w:szCs w:val="24"/>
+          <w:rtl/>
+        </w:rPr>
+        <w:t xml:space="preserve"> </w:t>
+      </w:r>
+    </w:p>
+    <w:p>
+      <w:pPr>
+        <w:spacing w:after="0" w:line="240" w:lineRule="auto"/>
+        <w:rPr>
+          <w:sz w:val="24"/>
+          <w:szCs w:val="24"/>
+        </w:rPr>
+      </w:pPr>
+      <w:r>
+        <w:rPr>
+          <w:sz w:val="24"/>
+          <w:szCs w:val="24"/>
+          <w:rtl/>
+        </w:rPr>
+        <w:t>- الملحق رقم (1</w:t>
+      </w:r>
+      <w:proofErr w:type="gramStart"/>
+      <w:r>
+        <w:rPr>
+          <w:sz w:val="24"/>
+          <w:szCs w:val="24"/>
+          <w:rtl/>
+        </w:rPr>
+        <w:t>) :</w:t>
+      </w:r>
+      <w:proofErr w:type="gramEnd"/>
+      <w:r>
+        <w:rPr>
+          <w:sz w:val="24"/>
+          <w:szCs w:val="24"/>
+          <w:rtl/>
+        </w:rPr>
+        <w:t xml:space="preserve"> الموقع العام للمبنى.</w:t>
+      </w:r>
+    </w:p>
+    <w:p>
+      <w:pPr>
+        <w:spacing w:after="0" w:line="240" w:lineRule="auto"/>
+        <w:rPr>
+          <w:sz w:val="24"/>
+          <w:szCs w:val="24"/>
+        </w:rPr>
+      </w:pPr>
+      <w:r>
+        <w:rPr>
+          <w:sz w:val="24"/>
+          <w:szCs w:val="24"/>
+          <w:rtl/>
+        </w:rPr>
+        <w:t>- الملحق رقم (2</w:t>
+      </w:r>
+      <w:proofErr w:type="gramStart"/>
+      <w:r>
+        <w:rPr>
+          <w:sz w:val="24"/>
+          <w:szCs w:val="24"/>
+          <w:rtl/>
+        </w:rPr>
+        <w:t>) :</w:t>
+      </w:r>
+      <w:proofErr w:type="gramEnd"/>
+      <w:r>
+        <w:rPr>
+          <w:sz w:val="24"/>
+          <w:szCs w:val="24"/>
+          <w:rtl/>
+        </w:rPr>
+        <w:t xml:space="preserve"> بيان تفصيلي بالثمن والأقساط و مصاريف الصيانة.</w:t>
+      </w:r>
+    </w:p>
+    <w:p>
+      <w:pPr>
+        <w:spacing w:after="0" w:line="240" w:lineRule="auto"/>
+        <w:rPr>
+          <w:color w:val="000000"/>
+          <w:sz w:val="24"/>
+          <w:szCs w:val="24"/>
+        </w:rPr>
+      </w:pPr>
+      <w:r>
+        <w:rPr>
+          <w:sz w:val="24"/>
+          <w:szCs w:val="24"/>
+          <w:rtl/>
+        </w:rPr>
+        <w:t xml:space="preserve">- الملحق رقم </w:t>
+      </w:r>
+      <w:proofErr w:type="gramStart"/>
+      <w:r>
+        <w:rPr>
+          <w:sz w:val="24"/>
+          <w:szCs w:val="24"/>
+          <w:rtl/>
+        </w:rPr>
+        <w:t>( 3</w:t>
+      </w:r>
+      <w:proofErr w:type="gramEnd"/>
+      <w:r>
+        <w:rPr>
+          <w:sz w:val="24"/>
+          <w:szCs w:val="24"/>
+          <w:rtl/>
+        </w:rPr>
+        <w:t>): المسقط الأفقي</w:t>
       </w:r>
       <w:r>
         <w:rPr>
@@ -9544,7 +10207,27 @@
           <w:szCs w:val="24"/>
           <w:rtl/>
         </w:rPr>
-        <w:t xml:space="preserve">- الملحق رقم ( 4) : نموذج بناء المباني </w:t>
+        <w:t xml:space="preserve">- الملحق رقم </w:t>
+      </w:r>
+      <w:proofErr w:type="gramStart"/>
+      <w:r>
+        <w:rPr>
+          <w:color w:val="000000"/>
+          <w:sz w:val="24"/>
+          <w:szCs w:val="24"/>
+          <w:rtl/>
+        </w:rPr>
+        <w:t>( 4</w:t>
+      </w:r>
+      <w:proofErr w:type="gramEnd"/>
+      <w:r>
+        <w:rPr>
+          <w:color w:val="000000"/>
+          <w:sz w:val="24"/>
+          <w:szCs w:val="24"/>
+          <w:rtl/>
+        </w:rPr>
+        <w:t xml:space="preserve">) : نموذج بناء المباني </w:t>
       </w:r>
       <w:r>
         <w:rPr>
@@ -9740,7 +10423,27 @@
           <w:szCs w:val="24"/>
           <w:rtl/>
         </w:rPr>
-        <w:t>الطرف الأول: (الشركة)                                                                           الطرف الثاني: (الطرف الثاني)</w:t>
+        <w:t>الطرف الأول: (</w:t>
+      </w:r>
+      <w:proofErr w:type="gramStart"/>
+      <w:r>
+        <w:rPr>
+          <w:color w:val="000000"/>
+          <w:sz w:val="24"/>
+          <w:szCs w:val="24"/>
+          <w:rtl/>
+        </w:rPr>
+        <w:t xml:space="preserve">الشركة)   </w:t>
+      </w:r>
+      <w:proofErr w:type="gramEnd"/>
+      <w:r>
+        <w:rPr>
+          <w:color w:val="000000"/>
+          <w:sz w:val="24"/>
+          <w:szCs w:val="24"/>
+          <w:rtl/>
+        </w:rPr>
+        <w:t xml:space="preserve">                                                                        الطرف الثاني: (الطرف الثاني)</w:t>
       </w:r>
     </w:p>
     <w:p>
@@ -9875,7 +10578,6 @@
       <w:spacing w:after="0" w:line="240" w:lineRule="auto"/>
       <w:jc w:val="center"/>
       <w:rPr>
-        <w:rFonts w:hint="cs"/>
         <w:color w:val="000000"/>
         <w:rtl/>
         <w:lang w:bidi="ar-EG"/>

</xml_diff>

<commit_message>
correct the contract template
</commit_message>
<xml_diff>
--- a/api/templates/Uptown Residence Contract.docx
+++ b/api/templates/Uptown Residence Contract.docx
@@ -10,6 +10,7 @@
           <w:color w:val="000000"/>
           <w:sz w:val="24"/>
           <w:szCs w:val="24"/>
+          <w:rtl/>
           <w:lang w:bidi="ar-EG"/>
         </w:rPr>
       </w:pPr>
@@ -266,29 +267,7 @@
           <w:szCs w:val="44"/>
           <w:rtl/>
         </w:rPr>
-        <w:t xml:space="preserve">" </w:t>
-      </w:r>
-      <w:proofErr w:type="spellStart"/>
-      <w:r>
-        <w:rPr>
-          <w:b/>
-          <w:color w:val="000000"/>
-          <w:sz w:val="44"/>
-          <w:szCs w:val="44"/>
-          <w:rtl/>
-        </w:rPr>
-        <w:t>ش.ذ.م.م</w:t>
-      </w:r>
-      <w:proofErr w:type="spellEnd"/>
-      <w:r>
-        <w:rPr>
-          <w:b/>
-          <w:color w:val="000000"/>
-          <w:sz w:val="44"/>
-          <w:szCs w:val="44"/>
-          <w:rtl/>
-        </w:rPr>
-        <w:t xml:space="preserve"> "</w:t>
+        <w:t>" ش.ذ.م.م "</w:t>
       </w:r>
     </w:p>
     <w:p>
@@ -388,51 +367,7 @@
           <w:szCs w:val="40"/>
           <w:rtl/>
         </w:rPr>
-        <w:t>بمشروع "</w:t>
-      </w:r>
-      <w:proofErr w:type="spellStart"/>
-      <w:r>
-        <w:rPr>
-          <w:b/>
-          <w:color w:val="000000"/>
-          <w:sz w:val="40"/>
-          <w:szCs w:val="40"/>
-          <w:rtl/>
-        </w:rPr>
-        <w:t>اَبتاون</w:t>
-      </w:r>
-      <w:proofErr w:type="spellEnd"/>
-      <w:r>
-        <w:rPr>
-          <w:b/>
-          <w:color w:val="000000"/>
-          <w:sz w:val="40"/>
-          <w:szCs w:val="40"/>
-          <w:rtl/>
-        </w:rPr>
-        <w:t xml:space="preserve"> </w:t>
-      </w:r>
-      <w:proofErr w:type="spellStart"/>
-      <w:r>
-        <w:rPr>
-          <w:b/>
-          <w:color w:val="000000"/>
-          <w:sz w:val="40"/>
-          <w:szCs w:val="40"/>
-          <w:rtl/>
-        </w:rPr>
-        <w:t>ريزيدنس</w:t>
-      </w:r>
-      <w:proofErr w:type="spellEnd"/>
-      <w:r>
-        <w:rPr>
-          <w:b/>
-          <w:color w:val="000000"/>
-          <w:sz w:val="40"/>
-          <w:szCs w:val="40"/>
-          <w:rtl/>
-        </w:rPr>
-        <w:t>"</w:t>
+        <w:t>بمشروع "اَبتاون ريزيدنس"</w:t>
       </w:r>
     </w:p>
     <w:p>
@@ -742,23 +677,7 @@
                 <w:b/>
                 <w:rtl/>
               </w:rPr>
-              <w:t>رقم</w:t>
-            </w:r>
-            <w:proofErr w:type="gramStart"/>
-            <w:r>
-              <w:rPr>
-                <w:b/>
-                <w:rtl/>
-              </w:rPr>
-              <w:t>/  &lt;</w:t>
-            </w:r>
-            <w:proofErr w:type="gramEnd"/>
-            <w:r>
-              <w:rPr>
-                <w:b/>
-                <w:rtl/>
-              </w:rPr>
-              <w:t>&lt;مبنى رقم&gt;&gt; - بلوك/ &lt;&lt;قطاع&gt;&gt; - مجاورة/ &lt;&lt;مجاورة&gt;&gt;</w:t>
+              <w:t>رقم/  &lt;&lt;مبنى رقم&gt;&gt; - بلوك/ &lt;&lt;قطاع&gt;&gt; - مجاورة/ &lt;&lt;مجاورة&gt;&gt;</w:t>
             </w:r>
           </w:p>
         </w:tc>
@@ -855,51 +774,7 @@
           <w:szCs w:val="24"/>
           <w:rtl/>
         </w:rPr>
-        <w:t xml:space="preserve"> "</w:t>
-      </w:r>
-      <w:proofErr w:type="spellStart"/>
-      <w:r>
-        <w:rPr>
-          <w:b/>
-          <w:color w:val="000000"/>
-          <w:sz w:val="24"/>
-          <w:szCs w:val="24"/>
-          <w:rtl/>
-        </w:rPr>
-        <w:t>اَبتاون</w:t>
-      </w:r>
-      <w:proofErr w:type="spellEnd"/>
-      <w:r>
-        <w:rPr>
-          <w:b/>
-          <w:color w:val="000000"/>
-          <w:sz w:val="24"/>
-          <w:szCs w:val="24"/>
-          <w:rtl/>
-        </w:rPr>
-        <w:t xml:space="preserve"> </w:t>
-      </w:r>
-      <w:proofErr w:type="spellStart"/>
-      <w:r>
-        <w:rPr>
-          <w:b/>
-          <w:color w:val="000000"/>
-          <w:sz w:val="24"/>
-          <w:szCs w:val="24"/>
-          <w:rtl/>
-        </w:rPr>
-        <w:t>ريزيدنس</w:t>
-      </w:r>
-      <w:proofErr w:type="spellEnd"/>
-      <w:r>
-        <w:rPr>
-          <w:b/>
-          <w:color w:val="000000"/>
-          <w:sz w:val="24"/>
-          <w:szCs w:val="24"/>
-          <w:rtl/>
-        </w:rPr>
-        <w:t>"</w:t>
+        <w:t xml:space="preserve"> "اَبتاون ريزيدنس"</w:t>
       </w:r>
     </w:p>
     <w:p>
@@ -942,161 +817,61 @@
           <w:szCs w:val="24"/>
           <w:rtl/>
         </w:rPr>
-        <w:t>انه في يوم     &lt;&lt;يوم تاريخ العقد&gt;</w:t>
-      </w:r>
-      <w:proofErr w:type="gramStart"/>
-      <w:r>
-        <w:rPr>
-          <w:sz w:val="24"/>
-          <w:szCs w:val="24"/>
-          <w:rtl/>
-        </w:rPr>
-        <w:t>&gt;  الموافق</w:t>
-      </w:r>
-      <w:proofErr w:type="gramEnd"/>
-      <w:r>
-        <w:rPr>
-          <w:sz w:val="24"/>
-          <w:szCs w:val="24"/>
-          <w:rtl/>
-        </w:rPr>
-        <w:t xml:space="preserve">  ‏&lt;&lt;تاريخ العقد&gt;&gt; </w:t>
-      </w:r>
-    </w:p>
-    <w:p>
-      <w:pPr>
-        <w:spacing w:after="0" w:line="240" w:lineRule="auto"/>
-        <w:jc w:val="both"/>
-        <w:rPr>
-          <w:sz w:val="24"/>
-          <w:szCs w:val="24"/>
-        </w:rPr>
-      </w:pPr>
-      <w:r>
-        <w:rPr>
-          <w:sz w:val="24"/>
-          <w:szCs w:val="24"/>
-          <w:rtl/>
-        </w:rPr>
-        <w:t xml:space="preserve">حرر هذا العقد بين كلاً </w:t>
-      </w:r>
-      <w:proofErr w:type="gramStart"/>
-      <w:r>
-        <w:rPr>
-          <w:sz w:val="24"/>
-          <w:szCs w:val="24"/>
-          <w:rtl/>
-        </w:rPr>
-        <w:t>من :</w:t>
-      </w:r>
-      <w:proofErr w:type="gramEnd"/>
-      <w:r>
-        <w:rPr>
-          <w:sz w:val="24"/>
-          <w:szCs w:val="24"/>
-          <w:rtl/>
-        </w:rPr>
-        <w:t xml:space="preserve">- </w:t>
-      </w:r>
-    </w:p>
-    <w:p>
-      <w:pPr>
-        <w:spacing w:after="0" w:line="240" w:lineRule="auto"/>
-        <w:jc w:val="both"/>
-        <w:rPr>
-          <w:sz w:val="24"/>
-          <w:szCs w:val="24"/>
-        </w:rPr>
-      </w:pPr>
-      <w:proofErr w:type="gramStart"/>
-      <w:r>
-        <w:rPr>
-          <w:sz w:val="24"/>
-          <w:szCs w:val="24"/>
-          <w:rtl/>
-        </w:rPr>
-        <w:t>أولاً :</w:t>
-      </w:r>
-      <w:proofErr w:type="gramEnd"/>
-      <w:r>
-        <w:rPr>
-          <w:sz w:val="24"/>
-          <w:szCs w:val="24"/>
-          <w:rtl/>
-        </w:rPr>
-        <w:t xml:space="preserve">- شركة أبتاون السادس من أكتوبر للتنمية العمرانية – شركة ذات مسئولية محدودة - خاضعة لأحكام القانون 159 لسنة 1981 ولائحته التنفيذية - سجل تجاري رقم 217968 استثمار القاهرة والكائن مقرها مكتب رقم 104 / 2 مبنى إداري رقم 2 الجزيرة بلازا – محور 26 يوليو الشيخ زايد – الجيزة </w:t>
-      </w:r>
-    </w:p>
-    <w:p>
-      <w:pPr>
-        <w:spacing w:after="0" w:line="240" w:lineRule="auto"/>
-        <w:jc w:val="both"/>
-        <w:rPr>
-          <w:sz w:val="24"/>
-          <w:szCs w:val="24"/>
-        </w:rPr>
-      </w:pPr>
-      <w:r>
-        <w:rPr>
-          <w:sz w:val="24"/>
-          <w:szCs w:val="24"/>
-          <w:rtl/>
-        </w:rPr>
-        <w:t xml:space="preserve">  ويمثلها في التوقيع على هذا العقد السيد / </w:t>
-      </w:r>
-      <w:proofErr w:type="gramStart"/>
-      <w:r>
-        <w:rPr>
-          <w:sz w:val="24"/>
-          <w:szCs w:val="24"/>
-          <w:rtl/>
-        </w:rPr>
-        <w:t>مجدى</w:t>
-      </w:r>
-      <w:proofErr w:type="gramEnd"/>
-      <w:r>
-        <w:rPr>
-          <w:sz w:val="24"/>
-          <w:szCs w:val="24"/>
-          <w:rtl/>
-        </w:rPr>
-        <w:t xml:space="preserve"> محمد صلاح </w:t>
-      </w:r>
-      <w:proofErr w:type="spellStart"/>
-      <w:r>
-        <w:rPr>
-          <w:sz w:val="24"/>
-          <w:szCs w:val="24"/>
-          <w:rtl/>
-        </w:rPr>
-        <w:t>اليمانى</w:t>
-      </w:r>
-      <w:proofErr w:type="spellEnd"/>
-      <w:r>
-        <w:rPr>
-          <w:sz w:val="24"/>
-          <w:szCs w:val="24"/>
-          <w:rtl/>
-        </w:rPr>
-        <w:t xml:space="preserve"> </w:t>
-      </w:r>
-      <w:proofErr w:type="spellStart"/>
-      <w:r>
-        <w:rPr>
-          <w:sz w:val="24"/>
-          <w:szCs w:val="24"/>
-          <w:rtl/>
-        </w:rPr>
-        <w:t>الششتاوى</w:t>
-      </w:r>
-      <w:proofErr w:type="spellEnd"/>
-      <w:r>
-        <w:rPr>
-          <w:sz w:val="24"/>
-          <w:szCs w:val="24"/>
-          <w:rtl/>
-        </w:rPr>
-        <w:t xml:space="preserve">، بصفته مدير الشركة  </w:t>
+        <w:t xml:space="preserve">انه في يوم     &lt;&lt;يوم تاريخ العقد&gt;&gt;  الموافق  ‏&lt;&lt;تاريخ العقد&gt;&gt; </w:t>
+      </w:r>
+    </w:p>
+    <w:p>
+      <w:pPr>
+        <w:spacing w:after="0" w:line="240" w:lineRule="auto"/>
+        <w:jc w:val="both"/>
+        <w:rPr>
+          <w:sz w:val="24"/>
+          <w:szCs w:val="24"/>
+        </w:rPr>
+      </w:pPr>
+      <w:r>
+        <w:rPr>
+          <w:sz w:val="24"/>
+          <w:szCs w:val="24"/>
+          <w:rtl/>
+        </w:rPr>
+        <w:t xml:space="preserve">حرر هذا العقد بين كلاً من :- </w:t>
+      </w:r>
+    </w:p>
+    <w:p>
+      <w:pPr>
+        <w:spacing w:after="0" w:line="240" w:lineRule="auto"/>
+        <w:jc w:val="both"/>
+        <w:rPr>
+          <w:sz w:val="24"/>
+          <w:szCs w:val="24"/>
+        </w:rPr>
+      </w:pPr>
+      <w:r>
+        <w:rPr>
+          <w:sz w:val="24"/>
+          <w:szCs w:val="24"/>
+          <w:rtl/>
+        </w:rPr>
+        <w:t xml:space="preserve">أولاً :- شركة أبتاون السادس من أكتوبر للتنمية العمرانية – شركة ذات مسئولية محدودة - خاضعة لأحكام القانون 159 لسنة 1981 ولائحته التنفيذية - سجل تجاري رقم 217968 استثمار القاهرة والكائن مقرها مكتب رقم 104 / 2 مبنى إداري رقم 2 الجزيرة بلازا – محور 26 يوليو الشيخ زايد – الجيزة </w:t>
+      </w:r>
+    </w:p>
+    <w:p>
+      <w:pPr>
+        <w:spacing w:after="0" w:line="240" w:lineRule="auto"/>
+        <w:jc w:val="both"/>
+        <w:rPr>
+          <w:sz w:val="24"/>
+          <w:szCs w:val="24"/>
+        </w:rPr>
+      </w:pPr>
+      <w:r>
+        <w:rPr>
+          <w:sz w:val="24"/>
+          <w:szCs w:val="24"/>
+          <w:rtl/>
+        </w:rPr>
+        <w:t xml:space="preserve">  ويمثلها في التوقيع على هذا العقد السيد / مجدى محمد صلاح اليمانى الششتاوى، بصفته مدير الشركة  </w:t>
       </w:r>
       <w:r>
         <w:rPr>
@@ -1191,95 +966,49 @@
           <w:szCs w:val="24"/>
         </w:rPr>
       </w:pPr>
-      <w:proofErr w:type="gramStart"/>
-      <w:r>
-        <w:rPr>
-          <w:sz w:val="24"/>
-          <w:szCs w:val="24"/>
-          <w:rtl/>
-        </w:rPr>
-        <w:t>ثانياً :</w:t>
-      </w:r>
-      <w:proofErr w:type="gramEnd"/>
-      <w:r>
-        <w:rPr>
-          <w:sz w:val="24"/>
-          <w:szCs w:val="24"/>
-          <w:rtl/>
-        </w:rPr>
-        <w:t>- السيد/ة /  &lt;&lt;اسم المشترى&gt;&gt;                                              - الجنسية /  &lt;&lt;الجنسية&gt;&gt;</w:t>
-      </w:r>
-    </w:p>
-    <w:p>
-      <w:pPr>
-        <w:spacing w:after="0" w:line="240" w:lineRule="auto"/>
-        <w:jc w:val="both"/>
-        <w:rPr>
-          <w:sz w:val="24"/>
-          <w:szCs w:val="24"/>
-        </w:rPr>
-      </w:pPr>
-      <w:r>
-        <w:rPr>
-          <w:sz w:val="24"/>
-          <w:szCs w:val="24"/>
-          <w:rtl/>
-        </w:rPr>
-        <w:t xml:space="preserve"> بطاقة رقم قومي/ رقم جواز </w:t>
-      </w:r>
-      <w:proofErr w:type="gramStart"/>
-      <w:r>
-        <w:rPr>
-          <w:sz w:val="24"/>
-          <w:szCs w:val="24"/>
-          <w:rtl/>
-        </w:rPr>
-        <w:t>السفر :</w:t>
-      </w:r>
-      <w:proofErr w:type="gramEnd"/>
-      <w:r>
-        <w:rPr>
-          <w:sz w:val="24"/>
-          <w:szCs w:val="24"/>
-          <w:rtl/>
-        </w:rPr>
-        <w:t xml:space="preserve"> &lt;&lt;رقم قومي/ رقم جواز&gt;&gt;                                                                          </w:t>
-      </w:r>
-    </w:p>
-    <w:p>
-      <w:pPr>
-        <w:spacing w:after="0" w:line="240" w:lineRule="auto"/>
-        <w:jc w:val="both"/>
-        <w:rPr>
-          <w:sz w:val="24"/>
-          <w:szCs w:val="24"/>
-        </w:rPr>
-      </w:pPr>
-      <w:r>
-        <w:rPr>
-          <w:sz w:val="24"/>
-          <w:szCs w:val="24"/>
-          <w:rtl/>
-        </w:rPr>
-        <w:t xml:space="preserve"> المقيم /</w:t>
-      </w:r>
-      <w:proofErr w:type="gramStart"/>
-      <w:r>
-        <w:rPr>
-          <w:sz w:val="24"/>
-          <w:szCs w:val="24"/>
-          <w:rtl/>
-        </w:rPr>
-        <w:t>ة  /</w:t>
-      </w:r>
-      <w:proofErr w:type="gramEnd"/>
-      <w:r>
-        <w:rPr>
-          <w:sz w:val="24"/>
-          <w:szCs w:val="24"/>
-          <w:rtl/>
-        </w:rPr>
-        <w:t xml:space="preserve">  &lt;&lt;العنوان&gt;&gt;</w:t>
+      <w:r>
+        <w:rPr>
+          <w:sz w:val="24"/>
+          <w:szCs w:val="24"/>
+          <w:rtl/>
+        </w:rPr>
+        <w:t>ثانياً :- السيد/ة /  &lt;&lt;اسم المشترى&gt;&gt;                                              - الجنسية /  &lt;&lt;الجنسية&gt;&gt;</w:t>
+      </w:r>
+    </w:p>
+    <w:p>
+      <w:pPr>
+        <w:spacing w:after="0" w:line="240" w:lineRule="auto"/>
+        <w:jc w:val="both"/>
+        <w:rPr>
+          <w:sz w:val="24"/>
+          <w:szCs w:val="24"/>
+        </w:rPr>
+      </w:pPr>
+      <w:r>
+        <w:rPr>
+          <w:sz w:val="24"/>
+          <w:szCs w:val="24"/>
+          <w:rtl/>
+        </w:rPr>
+        <w:t xml:space="preserve"> بطاقة رقم قومي/ رقم جواز السفر : &lt;&lt;رقم قومي/ رقم جواز&gt;&gt;                                                                          </w:t>
+      </w:r>
+    </w:p>
+    <w:p>
+      <w:pPr>
+        <w:spacing w:after="0" w:line="240" w:lineRule="auto"/>
+        <w:jc w:val="both"/>
+        <w:rPr>
+          <w:sz w:val="24"/>
+          <w:szCs w:val="24"/>
+        </w:rPr>
+      </w:pPr>
+      <w:r>
+        <w:rPr>
+          <w:sz w:val="24"/>
+          <w:szCs w:val="24"/>
+          <w:rtl/>
+        </w:rPr>
+        <w:t xml:space="preserve"> المقيم /ة  /  &lt;&lt;العنوان&gt;&gt;</w:t>
       </w:r>
     </w:p>
     <w:p>
@@ -1313,25 +1042,7 @@
           <w:szCs w:val="24"/>
           <w:rtl/>
         </w:rPr>
-        <w:t xml:space="preserve">&gt;          البريد </w:t>
-      </w:r>
-      <w:proofErr w:type="gramStart"/>
-      <w:r>
-        <w:rPr>
-          <w:sz w:val="24"/>
-          <w:szCs w:val="24"/>
-          <w:rtl/>
-        </w:rPr>
-        <w:t>الالكتروني  /</w:t>
-      </w:r>
-      <w:proofErr w:type="gramEnd"/>
-      <w:r>
-        <w:rPr>
-          <w:sz w:val="24"/>
-          <w:szCs w:val="24"/>
-          <w:rtl/>
-        </w:rPr>
-        <w:t>&lt;&lt;البريد الالكتروني&gt;&gt;</w:t>
+        <w:t>&gt;          البريد الالكتروني  /&lt;&lt;البريد الالكتروني&gt;&gt;</w:t>
       </w:r>
     </w:p>
     <w:p>
@@ -1349,25 +1060,7 @@
           <w:szCs w:val="24"/>
           <w:rtl/>
         </w:rPr>
-        <w:t xml:space="preserve">(الطرف </w:t>
-      </w:r>
-      <w:proofErr w:type="spellStart"/>
-      <w:r>
-        <w:rPr>
-          <w:sz w:val="24"/>
-          <w:szCs w:val="24"/>
-          <w:rtl/>
-        </w:rPr>
-        <w:t>الثانى</w:t>
-      </w:r>
-      <w:proofErr w:type="spellEnd"/>
-      <w:r>
-        <w:rPr>
-          <w:sz w:val="24"/>
-          <w:szCs w:val="24"/>
-          <w:rtl/>
-        </w:rPr>
-        <w:t xml:space="preserve"> - ويُشار إليه فيما بعد “بالطرف الثاني و/أو المشتري")</w:t>
+        <w:t>(الطرف الثانى - ويُشار إليه فيما بعد “بالطرف الثاني و/أو المشتري")</w:t>
       </w:r>
     </w:p>
     <w:p>
@@ -1551,25 +1244,7 @@
           <w:szCs w:val="24"/>
           <w:rtl/>
         </w:rPr>
-        <w:t xml:space="preserve">ولما كانت الشركة تمتلك عدد من قطع الأراضي السكنية محددة الحدود والارقام بالتخصيص الصادر من هيئة المجتمعات العمرانية الجديدة وذلك بحي أبتاون – مدينة أكتوبر الجديدة، فقد قامت الشركة بإعداد التصميمات الخاصة بمبناها الجديد المعروف باسم "أبتاون </w:t>
-      </w:r>
-      <w:proofErr w:type="spellStart"/>
-      <w:r>
-        <w:rPr>
-          <w:sz w:val="24"/>
-          <w:szCs w:val="24"/>
-          <w:rtl/>
-        </w:rPr>
-        <w:t>ريزيدنس</w:t>
-      </w:r>
-      <w:proofErr w:type="spellEnd"/>
-      <w:r>
-        <w:rPr>
-          <w:sz w:val="24"/>
-          <w:szCs w:val="24"/>
-          <w:rtl/>
-        </w:rPr>
-        <w:t xml:space="preserve">" على القطع سالفة الذكر بغرض إنشاء مباني سكنية </w:t>
+        <w:t xml:space="preserve">ولما كانت الشركة تمتلك عدد من قطع الأراضي السكنية محددة الحدود والارقام بالتخصيص الصادر من هيئة المجتمعات العمرانية الجديدة وذلك بحي أبتاون – مدينة أكتوبر الجديدة، فقد قامت الشركة بإعداد التصميمات الخاصة بمبناها الجديد المعروف باسم "أبتاون ريزيدنس" على القطع سالفة الذكر بغرض إنشاء مباني سكنية </w:t>
       </w:r>
       <w:r>
         <w:rPr>
@@ -1615,54 +1290,16 @@
           <w:szCs w:val="24"/>
           <w:rtl/>
         </w:rPr>
-        <w:t xml:space="preserve">بمبنى الشركة "أبتاون </w:t>
-      </w:r>
-      <w:proofErr w:type="spellStart"/>
-      <w:r>
-        <w:rPr>
-          <w:sz w:val="24"/>
-          <w:szCs w:val="24"/>
-          <w:rtl/>
-        </w:rPr>
-        <w:t>ريزيدنس</w:t>
-      </w:r>
-      <w:proofErr w:type="spellEnd"/>
-      <w:r>
-        <w:rPr>
-          <w:sz w:val="24"/>
-          <w:szCs w:val="24"/>
-          <w:rtl/>
-        </w:rPr>
-        <w:t>"</w:t>
-      </w:r>
-      <w:r>
-        <w:rPr>
-          <w:color w:val="000000"/>
-          <w:sz w:val="24"/>
-          <w:szCs w:val="24"/>
-          <w:rtl/>
-        </w:rPr>
-        <w:t xml:space="preserve"> وذلك وفقاً للشروط الواردة </w:t>
-      </w:r>
-      <w:proofErr w:type="spellStart"/>
-      <w:r>
-        <w:rPr>
-          <w:color w:val="000000"/>
-          <w:sz w:val="24"/>
-          <w:szCs w:val="24"/>
-          <w:rtl/>
-        </w:rPr>
-        <w:t>فى</w:t>
-      </w:r>
-      <w:proofErr w:type="spellEnd"/>
-      <w:r>
-        <w:rPr>
-          <w:color w:val="000000"/>
-          <w:sz w:val="24"/>
-          <w:szCs w:val="24"/>
-          <w:rtl/>
-        </w:rPr>
-        <w:t xml:space="preserve"> هذا العقد.</w:t>
+        <w:t>بمبنى الشركة "أبتاون ريزيدنس"</w:t>
+      </w:r>
+      <w:r>
+        <w:rPr>
+          <w:color w:val="000000"/>
+          <w:sz w:val="24"/>
+          <w:szCs w:val="24"/>
+          <w:rtl/>
+        </w:rPr>
+        <w:t xml:space="preserve"> وذلك وفقاً للشروط الواردة فى هذا العقد.</w:t>
       </w:r>
     </w:p>
     <w:p>
@@ -1787,63 +1424,13 @@
                               <w:jc w:val="center"/>
                               <w:textDirection w:val="tbRl"/>
                             </w:pPr>
-                            <w:proofErr w:type="spellStart"/>
                             <w:r>
                               <w:rPr>
                                 <w:color w:val="000000"/>
                                 <w:sz w:val="24"/>
                               </w:rPr>
-                              <w:t>البند</w:t>
+                              <w:t>البند الاول: التمهيد والملاحق</w:t>
                             </w:r>
-                            <w:proofErr w:type="spellEnd"/>
-                            <w:r>
-                              <w:rPr>
-                                <w:color w:val="000000"/>
-                                <w:sz w:val="24"/>
-                              </w:rPr>
-                              <w:t xml:space="preserve"> </w:t>
-                            </w:r>
-                            <w:proofErr w:type="spellStart"/>
-                            <w:r>
-                              <w:rPr>
-                                <w:color w:val="000000"/>
-                                <w:sz w:val="24"/>
-                              </w:rPr>
-                              <w:t>الاول</w:t>
-                            </w:r>
-                            <w:proofErr w:type="spellEnd"/>
-                            <w:r>
-                              <w:rPr>
-                                <w:color w:val="000000"/>
-                                <w:sz w:val="24"/>
-                              </w:rPr>
-                              <w:t xml:space="preserve">: </w:t>
-                            </w:r>
-                            <w:proofErr w:type="spellStart"/>
-                            <w:r>
-                              <w:rPr>
-                                <w:color w:val="000000"/>
-                                <w:sz w:val="24"/>
-                              </w:rPr>
-                              <w:t>التمهيد</w:t>
-                            </w:r>
-                            <w:proofErr w:type="spellEnd"/>
-                            <w:r>
-                              <w:rPr>
-                                <w:color w:val="000000"/>
-                                <w:sz w:val="24"/>
-                              </w:rPr>
-                              <w:t xml:space="preserve"> </w:t>
-                            </w:r>
-                            <w:proofErr w:type="spellStart"/>
-                            <w:r>
-                              <w:rPr>
-                                <w:color w:val="000000"/>
-                                <w:sz w:val="24"/>
-                              </w:rPr>
-                              <w:t>والملاحق</w:t>
-                            </w:r>
-                            <w:proofErr w:type="spellEnd"/>
                           </w:p>
                         </w:txbxContent>
                       </wps:txbx>
@@ -1971,27 +1558,7 @@
           <w:szCs w:val="24"/>
           <w:rtl/>
         </w:rPr>
-        <w:t xml:space="preserve">يعتبر التمهيد السابق وإخطار التخصيص الصادر من جهاز مدينة 6 أكتوبر وهيئة المجتمعات العمرانية الجديدة ومحضر استلام القطعة، وأحكام القانون رقم 59 لسنة 1979 بشأن إنشاء المجتمعات العمرانية الجديدة واللائحة العقارية، والتي </w:t>
-      </w:r>
-      <w:proofErr w:type="spellStart"/>
-      <w:r>
-        <w:rPr>
-          <w:color w:val="000000"/>
-          <w:sz w:val="24"/>
-          <w:szCs w:val="24"/>
-          <w:rtl/>
-        </w:rPr>
-        <w:t>إطلع</w:t>
-      </w:r>
-      <w:proofErr w:type="spellEnd"/>
-      <w:r>
-        <w:rPr>
-          <w:color w:val="000000"/>
-          <w:sz w:val="24"/>
-          <w:szCs w:val="24"/>
-          <w:rtl/>
-        </w:rPr>
-        <w:t xml:space="preserve"> الطرف الثاني عليها جميعاً </w:t>
+        <w:t xml:space="preserve">يعتبر التمهيد السابق وإخطار التخصيص الصادر من جهاز مدينة 6 أكتوبر وهيئة المجتمعات العمرانية الجديدة ومحضر استلام القطعة، وأحكام القانون رقم 59 لسنة 1979 بشأن إنشاء المجتمعات العمرانية الجديدة واللائحة العقارية، والتي إطلع الطرف الثاني عليها جميعاً </w:t>
       </w:r>
       <w:r>
         <w:rPr>
@@ -2164,47 +1731,7 @@
           <w:szCs w:val="24"/>
           <w:rtl/>
         </w:rPr>
-        <w:t xml:space="preserve">باع واسقط وتنازل الطرف الأول إلي الطرف الثاني القابل لذلك بكافة الضمانات الفعلية والقانونية بيعاً موقوفاً على سداد كامل الثمن وملحقاته ما هو الوحدة السكنية كود (&lt;&lt;كود الوحدة&gt;&gt;)  رقم (&lt;&lt;وحدة رقم&gt;&gt;) بالدور (&lt;&lt;الدور&gt;&gt;) بالمبنى المقام على القطعة رقم/ &lt;&lt;مبنى رقم&gt;&gt; - بلوك/ &lt;&lt;قطاع&gt;&gt;- مجاورة/ &lt;&lt;مجاورة&gt;&gt; والبالغ إجمالي مساحتها (170م2 - مائة وسبعون متر مربع) تحت العجز والزيادة، بمبني "أبتاون </w:t>
-      </w:r>
-      <w:proofErr w:type="spellStart"/>
-      <w:r>
-        <w:rPr>
-          <w:rFonts w:ascii="Arial" w:eastAsia="Arial" w:hAnsi="Arial" w:cs="Arial"/>
-          <w:sz w:val="24"/>
-          <w:szCs w:val="24"/>
-          <w:rtl/>
-        </w:rPr>
-        <w:t>ريزيدنس</w:t>
-      </w:r>
-      <w:proofErr w:type="spellEnd"/>
-      <w:r>
-        <w:rPr>
-          <w:rFonts w:ascii="Arial" w:eastAsia="Arial" w:hAnsi="Arial" w:cs="Arial"/>
-          <w:sz w:val="24"/>
-          <w:szCs w:val="24"/>
-          <w:rtl/>
-        </w:rPr>
-        <w:t xml:space="preserve">" الكائن بحي </w:t>
-      </w:r>
-      <w:proofErr w:type="spellStart"/>
-      <w:r>
-        <w:rPr>
-          <w:rFonts w:ascii="Arial" w:eastAsia="Arial" w:hAnsi="Arial" w:cs="Arial"/>
-          <w:sz w:val="24"/>
-          <w:szCs w:val="24"/>
-          <w:rtl/>
-        </w:rPr>
-        <w:t>ابتاون</w:t>
-      </w:r>
-      <w:proofErr w:type="spellEnd"/>
-      <w:r>
-        <w:rPr>
-          <w:rFonts w:ascii="Arial" w:eastAsia="Arial" w:hAnsi="Arial" w:cs="Arial"/>
-          <w:sz w:val="24"/>
-          <w:szCs w:val="24"/>
-          <w:rtl/>
-        </w:rPr>
-        <w:t xml:space="preserve"> - مدينة أكتوبر الجديدة - محافظة الجيزة، طبقاً لترخيص المباني الصادر، على أن يكون بناء الوحدة موضوع هذا العقد - طبقاً للمسقط الأفقي المحدد بملحق رقم ( 3 )، ولنموذج البناء المحدد بالملحق رقم ( 4 ) ولمواصفات التسليم المحددة بالملحق رقم ( 5) والمرفقة جميعاً بهذا العقد - ويشار إليها فيما بعد بـ " الوحدة ".</w:t>
+        <w:t>باع واسقط وتنازل الطرف الأول إلي الطرف الثاني القابل لذلك بكافة الضمانات الفعلية والقانونية بيعاً موقوفاً على سداد كامل الثمن وملحقاته ما هو الوحدة السكنية كود (&lt;&lt;كود الوحدة&gt;&gt;)  رقم (&lt;&lt;وحدة رقم&gt;&gt;) بالدور (&lt;&lt;الدور&gt;&gt;) بالمبنى المقام على القطعة رقم/ &lt;&lt;مبنى رقم&gt;&gt; - بلوك/ &lt;&lt;قطاع&gt;&gt;- مجاورة/ &lt;&lt;مجاورة&gt;&gt; والبالغ إجمالي مساحتها (170م2 - مائة وسبعون متر مربع) تحت العجز والزيادة، بمبني "أبتاون ريزيدنس" الكائن بحي ابتاون - مدينة أكتوبر الجديدة - محافظة الجيزة، طبقاً لترخيص المباني الصادر، على أن يكون بناء الوحدة موضوع هذا العقد - طبقاً للمسقط الأفقي المحدد بملحق رقم ( 3 )، ولنموذج البناء المحدد بالملحق رقم ( 4 ) ولمواصفات التسليم المحددة بالملحق رقم ( 5) والمرفقة جميعاً بهذا العقد - ويشار إليها فيما بعد بـ " الوحدة ".</w:t>
       </w:r>
     </w:p>
     <w:p>
@@ -2265,31 +1792,7 @@
           <w:highlight w:val="white"/>
           <w:rtl/>
         </w:rPr>
-        <w:t xml:space="preserve">مع احتفاظ الطرف الأول بحقه في ملكية أي مساحات أو أجزاء تضاف للمبنى بالضم او العلاوة او أي طريقة اخري ملكية خالصه يتصرف فيها كما يشاء دون حق الطرف الثاني في </w:t>
-      </w:r>
-      <w:proofErr w:type="spellStart"/>
-      <w:r>
-        <w:rPr>
-          <w:rFonts w:ascii="Arial" w:eastAsia="Arial" w:hAnsi="Arial" w:cs="Arial"/>
-          <w:color w:val="222222"/>
-          <w:sz w:val="24"/>
-          <w:szCs w:val="24"/>
-          <w:highlight w:val="white"/>
-          <w:rtl/>
-        </w:rPr>
-        <w:t>الإعتراض</w:t>
-      </w:r>
-      <w:proofErr w:type="spellEnd"/>
-      <w:r>
-        <w:rPr>
-          <w:rFonts w:ascii="Arial" w:eastAsia="Arial" w:hAnsi="Arial" w:cs="Arial"/>
-          <w:color w:val="222222"/>
-          <w:sz w:val="24"/>
-          <w:szCs w:val="24"/>
-          <w:highlight w:val="white"/>
-          <w:rtl/>
-        </w:rPr>
-        <w:t>.</w:t>
+        <w:t>مع احتفاظ الطرف الأول بحقه في ملكية أي مساحات أو أجزاء تضاف للمبنى بالضم او العلاوة او أي طريقة اخري ملكية خالصه يتصرف فيها كما يشاء دون حق الطرف الثاني في الإعتراض.</w:t>
       </w:r>
     </w:p>
     <w:p>
@@ -2351,27 +1854,7 @@
           <w:szCs w:val="24"/>
           <w:rtl/>
         </w:rPr>
-        <w:t xml:space="preserve">:  حق الانتفاع بمساحة  (موقف سيارة بالبدروم ) والبالغ مساحتها (15م2 - خمسة عشر متر مربع) وكذلك  (غرفة مخزن بالبدروم) والبالغ مساحتها (7 م2 سبعة متر مربع) تحت العجز والزيادة، مع </w:t>
-      </w:r>
-      <w:proofErr w:type="spellStart"/>
-      <w:r>
-        <w:rPr>
-          <w:rFonts w:ascii="Arial" w:eastAsia="Arial" w:hAnsi="Arial" w:cs="Arial"/>
-          <w:sz w:val="24"/>
-          <w:szCs w:val="24"/>
-          <w:rtl/>
-        </w:rPr>
-        <w:t>إعتبار</w:t>
-      </w:r>
-      <w:proofErr w:type="spellEnd"/>
-      <w:r>
-        <w:rPr>
-          <w:rFonts w:ascii="Arial" w:eastAsia="Arial" w:hAnsi="Arial" w:cs="Arial"/>
-          <w:sz w:val="24"/>
-          <w:szCs w:val="24"/>
-          <w:rtl/>
-        </w:rPr>
-        <w:t xml:space="preserve"> حق الانتفاع المذكور في هذه الفقرة جزءاً لا يتجزأ من الوحدة المبيعة ومرتبط بملكيتها ولا يجوز التصرف فيه على استقلال، ويسري على حق الانتفاع المذكور في هذه الفقرة كافة التزامات الطرف الثاني المنصوص عليها بهذا العقد وخاصة الالتزامات المتعلقة بسداد الأقساط وجزاء الإخلال في سدادها، كما تسري في حق الخلف العام والخاص للطرف الثاني.</w:t>
+        <w:t>:  حق الانتفاع بمساحة  (موقف سيارة بالبدروم ) والبالغ مساحتها (15م2 - خمسة عشر متر مربع) وكذلك  (غرفة مخزن بالبدروم) والبالغ مساحتها (7 م2 سبعة متر مربع) تحت العجز والزيادة، مع إعتبار حق الانتفاع المذكور في هذه الفقرة جزءاً لا يتجزأ من الوحدة المبيعة ومرتبط بملكيتها ولا يجوز التصرف فيه على استقلال، ويسري على حق الانتفاع المذكور في هذه الفقرة كافة التزامات الطرف الثاني المنصوص عليها بهذا العقد وخاصة الالتزامات المتعلقة بسداد الأقساط وجزاء الإخلال في سدادها، كما تسري في حق الخلف العام والخاص للطرف الثاني.</w:t>
       </w:r>
     </w:p>
     <w:p>
@@ -2415,47 +1898,7 @@
           <w:szCs w:val="24"/>
           <w:rtl/>
         </w:rPr>
-        <w:t xml:space="preserve">ويلتزم الطرف </w:t>
-      </w:r>
-      <w:proofErr w:type="spellStart"/>
-      <w:r>
-        <w:rPr>
-          <w:rFonts w:ascii="Arial" w:eastAsia="Arial" w:hAnsi="Arial" w:cs="Arial"/>
-          <w:sz w:val="24"/>
-          <w:szCs w:val="24"/>
-          <w:rtl/>
-        </w:rPr>
-        <w:t>الثانى</w:t>
-      </w:r>
-      <w:proofErr w:type="spellEnd"/>
-      <w:r>
-        <w:rPr>
-          <w:rFonts w:ascii="Arial" w:eastAsia="Arial" w:hAnsi="Arial" w:cs="Arial"/>
-          <w:sz w:val="24"/>
-          <w:szCs w:val="24"/>
-          <w:rtl/>
-        </w:rPr>
-        <w:t xml:space="preserve"> بالانتفاع بالمساحة الموضحة بهذه الفقرة طبقا للرسم الكروكي المرفق وطبقا للتراخيص الصادرة من الجهة الإدارية المختصة وطبقا للاشتراطات والضوابط المعمول بها، مع </w:t>
-      </w:r>
-      <w:proofErr w:type="spellStart"/>
-      <w:r>
-        <w:rPr>
-          <w:rFonts w:ascii="Arial" w:eastAsia="Arial" w:hAnsi="Arial" w:cs="Arial"/>
-          <w:sz w:val="24"/>
-          <w:szCs w:val="24"/>
-          <w:rtl/>
-        </w:rPr>
-        <w:t>إعتبار</w:t>
-      </w:r>
-      <w:proofErr w:type="spellEnd"/>
-      <w:r>
-        <w:rPr>
-          <w:rFonts w:ascii="Arial" w:eastAsia="Arial" w:hAnsi="Arial" w:cs="Arial"/>
-          <w:sz w:val="24"/>
-          <w:szCs w:val="24"/>
-          <w:rtl/>
-        </w:rPr>
-        <w:t xml:space="preserve"> حق الانتفاع المذكور في هذه الفقرة جزءاً لا يتجزأ من الوحدة المبيعة مرتبط بملكيتها ولا يجوز التصرف فيه على استقلال، ويسري على حق الانتفاع المذكور في هذه الفقرة كافة التزامات الطرف الثاني المنصوص عليها بهذا العقد، كما تسري في حق الخلف العام و الخاص للطرف الثاني.</w:t>
+        <w:t>ويلتزم الطرف الثانى بالانتفاع بالمساحة الموضحة بهذه الفقرة طبقا للرسم الكروكي المرفق وطبقا للتراخيص الصادرة من الجهة الإدارية المختصة وطبقا للاشتراطات والضوابط المعمول بها، مع إعتبار حق الانتفاع المذكور في هذه الفقرة جزءاً لا يتجزأ من الوحدة المبيعة مرتبط بملكيتها ولا يجوز التصرف فيه على استقلال، ويسري على حق الانتفاع المذكور في هذه الفقرة كافة التزامات الطرف الثاني المنصوص عليها بهذا العقد، كما تسري في حق الخلف العام و الخاص للطرف الثاني.</w:t>
       </w:r>
     </w:p>
     <w:p>
@@ -2647,16 +2090,16 @@
           <w:szCs w:val="24"/>
           <w:rtl/>
         </w:rPr>
-        <w:t>&lt;&lt;بيان الباقي من دفعة التعاقد&gt;&gt; .</w:t>
-      </w:r>
-      <w:r>
-        <w:rPr>
-          <w:color w:val="000000"/>
-          <w:sz w:val="24"/>
-          <w:szCs w:val="24"/>
-          <w:rtl/>
-        </w:rPr>
-        <w:t xml:space="preserve"> ، أما باقي الثمن فقد </w:t>
+        <w:t xml:space="preserve">&lt;&lt;بيان الباقي من دفعة التعاقد&gt;&gt; </w:t>
+      </w:r>
+      <w:r>
+        <w:rPr>
+          <w:color w:val="000000"/>
+          <w:sz w:val="24"/>
+          <w:szCs w:val="24"/>
+          <w:rtl/>
+        </w:rPr>
+        <w:t xml:space="preserve">، أما باقي الثمن فقد </w:t>
       </w:r>
       <w:r>
         <w:rPr>
@@ -3039,79 +2482,25 @@
           <w:szCs w:val="24"/>
           <w:rtl/>
         </w:rPr>
-        <w:t xml:space="preserve">، على أن يتم سداد إجمالي دفعة الصيانة مع دفعة الاستلام بموجب شيك يتم إيداعه عند التعاقد يستحق طبقاً للمبالغ والمواعيد المتفق عليها في الملحق رقم </w:t>
-      </w:r>
-      <w:proofErr w:type="gramStart"/>
-      <w:r>
-        <w:rPr>
-          <w:sz w:val="24"/>
-          <w:szCs w:val="24"/>
-          <w:rtl/>
-        </w:rPr>
-        <w:t>( 2</w:t>
-      </w:r>
-      <w:proofErr w:type="gramEnd"/>
-      <w:r>
-        <w:rPr>
-          <w:sz w:val="24"/>
-          <w:szCs w:val="24"/>
-          <w:rtl/>
-        </w:rPr>
-        <w:t xml:space="preserve">) من هذا العقد، ويتعهد الطرف الأول بتخصيص عائدها لصيانة  المبني. </w:t>
-      </w:r>
-    </w:p>
-    <w:p>
-      <w:pPr>
-        <w:spacing w:after="0" w:line="240" w:lineRule="auto"/>
-        <w:jc w:val="both"/>
-        <w:rPr>
-          <w:sz w:val="24"/>
-          <w:szCs w:val="24"/>
-        </w:rPr>
-      </w:pPr>
-      <w:r>
-        <w:rPr>
-          <w:sz w:val="24"/>
-          <w:szCs w:val="24"/>
-          <w:rtl/>
-        </w:rPr>
-        <w:t xml:space="preserve">من المتفق عليه بين الطرفين إن إدارة أعمال صيانة المبنى الكائن به الوحدة موضوع التعاقد حال إتمام كافة مراحله وتنفيذه وتسليمه بالكامل سيعهد بها من الطرف الأول لإحدى الشركات المتخصصة في هذا المجال - </w:t>
-      </w:r>
-      <w:proofErr w:type="spellStart"/>
-      <w:r>
-        <w:rPr>
-          <w:sz w:val="24"/>
-          <w:szCs w:val="24"/>
-          <w:rtl/>
-        </w:rPr>
-        <w:t>والتى</w:t>
-      </w:r>
-      <w:proofErr w:type="spellEnd"/>
-      <w:r>
-        <w:rPr>
-          <w:sz w:val="24"/>
-          <w:szCs w:val="24"/>
-          <w:rtl/>
-        </w:rPr>
-        <w:t xml:space="preserve"> يعينها الطرف الأول - بما يحقق الانتفاع الأمثل لملاكه وشاغليه </w:t>
-      </w:r>
-      <w:proofErr w:type="gramStart"/>
-      <w:r>
-        <w:rPr>
-          <w:sz w:val="24"/>
-          <w:szCs w:val="24"/>
-          <w:rtl/>
-        </w:rPr>
-        <w:t>و يضمن</w:t>
-      </w:r>
-      <w:proofErr w:type="gramEnd"/>
-      <w:r>
-        <w:rPr>
-          <w:sz w:val="24"/>
-          <w:szCs w:val="24"/>
-          <w:rtl/>
-        </w:rPr>
-        <w:t xml:space="preserve"> المحافظة على مستواه الفاخر و نسقه العمراني المتميز لتتولى تنفيذ كافة الأعمال و الاختصاصات المقررة لاتحاد الشاغلين بالقانون 119 لسنة 2008 ولائحته التنفيذية.</w:t>
+        <w:t xml:space="preserve">، على أن يتم سداد إجمالي دفعة الصيانة مع دفعة الاستلام بموجب شيك يتم إيداعه عند التعاقد يستحق طبقاً للمبالغ والمواعيد المتفق عليها في الملحق رقم ( 2) من هذا العقد، ويتعهد الطرف الأول بتخصيص عائدها لصيانة  المبني. </w:t>
+      </w:r>
+    </w:p>
+    <w:p>
+      <w:pPr>
+        <w:spacing w:after="0" w:line="240" w:lineRule="auto"/>
+        <w:jc w:val="both"/>
+        <w:rPr>
+          <w:sz w:val="24"/>
+          <w:szCs w:val="24"/>
+        </w:rPr>
+      </w:pPr>
+      <w:r>
+        <w:rPr>
+          <w:sz w:val="24"/>
+          <w:szCs w:val="24"/>
+          <w:rtl/>
+        </w:rPr>
+        <w:t>من المتفق عليه بين الطرفين إن إدارة أعمال صيانة المبنى الكائن به الوحدة موضوع التعاقد حال إتمام كافة مراحله وتنفيذه وتسليمه بالكامل سيعهد بها من الطرف الأول لإحدى الشركات المتخصصة في هذا المجال - والتى يعينها الطرف الأول - بما يحقق الانتفاع الأمثل لملاكه وشاغليه و يضمن المحافظة على مستواه الفاخر و نسقه العمراني المتميز لتتولى تنفيذ كافة الأعمال و الاختصاصات المقررة لاتحاد الشاغلين بالقانون 119 لسنة 2008 ولائحته التنفيذية.</w:t>
       </w:r>
     </w:p>
     <w:p>
@@ -3327,27 +2716,7 @@
           <w:szCs w:val="24"/>
           <w:rtl/>
         </w:rPr>
-        <w:t xml:space="preserve"> المحددة تفصيلاً بكشف سداد الأقساط المبين بالملحق رقم (2) المرفق بهذا العقد، وتبعاً لذلك يلتزم الطرف الثاني بالمحافظة على وجود رصيد قائم وقابل للسحب بالبنك المسحوب عليه الشيكات المحررة بالأقساط في تاريخ استحقاق كل قسط منها، وذلك التزاماً من المشتري بسداد كافة أقساط ثمن الوحدة وملحقاته في المواعيد المتفق عليها والمحددة بكشف سداد الأقساط، ويحظر على المشتري حبس </w:t>
-      </w:r>
-      <w:proofErr w:type="spellStart"/>
-      <w:r>
-        <w:rPr>
-          <w:color w:val="000000"/>
-          <w:sz w:val="24"/>
-          <w:szCs w:val="24"/>
-          <w:rtl/>
-        </w:rPr>
-        <w:t>أى</w:t>
-      </w:r>
-      <w:proofErr w:type="spellEnd"/>
-      <w:r>
-        <w:rPr>
-          <w:color w:val="000000"/>
-          <w:sz w:val="24"/>
-          <w:szCs w:val="24"/>
-          <w:rtl/>
-        </w:rPr>
-        <w:t xml:space="preserve"> قسط أو الاحتجاج بعدم السداد ضد الطرف الأول لأي سبب كان، ويُعتبر التزام المشتري بسداد جميع الأقساط في مواعيد استحقاقها التزاماً جوهرياً.</w:t>
+        <w:t xml:space="preserve"> المحددة تفصيلاً بكشف سداد الأقساط المبين بالملحق رقم (2) المرفق بهذا العقد، وتبعاً لذلك يلتزم الطرف الثاني بالمحافظة على وجود رصيد قائم وقابل للسحب بالبنك المسحوب عليه الشيكات المحررة بالأقساط في تاريخ استحقاق كل قسط منها، وذلك التزاماً من المشتري بسداد كافة أقساط ثمن الوحدة وملحقاته في المواعيد المتفق عليها والمحددة بكشف سداد الأقساط، ويحظر على المشتري حبس أى قسط أو الاحتجاج بعدم السداد ضد الطرف الأول لأي سبب كان، ويُعتبر التزام المشتري بسداد جميع الأقساط في مواعيد استحقاقها التزاماً جوهرياً.</w:t>
       </w:r>
     </w:p>
     <w:p>
@@ -3456,27 +2825,7 @@
           <w:szCs w:val="24"/>
           <w:rtl/>
         </w:rPr>
-        <w:t xml:space="preserve"> المحدد بكشف سداد الأقساط المرفق بالملحق رقم (2) مضافاً إليه غرامة التأخير، لأي سبب كان، لمدة تزيد عن (60) يوم ستون يوماً من تاريخ </w:t>
-      </w:r>
-      <w:proofErr w:type="spellStart"/>
-      <w:r>
-        <w:rPr>
-          <w:color w:val="000000"/>
-          <w:sz w:val="24"/>
-          <w:szCs w:val="24"/>
-          <w:rtl/>
-        </w:rPr>
-        <w:t>الإستحقاق</w:t>
-      </w:r>
-      <w:proofErr w:type="spellEnd"/>
-      <w:r>
-        <w:rPr>
-          <w:color w:val="000000"/>
-          <w:sz w:val="24"/>
-          <w:szCs w:val="24"/>
-          <w:rtl/>
-        </w:rPr>
-        <w:t xml:space="preserve">، يعتبر هذا العقد مفسوخاً من تلقاء نفسه دون حاجة إلى إعذار أو تنبيه أو إنذار أو اتخاذ أي إجراء قانوني آخر أو صدور حكم قضائي بالفسخ ويعتبر البيع موضوع هذا العقد </w:t>
+        <w:t xml:space="preserve"> المحدد بكشف سداد الأقساط المرفق بالملحق رقم (2) مضافاً إليه غرامة التأخير، لأي سبب كان، لمدة تزيد عن (60) يوم ستون يوماً من تاريخ الإستحقاق، يعتبر هذا العقد مفسوخاً من تلقاء نفسه دون حاجة إلى إعذار أو تنبيه أو إنذار أو اتخاذ أي إجراء قانوني آخر أو صدور حكم قضائي بالفسخ ويعتبر البيع موضوع هذا العقد </w:t>
       </w:r>
       <w:r>
         <w:rPr>
@@ -3606,27 +2955,7 @@
           <w:rtl/>
         </w:rPr>
         <w:lastRenderedPageBreak/>
-        <w:t xml:space="preserve">وإذا وقع الفسخ بعد استلام الطرف الثاني للوحدة فيلتزم بتسليمها خالية من الأشخاص والشواغل للطرف الأول خلال (15) يوم (خمسة عشر يوماً) من تاريخ إخطاره بفسخ العقد، وفي حالة عدم إخلاء المشتري للوحدة وتسليمها خلال المدة المذكورة يعتبر غاصباً لها ،ويحوزها بلا سند من القانون، ويكون للطرف الأول الحق في اتخاذ كافة الإجراءات اللازمة واللجوء للقضاء لطلب إخلاء الوحدة، وبعد إخلاء المشتري للوحدة يتم رد ما تم سداده من الثمن للمشتري، مخصوماً منه النسبة المنصوص عليها بالفقرة السابقة وقدرها (10% عشرة بالمائة) من إجمالي ثمن الوحدة على النحو الموضح أعلاه وغرامة التأخير المقررة أعلاه، بالإضافة إلى خصم نسبة قدرها (2% اثنان في المائة) شهرياً من إجمالي الثمن كمقابل انتفاع المشتري بالوحدة عن الفترة اعتباراً من تاريخ استلام المشتري للوحدة وحتى تاريخ إخلائه لها وتسليمها للبائع، كمقابل انتفاع اتفاقي ونهائي وغير خاضع لرقابة القضاء، مع خصم قيمة آية تلفيات أو أضرار بالوحدة بسبب استخدام المشتري لها، كما أتفق الطرفين على أن يتم رد المبالغ المتبقية المسددة من الطرف الثاني ، بعد استقطاع النسب المذكورة ، بعد انقضاء (60) يوم (ستون يوماً) من تاريخ إخلاء المشتري للوحدة، وذلك على دفعات تماثل في عددها وقيمتها ومدتها طريقة السداد تلك التي قام الطرف الثاني بسدادها، من المتفق عليه أنه لا يعتبر عدم تمسك الطرف الأول بالفسخ في حال تأخر الطرف الثاني أو تخلفه عن سداد أحد الأقساط أو غرامات التأخير المحتسبة عليه، أو مصاريف الصيانة أو أي التزام مالي آخر مشار إليه في هذا العقد، تنازلاً منه عن التمسك بالفسخ التلقائي بالنسبة إلى غيره من الأقساط أو </w:t>
-      </w:r>
-      <w:proofErr w:type="spellStart"/>
-      <w:r>
-        <w:rPr>
-          <w:color w:val="000000"/>
-          <w:sz w:val="24"/>
-          <w:szCs w:val="24"/>
-          <w:rtl/>
-        </w:rPr>
-        <w:t>الإلتزامات</w:t>
-      </w:r>
-      <w:proofErr w:type="spellEnd"/>
-      <w:r>
-        <w:rPr>
-          <w:color w:val="000000"/>
-          <w:sz w:val="24"/>
-          <w:szCs w:val="24"/>
-          <w:rtl/>
-        </w:rPr>
-        <w:t xml:space="preserve"> المالية المنصوص عليها بهذا العقد.</w:t>
+        <w:t>وإذا وقع الفسخ بعد استلام الطرف الثاني للوحدة فيلتزم بتسليمها خالية من الأشخاص والشواغل للطرف الأول خلال (15) يوم (خمسة عشر يوماً) من تاريخ إخطاره بفسخ العقد، وفي حالة عدم إخلاء المشتري للوحدة وتسليمها خلال المدة المذكورة يعتبر غاصباً لها ،ويحوزها بلا سند من القانون، ويكون للطرف الأول الحق في اتخاذ كافة الإجراءات اللازمة واللجوء للقضاء لطلب إخلاء الوحدة، وبعد إخلاء المشتري للوحدة يتم رد ما تم سداده من الثمن للمشتري، مخصوماً منه النسبة المنصوص عليها بالفقرة السابقة وقدرها (10% عشرة بالمائة) من إجمالي ثمن الوحدة على النحو الموضح أعلاه وغرامة التأخير المقررة أعلاه، بالإضافة إلى خصم نسبة قدرها (2% اثنان في المائة) شهرياً من إجمالي الثمن كمقابل انتفاع المشتري بالوحدة عن الفترة اعتباراً من تاريخ استلام المشتري للوحدة وحتى تاريخ إخلائه لها وتسليمها للبائع، كمقابل انتفاع اتفاقي ونهائي وغير خاضع لرقابة القضاء، مع خصم قيمة آية تلفيات أو أضرار بالوحدة بسبب استخدام المشتري لها، كما أتفق الطرفين على أن يتم رد المبالغ المتبقية المسددة من الطرف الثاني ، بعد استقطاع النسب المذكورة ، بعد انقضاء (60) يوم (ستون يوماً) من تاريخ إخلاء المشتري للوحدة، وذلك على دفعات تماثل في عددها وقيمتها ومدتها طريقة السداد تلك التي قام الطرف الثاني بسدادها، من المتفق عليه أنه لا يعتبر عدم تمسك الطرف الأول بالفسخ في حال تأخر الطرف الثاني أو تخلفه عن سداد أحد الأقساط أو غرامات التأخير المحتسبة عليه، أو مصاريف الصيانة أو أي التزام مالي آخر مشار إليه في هذا العقد، تنازلاً منه عن التمسك بالفسخ التلقائي بالنسبة إلى غيره من الأقساط أو الإلتزامات المالية المنصوص عليها بهذا العقد.</w:t>
       </w:r>
     </w:p>
     <w:p>
@@ -3849,30 +3178,8 @@
           <w:szCs w:val="24"/>
           <w:rtl/>
         </w:rPr>
-        <w:t xml:space="preserve">البند السابع: المعاينة </w:t>
-      </w:r>
-      <w:proofErr w:type="gramStart"/>
-      <w:r>
-        <w:rPr>
-          <w:color w:val="000000"/>
-          <w:sz w:val="24"/>
-          <w:szCs w:val="24"/>
-          <w:rtl/>
-        </w:rPr>
-        <w:t xml:space="preserve">و </w:t>
-      </w:r>
-      <w:proofErr w:type="spellStart"/>
-      <w:r>
-        <w:rPr>
-          <w:color w:val="000000"/>
-          <w:sz w:val="24"/>
-          <w:szCs w:val="24"/>
-          <w:rtl/>
-        </w:rPr>
-        <w:t>الإنتفاع</w:t>
-      </w:r>
-      <w:proofErr w:type="spellEnd"/>
-      <w:proofErr w:type="gramEnd"/>
+        <w:t>البند السابع: المعاينة و الإنتفاع</w:t>
+      </w:r>
       <w:r>
         <w:rPr>
           <w:noProof/>
@@ -3999,61 +3306,7 @@
           <w:szCs w:val="24"/>
           <w:rtl/>
         </w:rPr>
-        <w:t xml:space="preserve">يقر الطرف الثاني بأنه قبل شراء الوحدة محل هذا العقد بعد أن قام بمعاينة الأرض المزمع إقامة المبنى عليها والكائن بها الوحدة المبيعة، المعاينة التامة النافية لكل جهالة، كما يقر بأنه </w:t>
-      </w:r>
-      <w:proofErr w:type="spellStart"/>
-      <w:r>
-        <w:rPr>
-          <w:sz w:val="24"/>
-          <w:szCs w:val="24"/>
-          <w:rtl/>
-        </w:rPr>
-        <w:t>إطلع</w:t>
-      </w:r>
-      <w:proofErr w:type="spellEnd"/>
-      <w:r>
-        <w:rPr>
-          <w:sz w:val="24"/>
-          <w:szCs w:val="24"/>
-          <w:rtl/>
-        </w:rPr>
-        <w:t xml:space="preserve"> على تراخيص البناء، وعلى المسقط </w:t>
-      </w:r>
-      <w:proofErr w:type="spellStart"/>
-      <w:r>
-        <w:rPr>
-          <w:sz w:val="24"/>
-          <w:szCs w:val="24"/>
-          <w:rtl/>
-        </w:rPr>
-        <w:t>الأفقى</w:t>
-      </w:r>
-      <w:proofErr w:type="spellEnd"/>
-      <w:r>
-        <w:rPr>
-          <w:sz w:val="24"/>
-          <w:szCs w:val="24"/>
-          <w:rtl/>
-        </w:rPr>
-        <w:t xml:space="preserve"> للوحدة المحدد بملحق رقم </w:t>
-      </w:r>
-      <w:proofErr w:type="gramStart"/>
-      <w:r>
-        <w:rPr>
-          <w:sz w:val="24"/>
-          <w:szCs w:val="24"/>
-          <w:rtl/>
-        </w:rPr>
-        <w:t>( 3</w:t>
-      </w:r>
-      <w:proofErr w:type="gramEnd"/>
-      <w:r>
-        <w:rPr>
-          <w:sz w:val="24"/>
-          <w:szCs w:val="24"/>
-          <w:rtl/>
-        </w:rPr>
-        <w:t>) ونموذج البناء المحدد بالملحق رقم ( 4) وبعلمه بمواصفات التسليم الموضحة تفصيلاً بالملحق رقم (5) المرفقة جميعاً بهذا العقد.</w:t>
+        <w:t>يقر الطرف الثاني بأنه قبل شراء الوحدة محل هذا العقد بعد أن قام بمعاينة الأرض المزمع إقامة المبنى عليها والكائن بها الوحدة المبيعة، المعاينة التامة النافية لكل جهالة، كما يقر بأنه إطلع على تراخيص البناء، وعلى المسقط الأفقى للوحدة المحدد بملحق رقم ( 3) ونموذج البناء المحدد بالملحق رقم ( 4) وبعلمه بمواصفات التسليم الموضحة تفصيلاً بالملحق رقم (5) المرفقة جميعاً بهذا العقد.</w:t>
       </w:r>
     </w:p>
     <w:p>
@@ -4122,47 +3375,7 @@
           <w:szCs w:val="24"/>
           <w:rtl/>
         </w:rPr>
-        <w:t xml:space="preserve"> فقط طبقا </w:t>
-      </w:r>
-      <w:proofErr w:type="gramStart"/>
-      <w:r>
-        <w:rPr>
-          <w:color w:val="000000"/>
-          <w:sz w:val="24"/>
-          <w:szCs w:val="24"/>
-          <w:rtl/>
-        </w:rPr>
-        <w:t>للترخيص  بحيث</w:t>
-      </w:r>
-      <w:proofErr w:type="gramEnd"/>
-      <w:r>
-        <w:rPr>
-          <w:color w:val="000000"/>
-          <w:sz w:val="24"/>
-          <w:szCs w:val="24"/>
-          <w:rtl/>
-        </w:rPr>
-        <w:t xml:space="preserve"> لا يجوز له أو خلفه العام أو الخاص </w:t>
-      </w:r>
-      <w:proofErr w:type="spellStart"/>
-      <w:r>
-        <w:rPr>
-          <w:color w:val="000000"/>
-          <w:sz w:val="24"/>
-          <w:szCs w:val="24"/>
-          <w:rtl/>
-        </w:rPr>
-        <w:t>إستعمال</w:t>
-      </w:r>
-      <w:proofErr w:type="spellEnd"/>
-      <w:r>
-        <w:rPr>
-          <w:color w:val="000000"/>
-          <w:sz w:val="24"/>
-          <w:szCs w:val="24"/>
-          <w:rtl/>
-        </w:rPr>
-        <w:t xml:space="preserve"> الوحدة المبيعة في أي غرض و أي </w:t>
+        <w:t xml:space="preserve"> فقط طبقا للترخيص  بحيث لا يجوز له أو خلفه العام أو الخاص إستعمال الوحدة المبيعة في أي غرض و أي </w:t>
       </w:r>
       <w:r>
         <w:rPr>
@@ -4199,87 +3412,7 @@
           <w:szCs w:val="24"/>
           <w:rtl/>
         </w:rPr>
-        <w:t xml:space="preserve">كما يلتزم الطرف </w:t>
-      </w:r>
-      <w:proofErr w:type="spellStart"/>
-      <w:r>
-        <w:rPr>
-          <w:color w:val="000000"/>
-          <w:sz w:val="24"/>
-          <w:szCs w:val="24"/>
-          <w:rtl/>
-        </w:rPr>
-        <w:t>الثانى</w:t>
-      </w:r>
-      <w:proofErr w:type="spellEnd"/>
-      <w:r>
-        <w:rPr>
-          <w:color w:val="000000"/>
-          <w:sz w:val="24"/>
-          <w:szCs w:val="24"/>
-          <w:rtl/>
-        </w:rPr>
-        <w:t xml:space="preserve"> بعدم الإضرار أو المساس بحقوق وراحة الملاك الآخرين و ذلك حتى يحتفظ "المبني" بطابعه السكنى الخاص المتميز الذى أنشئ بغرض تحقيقه، و في حالة </w:t>
-      </w:r>
-      <w:proofErr w:type="spellStart"/>
-      <w:r>
-        <w:rPr>
-          <w:color w:val="000000"/>
-          <w:sz w:val="24"/>
-          <w:szCs w:val="24"/>
-          <w:rtl/>
-        </w:rPr>
-        <w:t>إستعمال</w:t>
-      </w:r>
-      <w:proofErr w:type="spellEnd"/>
-      <w:r>
-        <w:rPr>
-          <w:color w:val="000000"/>
-          <w:sz w:val="24"/>
-          <w:szCs w:val="24"/>
-          <w:rtl/>
-        </w:rPr>
-        <w:t xml:space="preserve"> الطرف الثاني للوحدة </w:t>
-      </w:r>
-      <w:proofErr w:type="gramStart"/>
-      <w:r>
-        <w:rPr>
-          <w:color w:val="000000"/>
-          <w:sz w:val="24"/>
-          <w:szCs w:val="24"/>
-          <w:rtl/>
-        </w:rPr>
-        <w:t>المبيعة  في</w:t>
-      </w:r>
-      <w:proofErr w:type="gramEnd"/>
-      <w:r>
-        <w:rPr>
-          <w:color w:val="000000"/>
-          <w:sz w:val="24"/>
-          <w:szCs w:val="24"/>
-          <w:rtl/>
-        </w:rPr>
-        <w:t xml:space="preserve"> غير الغرض المخصصة له، فإنه يحق للطرف الأول أو أي من الملاك "بالمبني" مطالبة الطرف الثاني بالتعويضات </w:t>
-      </w:r>
-      <w:proofErr w:type="spellStart"/>
-      <w:r>
-        <w:rPr>
-          <w:color w:val="000000"/>
-          <w:sz w:val="24"/>
-          <w:szCs w:val="24"/>
-          <w:rtl/>
-        </w:rPr>
-        <w:t>الجابرة</w:t>
-      </w:r>
-      <w:proofErr w:type="spellEnd"/>
-      <w:r>
-        <w:rPr>
-          <w:color w:val="000000"/>
-          <w:sz w:val="24"/>
-          <w:szCs w:val="24"/>
-          <w:rtl/>
-        </w:rPr>
-        <w:t xml:space="preserve"> للأضرار المادية </w:t>
+        <w:t xml:space="preserve">كما يلتزم الطرف الثانى بعدم الإضرار أو المساس بحقوق وراحة الملاك الآخرين و ذلك حتى يحتفظ "المبني" بطابعه السكنى الخاص المتميز الذى أنشئ بغرض تحقيقه، و في حالة إستعمال الطرف الثاني للوحدة المبيعة  في غير الغرض المخصصة له، فإنه يحق للطرف الأول أو أي من الملاك "بالمبني" مطالبة الطرف الثاني بالتعويضات الجابرة للأضرار المادية </w:t>
       </w:r>
       <w:r>
         <w:rPr>
@@ -4537,17 +3670,7 @@
           <w:szCs w:val="24"/>
           <w:rtl/>
         </w:rPr>
-        <w:t xml:space="preserve">يتعهد الطرف الأول أن يكون تنفيذ الوحدة محل هذا العقد وفقاً لترخيص </w:t>
-      </w:r>
-      <w:proofErr w:type="gramStart"/>
-      <w:r>
-        <w:rPr>
-          <w:color w:val="000000"/>
-          <w:sz w:val="24"/>
-          <w:szCs w:val="24"/>
-          <w:rtl/>
-        </w:rPr>
-        <w:t xml:space="preserve">البناء  </w:t>
+        <w:t xml:space="preserve">يتعهد الطرف الأول أن يكون تنفيذ الوحدة محل هذا العقد وفقاً لترخيص البناء  </w:t>
       </w:r>
       <w:r>
         <w:rPr>
@@ -4557,7 +3680,6 @@
         </w:rPr>
         <w:t>والأصول</w:t>
       </w:r>
-      <w:proofErr w:type="gramEnd"/>
       <w:r>
         <w:rPr>
           <w:color w:val="000000"/>
@@ -4677,19 +3799,8 @@
           <w:szCs w:val="24"/>
           <w:rtl/>
         </w:rPr>
-        <w:t xml:space="preserve">من تاريخ تحرير هذا العقد، ولا يجوز للطرف الثاني إلزام الطرف الأول بموعد التسليم المذكور إلا إذا كان الطرف الثاني ملتزماً بما </w:t>
-      </w:r>
-      <w:proofErr w:type="gramStart"/>
-      <w:r>
-        <w:rPr>
-          <w:color w:val="000000"/>
-          <w:sz w:val="24"/>
-          <w:szCs w:val="24"/>
-          <w:rtl/>
-        </w:rPr>
-        <w:t>يلي :</w:t>
-      </w:r>
-      <w:proofErr w:type="gramEnd"/>
+        <w:t>من تاريخ تحرير هذا العقد، ولا يجوز للطرف الثاني إلزام الطرف الأول بموعد التسليم المذكور إلا إذا كان الطرف الثاني ملتزماً بما يلي :</w:t>
+      </w:r>
     </w:p>
     <w:p>
       <w:pPr>
@@ -4725,27 +3836,7 @@
           <w:szCs w:val="24"/>
           <w:rtl/>
         </w:rPr>
-        <w:t xml:space="preserve"> في سداد الأقساط المشار إليها بالبنود </w:t>
-      </w:r>
-      <w:proofErr w:type="gramStart"/>
-      <w:r>
-        <w:rPr>
-          <w:color w:val="000000"/>
-          <w:sz w:val="24"/>
-          <w:szCs w:val="24"/>
-          <w:rtl/>
-        </w:rPr>
-        <w:t>( الثالث</w:t>
-      </w:r>
-      <w:proofErr w:type="gramEnd"/>
-      <w:r>
-        <w:rPr>
-          <w:color w:val="000000"/>
-          <w:sz w:val="24"/>
-          <w:szCs w:val="24"/>
-          <w:rtl/>
-        </w:rPr>
-        <w:t xml:space="preserve"> والرابع  ) </w:t>
+        <w:t xml:space="preserve"> في سداد الأقساط المشار إليها بالبنود ( الثالث والرابع  ) </w:t>
       </w:r>
       <w:r>
         <w:rPr>
@@ -4812,121 +3903,45 @@
           <w:szCs w:val="24"/>
           <w:rtl/>
         </w:rPr>
-        <w:t xml:space="preserve">سداد نسبة   65 % (خمسة وستون </w:t>
-      </w:r>
-      <w:proofErr w:type="gramStart"/>
-      <w:r>
-        <w:rPr>
-          <w:sz w:val="24"/>
-          <w:szCs w:val="24"/>
-          <w:rtl/>
-        </w:rPr>
-        <w:t>بالمائة )</w:t>
-      </w:r>
-      <w:proofErr w:type="gramEnd"/>
-      <w:r>
-        <w:rPr>
-          <w:sz w:val="24"/>
-          <w:szCs w:val="24"/>
-          <w:rtl/>
-        </w:rPr>
-        <w:t xml:space="preserve"> من إجمالي ثمن الوحدة وملحقاته المحدد بالبند (الثالث) بهذا العقد  كحد أدنى وكذا استكمال سداد كامل مصاريف الصيانة المحددة بالبند (الرابع).</w:t>
-      </w:r>
-    </w:p>
-    <w:p>
-      <w:pPr>
-        <w:spacing w:after="0" w:line="240" w:lineRule="auto"/>
-        <w:jc w:val="both"/>
-        <w:rPr>
-          <w:sz w:val="24"/>
-          <w:szCs w:val="24"/>
-        </w:rPr>
-      </w:pPr>
-      <w:r>
-        <w:rPr>
-          <w:sz w:val="24"/>
-          <w:szCs w:val="24"/>
-          <w:rtl/>
-        </w:rPr>
-        <w:t xml:space="preserve">• تحرير شيكات بنكية مسحوبة على أحد البنوك بقيمة باقي الأقساط واي الغرامات ان وجدت بنفس المواعيد بالجدول الوارد بالملحق رقم (2) لهذا العقد كشرط للتسليم </w:t>
-      </w:r>
-      <w:proofErr w:type="gramStart"/>
-      <w:r>
-        <w:rPr>
-          <w:sz w:val="24"/>
-          <w:szCs w:val="24"/>
-          <w:rtl/>
-        </w:rPr>
-        <w:t>و استمرار</w:t>
-      </w:r>
-      <w:proofErr w:type="gramEnd"/>
-      <w:r>
-        <w:rPr>
-          <w:sz w:val="24"/>
-          <w:szCs w:val="24"/>
-          <w:rtl/>
-        </w:rPr>
-        <w:t xml:space="preserve"> التعاقد.</w:t>
-      </w:r>
-    </w:p>
-    <w:p>
-      <w:pPr>
-        <w:spacing w:after="0" w:line="240" w:lineRule="auto"/>
-        <w:jc w:val="both"/>
-        <w:rPr>
-          <w:color w:val="000000"/>
-          <w:sz w:val="24"/>
-          <w:szCs w:val="24"/>
-        </w:rPr>
-      </w:pPr>
-      <w:r>
-        <w:rPr>
-          <w:color w:val="000000"/>
-          <w:sz w:val="24"/>
-          <w:szCs w:val="24"/>
-          <w:rtl/>
-        </w:rPr>
-        <w:t xml:space="preserve">يتم تسليم الوحدة موضوع هذا العقد بموجب محضر </w:t>
-      </w:r>
-      <w:proofErr w:type="spellStart"/>
-      <w:r>
-        <w:rPr>
-          <w:color w:val="000000"/>
-          <w:sz w:val="24"/>
-          <w:szCs w:val="24"/>
-          <w:rtl/>
-        </w:rPr>
-        <w:t>إستلام</w:t>
-      </w:r>
-      <w:proofErr w:type="spellEnd"/>
-      <w:r>
-        <w:rPr>
-          <w:color w:val="000000"/>
-          <w:sz w:val="24"/>
-          <w:szCs w:val="24"/>
-          <w:rtl/>
-        </w:rPr>
-        <w:t xml:space="preserve"> يوقع علية الطرف </w:t>
-      </w:r>
-      <w:proofErr w:type="spellStart"/>
-      <w:r>
-        <w:rPr>
-          <w:color w:val="000000"/>
-          <w:sz w:val="24"/>
-          <w:szCs w:val="24"/>
-          <w:rtl/>
-        </w:rPr>
-        <w:t>الثانى</w:t>
-      </w:r>
-      <w:proofErr w:type="spellEnd"/>
-      <w:r>
-        <w:rPr>
-          <w:color w:val="000000"/>
-          <w:sz w:val="24"/>
-          <w:szCs w:val="24"/>
-          <w:rtl/>
-        </w:rPr>
-        <w:t xml:space="preserve"> او من يمثله قانوناً ذلك في الميعاد الذي سيتم إخطاره به من قبل الطرف الأول بموجب خطاب مسجل بعلم الوصول أو بموجب خطاب مقابل توقيع الطرف الثاني </w:t>
+        <w:t>سداد نسبة   65 % (خمسة وستون بالمائة ) من إجمالي ثمن الوحدة وملحقاته المحدد بالبند (الثالث) بهذا العقد  كحد أدنى وكذا استكمال سداد كامل مصاريف الصيانة المحددة بالبند (الرابع).</w:t>
+      </w:r>
+    </w:p>
+    <w:p>
+      <w:pPr>
+        <w:spacing w:after="0" w:line="240" w:lineRule="auto"/>
+        <w:jc w:val="both"/>
+        <w:rPr>
+          <w:sz w:val="24"/>
+          <w:szCs w:val="24"/>
+        </w:rPr>
+      </w:pPr>
+      <w:r>
+        <w:rPr>
+          <w:sz w:val="24"/>
+          <w:szCs w:val="24"/>
+          <w:rtl/>
+        </w:rPr>
+        <w:t>• تحرير شيكات بنكية مسحوبة على أحد البنوك بقيمة باقي الأقساط واي الغرامات ان وجدت بنفس المواعيد بالجدول الوارد بالملحق رقم (2) لهذا العقد كشرط للتسليم و استمرار التعاقد.</w:t>
+      </w:r>
+    </w:p>
+    <w:p>
+      <w:pPr>
+        <w:spacing w:after="0" w:line="240" w:lineRule="auto"/>
+        <w:jc w:val="both"/>
+        <w:rPr>
+          <w:color w:val="000000"/>
+          <w:sz w:val="24"/>
+          <w:szCs w:val="24"/>
+        </w:rPr>
+      </w:pPr>
+      <w:r>
+        <w:rPr>
+          <w:color w:val="000000"/>
+          <w:sz w:val="24"/>
+          <w:szCs w:val="24"/>
+          <w:rtl/>
+        </w:rPr>
+        <w:t xml:space="preserve">يتم تسليم الوحدة موضوع هذا العقد بموجب محضر إستلام يوقع علية الطرف الثانى او من يمثله قانوناً ذلك في الميعاد الذي سيتم إخطاره به من قبل الطرف الأول بموجب خطاب مسجل بعلم الوصول أو بموجب خطاب مقابل توقيع الطرف الثاني </w:t>
       </w:r>
       <w:r>
         <w:rPr>
@@ -4977,87 +3992,7 @@
           <w:szCs w:val="24"/>
           <w:rtl/>
         </w:rPr>
-        <w:t xml:space="preserve"> لا يحق للطرف الثاني </w:t>
-      </w:r>
-      <w:proofErr w:type="spellStart"/>
-      <w:r>
-        <w:rPr>
-          <w:color w:val="000000"/>
-          <w:sz w:val="24"/>
-          <w:szCs w:val="24"/>
-          <w:rtl/>
-        </w:rPr>
-        <w:t>الإحتجاج</w:t>
-      </w:r>
-      <w:proofErr w:type="spellEnd"/>
-      <w:r>
-        <w:rPr>
-          <w:color w:val="000000"/>
-          <w:sz w:val="24"/>
-          <w:szCs w:val="24"/>
-          <w:rtl/>
-        </w:rPr>
-        <w:t xml:space="preserve"> ضد الطرف الأول بعدم علمه بإخطار التسليم المشار إليه </w:t>
-      </w:r>
-      <w:proofErr w:type="spellStart"/>
-      <w:r>
-        <w:rPr>
-          <w:color w:val="000000"/>
-          <w:sz w:val="24"/>
-          <w:szCs w:val="24"/>
-          <w:rtl/>
-        </w:rPr>
-        <w:t>عاليه</w:t>
-      </w:r>
-      <w:proofErr w:type="spellEnd"/>
-      <w:r>
-        <w:rPr>
-          <w:color w:val="000000"/>
-          <w:sz w:val="24"/>
-          <w:szCs w:val="24"/>
-          <w:rtl/>
-        </w:rPr>
-        <w:t xml:space="preserve"> لأي سبب كان سواء كان عدم علمه راجعاً إلي تركه العنوان الموضح بصدر هذا العقد أو عدم </w:t>
-      </w:r>
-      <w:proofErr w:type="spellStart"/>
-      <w:r>
-        <w:rPr>
-          <w:color w:val="000000"/>
-          <w:sz w:val="24"/>
-          <w:szCs w:val="24"/>
-          <w:rtl/>
-        </w:rPr>
-        <w:t>الإستدلال</w:t>
-      </w:r>
-      <w:proofErr w:type="spellEnd"/>
-      <w:r>
-        <w:rPr>
-          <w:color w:val="000000"/>
-          <w:sz w:val="24"/>
-          <w:szCs w:val="24"/>
-          <w:rtl/>
-        </w:rPr>
-        <w:t xml:space="preserve"> عليه بالعنوان المذكور أو رفضه </w:t>
-      </w:r>
-      <w:proofErr w:type="spellStart"/>
-      <w:r>
-        <w:rPr>
-          <w:color w:val="000000"/>
-          <w:sz w:val="24"/>
-          <w:szCs w:val="24"/>
-          <w:rtl/>
-        </w:rPr>
-        <w:t>إستلام</w:t>
-      </w:r>
-      <w:proofErr w:type="spellEnd"/>
-      <w:r>
-        <w:rPr>
-          <w:color w:val="000000"/>
-          <w:sz w:val="24"/>
-          <w:szCs w:val="24"/>
-          <w:rtl/>
-        </w:rPr>
-        <w:t xml:space="preserve"> الأخطار...الخ ،</w:t>
+        <w:t xml:space="preserve"> لا يحق للطرف الثاني الإحتجاج ضد الطرف الأول بعدم علمه بإخطار التسليم المشار إليه عاليه لأي سبب كان سواء كان عدم علمه راجعاً إلي تركه العنوان الموضح بصدر هذا العقد أو عدم الإستدلال عليه بالعنوان المذكور أو رفضه إستلام الأخطار...الخ ،</w:t>
       </w:r>
       <w:r>
         <w:rPr>
@@ -5213,67 +4148,7 @@
           <w:szCs w:val="24"/>
           <w:rtl/>
         </w:rPr>
-        <w:t xml:space="preserve">وفي حالة تأخر الطرف الأول في التسليم في الميعاد المشار إليه يحق للطرف الثاني مطالبة الطرف الأول بغرامة تأخير قدرها 0.5% (نصف </w:t>
-      </w:r>
-      <w:proofErr w:type="spellStart"/>
-      <w:r>
-        <w:rPr>
-          <w:color w:val="000000"/>
-          <w:sz w:val="24"/>
-          <w:szCs w:val="24"/>
-          <w:rtl/>
-        </w:rPr>
-        <w:t>فى</w:t>
-      </w:r>
-      <w:proofErr w:type="spellEnd"/>
-      <w:r>
-        <w:rPr>
-          <w:color w:val="000000"/>
-          <w:sz w:val="24"/>
-          <w:szCs w:val="24"/>
-          <w:rtl/>
-        </w:rPr>
-        <w:t xml:space="preserve"> المائة) شهرياً من </w:t>
-      </w:r>
-      <w:proofErr w:type="spellStart"/>
-      <w:r>
-        <w:rPr>
-          <w:color w:val="000000"/>
-          <w:sz w:val="24"/>
-          <w:szCs w:val="24"/>
-          <w:rtl/>
-        </w:rPr>
-        <w:t>اجمالى</w:t>
-      </w:r>
-      <w:proofErr w:type="spellEnd"/>
-      <w:r>
-        <w:rPr>
-          <w:color w:val="000000"/>
-          <w:sz w:val="24"/>
-          <w:szCs w:val="24"/>
-          <w:rtl/>
-        </w:rPr>
-        <w:t xml:space="preserve"> المبالغ التي قام بسدادها للطرف الأول وذلك </w:t>
-      </w:r>
-      <w:proofErr w:type="spellStart"/>
-      <w:r>
-        <w:rPr>
-          <w:color w:val="000000"/>
-          <w:sz w:val="24"/>
-          <w:szCs w:val="24"/>
-          <w:rtl/>
-        </w:rPr>
-        <w:t>إعتباراً</w:t>
-      </w:r>
-      <w:proofErr w:type="spellEnd"/>
-      <w:r>
-        <w:rPr>
-          <w:color w:val="000000"/>
-          <w:sz w:val="24"/>
-          <w:szCs w:val="24"/>
-          <w:rtl/>
-        </w:rPr>
-        <w:t xml:space="preserve"> من أول يوم تالي </w:t>
+        <w:t xml:space="preserve">وفي حالة تأخر الطرف الأول في التسليم في الميعاد المشار إليه يحق للطرف الثاني مطالبة الطرف الأول بغرامة تأخير قدرها 0.5% (نصف فى المائة) شهرياً من اجمالى المبالغ التي قام بسدادها للطرف الأول وذلك إعتباراً من أول يوم تالي </w:t>
       </w:r>
       <w:r>
         <w:rPr>
@@ -5324,47 +4199,7 @@
           <w:szCs w:val="24"/>
           <w:rtl/>
         </w:rPr>
-        <w:t xml:space="preserve"> تمام التسليم الفعلي أو الحكمي بشرط ان يكون الطرف الثاني منتظماً في سداد كافة </w:t>
-      </w:r>
-      <w:proofErr w:type="spellStart"/>
-      <w:r>
-        <w:rPr>
-          <w:color w:val="000000"/>
-          <w:sz w:val="24"/>
-          <w:szCs w:val="24"/>
-          <w:rtl/>
-        </w:rPr>
-        <w:t>الإلتزامات</w:t>
-      </w:r>
-      <w:proofErr w:type="spellEnd"/>
-      <w:r>
-        <w:rPr>
-          <w:color w:val="000000"/>
-          <w:sz w:val="24"/>
-          <w:szCs w:val="24"/>
-          <w:rtl/>
-        </w:rPr>
-        <w:t xml:space="preserve"> المالية المستحقة عليه طبقاً لهذا العقد، </w:t>
-      </w:r>
-      <w:proofErr w:type="gramStart"/>
-      <w:r>
-        <w:rPr>
-          <w:color w:val="000000"/>
-          <w:sz w:val="24"/>
-          <w:szCs w:val="24"/>
-          <w:rtl/>
-        </w:rPr>
-        <w:t>علي</w:t>
-      </w:r>
-      <w:proofErr w:type="gramEnd"/>
-      <w:r>
-        <w:rPr>
-          <w:color w:val="000000"/>
-          <w:sz w:val="24"/>
-          <w:szCs w:val="24"/>
-          <w:rtl/>
-        </w:rPr>
-        <w:t xml:space="preserve"> أن يسقط حق الطرف الثاني في المطالبة بغرامة التأخير حال تحقق أي من الحالتين </w:t>
+        <w:t xml:space="preserve"> تمام التسليم الفعلي أو الحكمي بشرط ان يكون الطرف الثاني منتظماً في سداد كافة الإلتزامات المالية المستحقة عليه طبقاً لهذا العقد، علي أن يسقط حق الطرف الثاني في المطالبة بغرامة التأخير حال تحقق أي من الحالتين </w:t>
       </w:r>
       <w:r>
         <w:rPr>
@@ -5422,7 +4257,6 @@
           <w:szCs w:val="24"/>
         </w:rPr>
       </w:pPr>
-      <w:proofErr w:type="gramStart"/>
       <w:r>
         <w:rPr>
           <w:color w:val="E36C09"/>
@@ -5432,7 +4266,6 @@
         </w:rPr>
         <w:t>ثانياً :</w:t>
       </w:r>
-      <w:proofErr w:type="gramEnd"/>
       <w:r>
         <w:rPr>
           <w:color w:val="000000"/>
@@ -5544,29 +4377,8 @@
           <w:szCs w:val="24"/>
           <w:rtl/>
         </w:rPr>
-        <w:t xml:space="preserve"> للوحدة بموجب هذا العقد (</w:t>
-      </w:r>
-      <w:proofErr w:type="spellStart"/>
-      <w:r>
-        <w:rPr>
-          <w:color w:val="000000"/>
-          <w:sz w:val="24"/>
-          <w:szCs w:val="24"/>
-          <w:rtl/>
-        </w:rPr>
-        <w:t>إستلاماً</w:t>
-      </w:r>
-      <w:proofErr w:type="spellEnd"/>
-      <w:r>
-        <w:rPr>
-          <w:color w:val="000000"/>
-          <w:sz w:val="24"/>
-          <w:szCs w:val="24"/>
-          <w:rtl/>
-        </w:rPr>
-        <w:t xml:space="preserve"> فعلياً أو حكمياً) </w:t>
-      </w:r>
-      <w:proofErr w:type="spellStart"/>
+        <w:t xml:space="preserve"> للوحدة بموجب هذا العقد (إستلاماً فعلياً أو حكمياً) </w:t>
+      </w:r>
       <w:r>
         <w:rPr>
           <w:sz w:val="24"/>
@@ -5575,7 +4387,6 @@
         </w:rPr>
         <w:t>مسئولأ</w:t>
       </w:r>
-      <w:proofErr w:type="spellEnd"/>
       <w:r>
         <w:rPr>
           <w:color w:val="000000"/>
@@ -5780,43 +4591,7 @@
           <w:szCs w:val="24"/>
           <w:rtl/>
         </w:rPr>
-        <w:t xml:space="preserve">يلتزم الطرف الثاني بتحمل كافة رسوم ومصاريف تركيب عدادات "الكهرباء - والمياه" للوحدة المذكورة، على أن يقوم الطرف الأول باتخاذ الإجراءات اللازمة لتركيب العدادات (طبقاً للإجراءات المحددة من الجهة الإدارية المختصة) على أن يتعهد الطرف الثاني بعدم </w:t>
-      </w:r>
-      <w:proofErr w:type="spellStart"/>
-      <w:r>
-        <w:rPr>
-          <w:sz w:val="24"/>
-          <w:szCs w:val="24"/>
-          <w:rtl/>
-        </w:rPr>
-        <w:t>إستخدام</w:t>
-      </w:r>
-      <w:proofErr w:type="spellEnd"/>
-      <w:r>
-        <w:rPr>
-          <w:sz w:val="24"/>
-          <w:szCs w:val="24"/>
-          <w:rtl/>
-        </w:rPr>
-        <w:t xml:space="preserve"> أي مصدر من مصادر "الكهرباء – المياه" المخصصة للأجزاء المشتركة او </w:t>
-      </w:r>
-      <w:proofErr w:type="spellStart"/>
-      <w:r>
-        <w:rPr>
-          <w:sz w:val="24"/>
-          <w:szCs w:val="24"/>
-          <w:rtl/>
-        </w:rPr>
-        <w:t>اى</w:t>
-      </w:r>
-      <w:proofErr w:type="spellEnd"/>
-      <w:r>
-        <w:rPr>
-          <w:sz w:val="24"/>
-          <w:szCs w:val="24"/>
-          <w:rtl/>
-        </w:rPr>
-        <w:t xml:space="preserve"> استخدام مخالف للقانون وفي حال مخالفة ذلك يتحمل وحده المسئولية القانونية المترتبة على ذلك</w:t>
+        <w:t>يلتزم الطرف الثاني بتحمل كافة رسوم ومصاريف تركيب عدادات "الكهرباء - والمياه" للوحدة المذكورة، على أن يقوم الطرف الأول باتخاذ الإجراءات اللازمة لتركيب العدادات (طبقاً للإجراءات المحددة من الجهة الإدارية المختصة) على أن يتعهد الطرف الثاني بعدم إستخدام أي مصدر من مصادر "الكهرباء – المياه" المخصصة للأجزاء المشتركة او اى استخدام مخالف للقانون وفي حال مخالفة ذلك يتحمل وحده المسئولية القانونية المترتبة على ذلك</w:t>
       </w:r>
       <w:r>
         <w:rPr>
@@ -5952,27 +4727,7 @@
           <w:szCs w:val="24"/>
           <w:rtl/>
         </w:rPr>
-        <w:t xml:space="preserve">آلت ملكية الأرض المقام عليها المبني للطرف الأول بطريق التخصيص من هيئة المجتمعات العمرانية الجديدة بموجب إخطار التخصيص الصادر </w:t>
-      </w:r>
-      <w:proofErr w:type="gramStart"/>
-      <w:r>
-        <w:rPr>
-          <w:color w:val="000000"/>
-          <w:sz w:val="24"/>
-          <w:szCs w:val="24"/>
-          <w:rtl/>
-        </w:rPr>
-        <w:t>بتاريخ  10</w:t>
-      </w:r>
-      <w:proofErr w:type="gramEnd"/>
-      <w:r>
-        <w:rPr>
-          <w:color w:val="000000"/>
-          <w:sz w:val="24"/>
-          <w:szCs w:val="24"/>
-          <w:rtl/>
-        </w:rPr>
-        <w:t>/10/</w:t>
+        <w:t>آلت ملكية الأرض المقام عليها المبني للطرف الأول بطريق التخصيص من هيئة المجتمعات العمرانية الجديدة بموجب إخطار التخصيص الصادر بتاريخ  10/10/</w:t>
       </w:r>
       <w:r>
         <w:rPr>
@@ -6198,47 +4953,7 @@
           <w:szCs w:val="24"/>
           <w:rtl/>
         </w:rPr>
-        <w:t xml:space="preserve">البند </w:t>
-      </w:r>
-      <w:proofErr w:type="spellStart"/>
-      <w:r>
-        <w:rPr>
-          <w:color w:val="000000"/>
-          <w:sz w:val="24"/>
-          <w:szCs w:val="24"/>
-          <w:rtl/>
-        </w:rPr>
-        <w:t>الحادى</w:t>
-      </w:r>
-      <w:proofErr w:type="spellEnd"/>
-      <w:r>
-        <w:rPr>
-          <w:color w:val="000000"/>
-          <w:sz w:val="24"/>
-          <w:szCs w:val="24"/>
-          <w:rtl/>
-        </w:rPr>
-        <w:t xml:space="preserve"> عشر: </w:t>
-      </w:r>
-      <w:proofErr w:type="spellStart"/>
-      <w:r>
-        <w:rPr>
-          <w:color w:val="000000"/>
-          <w:sz w:val="24"/>
-          <w:szCs w:val="24"/>
-          <w:rtl/>
-        </w:rPr>
-        <w:t>إنتقال</w:t>
-      </w:r>
-      <w:proofErr w:type="spellEnd"/>
-      <w:r>
-        <w:rPr>
-          <w:color w:val="000000"/>
-          <w:sz w:val="24"/>
-          <w:szCs w:val="24"/>
-          <w:rtl/>
-        </w:rPr>
-        <w:t xml:space="preserve"> الملكية والتنازل عن الوحدة</w:t>
+        <w:t>البند الحادى عشر: إنتقال الملكية والتنازل عن الوحدة</w:t>
       </w:r>
     </w:p>
     <w:p>
@@ -6286,27 +5001,7 @@
           <w:szCs w:val="24"/>
           <w:rtl/>
         </w:rPr>
-        <w:t xml:space="preserve">الوحدة المبيعة و يكون له حق </w:t>
-      </w:r>
-      <w:proofErr w:type="spellStart"/>
-      <w:r>
-        <w:rPr>
-          <w:color w:val="000000"/>
-          <w:sz w:val="24"/>
-          <w:szCs w:val="24"/>
-          <w:rtl/>
-        </w:rPr>
-        <w:t>إمتياز</w:t>
-      </w:r>
-      <w:proofErr w:type="spellEnd"/>
-      <w:r>
-        <w:rPr>
-          <w:color w:val="000000"/>
-          <w:sz w:val="24"/>
-          <w:szCs w:val="24"/>
-          <w:rtl/>
-        </w:rPr>
-        <w:t xml:space="preserve"> عليها حتى تمام سداد كامل الثمن وملحقاته ويحظر على الطرف الثاني ترتيب أية </w:t>
+        <w:t xml:space="preserve">الوحدة المبيعة و يكون له حق إمتياز عليها حتى تمام سداد كامل الثمن وملحقاته ويحظر على الطرف الثاني ترتيب أية </w:t>
       </w:r>
       <w:r>
         <w:rPr>
@@ -6411,27 +5106,7 @@
           <w:szCs w:val="24"/>
           <w:rtl/>
         </w:rPr>
-        <w:t xml:space="preserve">إلا أنه </w:t>
-      </w:r>
-      <w:proofErr w:type="spellStart"/>
-      <w:r>
-        <w:rPr>
-          <w:color w:val="000000"/>
-          <w:sz w:val="24"/>
-          <w:szCs w:val="24"/>
-          <w:rtl/>
-        </w:rPr>
-        <w:t>إستثناء</w:t>
-      </w:r>
-      <w:proofErr w:type="spellEnd"/>
-      <w:r>
-        <w:rPr>
-          <w:color w:val="000000"/>
-          <w:sz w:val="24"/>
-          <w:szCs w:val="24"/>
-          <w:rtl/>
-        </w:rPr>
-        <w:t xml:space="preserve"> مما هو منصوص عليه في الفقرة أعلاه يجوز للطرف الثاني التنازل عن الوحدة المبيعة له بموجب هذا العقد قبل سداد كامل الثمن شريطة: </w:t>
+        <w:t xml:space="preserve">إلا أنه إستثناء مما هو منصوص عليه في الفقرة أعلاه يجوز للطرف الثاني التنازل عن الوحدة المبيعة له بموجب هذا العقد قبل سداد كامل الثمن شريطة: </w:t>
       </w:r>
     </w:p>
     <w:p>
@@ -6489,47 +5164,7 @@
           <w:szCs w:val="24"/>
           <w:rtl/>
         </w:rPr>
-        <w:t xml:space="preserve">: </w:t>
-      </w:r>
-      <w:proofErr w:type="spellStart"/>
-      <w:r>
-        <w:rPr>
-          <w:color w:val="000000"/>
-          <w:sz w:val="24"/>
-          <w:szCs w:val="24"/>
-          <w:rtl/>
-        </w:rPr>
-        <w:t>إلتزام</w:t>
-      </w:r>
-      <w:proofErr w:type="spellEnd"/>
-      <w:r>
-        <w:rPr>
-          <w:color w:val="000000"/>
-          <w:sz w:val="24"/>
-          <w:szCs w:val="24"/>
-          <w:rtl/>
-        </w:rPr>
-        <w:t xml:space="preserve"> المتنازل إليه بكافة شروط </w:t>
-      </w:r>
-      <w:proofErr w:type="gramStart"/>
-      <w:r>
-        <w:rPr>
-          <w:color w:val="000000"/>
-          <w:sz w:val="24"/>
-          <w:szCs w:val="24"/>
-          <w:rtl/>
-        </w:rPr>
-        <w:t>و أحكام</w:t>
-      </w:r>
-      <w:proofErr w:type="gramEnd"/>
-      <w:r>
-        <w:rPr>
-          <w:color w:val="000000"/>
-          <w:sz w:val="24"/>
-          <w:szCs w:val="24"/>
-          <w:rtl/>
-        </w:rPr>
-        <w:t xml:space="preserve"> هذا العقد.</w:t>
+        <w:t>: إلتزام المتنازل إليه بكافة شروط و أحكام هذا العقد.</w:t>
       </w:r>
     </w:p>
     <w:p>
@@ -6558,27 +5193,7 @@
           <w:szCs w:val="24"/>
           <w:rtl/>
         </w:rPr>
-        <w:t xml:space="preserve">: سداد نسبة 5% (خمسة بالمائة) من إجمالي ثمن الوحدة المحدد في هذا العقد للطرف الأول نقداً أو بموجب شيك مقبول الدفع مقابل المصاريف </w:t>
-      </w:r>
-      <w:proofErr w:type="gramStart"/>
-      <w:r>
-        <w:rPr>
-          <w:color w:val="000000"/>
-          <w:sz w:val="24"/>
-          <w:szCs w:val="24"/>
-          <w:rtl/>
-        </w:rPr>
-        <w:t>و الأعباء</w:t>
-      </w:r>
-      <w:proofErr w:type="gramEnd"/>
-      <w:r>
-        <w:rPr>
-          <w:color w:val="000000"/>
-          <w:sz w:val="24"/>
-          <w:szCs w:val="24"/>
-          <w:rtl/>
-        </w:rPr>
-        <w:t xml:space="preserve"> الإدارية لتحرير عقود التنازل و البيع إلى المتنازل إليه وكما تسرى نسبة التنازل المذكورة في حالة رغبة الطرف الثاني التنازل </w:t>
+        <w:t xml:space="preserve">: سداد نسبة 5% (خمسة بالمائة) من إجمالي ثمن الوحدة المحدد في هذا العقد للطرف الأول نقداً أو بموجب شيك مقبول الدفع مقابل المصاريف و الأعباء الإدارية لتحرير عقود التنازل و البيع إلى المتنازل إليه وكما تسرى نسبة التنازل المذكورة في حالة رغبة الطرف الثاني التنازل </w:t>
       </w:r>
       <w:r>
         <w:rPr>
@@ -6773,27 +5388,7 @@
           <w:szCs w:val="24"/>
           <w:rtl/>
         </w:rPr>
-        <w:t xml:space="preserve">البند </w:t>
-      </w:r>
-      <w:proofErr w:type="spellStart"/>
-      <w:r>
-        <w:rPr>
-          <w:color w:val="000000"/>
-          <w:sz w:val="24"/>
-          <w:szCs w:val="24"/>
-          <w:rtl/>
-        </w:rPr>
-        <w:t>الثانى</w:t>
-      </w:r>
-      <w:proofErr w:type="spellEnd"/>
-      <w:r>
-        <w:rPr>
-          <w:color w:val="000000"/>
-          <w:sz w:val="24"/>
-          <w:szCs w:val="24"/>
-          <w:rtl/>
-        </w:rPr>
-        <w:t xml:space="preserve"> عشر: الحقوق العينية والتسجيل</w:t>
+        <w:t>البند الثانى عشر: الحقوق العينية والتسجيل</w:t>
       </w:r>
     </w:p>
     <w:p>
@@ -6824,27 +5419,7 @@
           <w:szCs w:val="24"/>
           <w:rtl/>
         </w:rPr>
-        <w:t xml:space="preserve">يقر الطرف الأول بخلو الوحدة المبيعة بموجب هذا العقد من كافة الحقوق العينية الأصلية أو التبعية الظاهرة أو الخفية </w:t>
-      </w:r>
-      <w:proofErr w:type="gramStart"/>
-      <w:r>
-        <w:rPr>
-          <w:color w:val="000000"/>
-          <w:sz w:val="24"/>
-          <w:szCs w:val="24"/>
-          <w:rtl/>
-        </w:rPr>
-        <w:t>و يضمن</w:t>
-      </w:r>
-      <w:proofErr w:type="gramEnd"/>
-      <w:r>
-        <w:rPr>
-          <w:color w:val="000000"/>
-          <w:sz w:val="24"/>
-          <w:szCs w:val="24"/>
-          <w:rtl/>
-        </w:rPr>
-        <w:t xml:space="preserve"> ذلك للطرف الثاني.</w:t>
+        <w:t>يقر الطرف الأول بخلو الوحدة المبيعة بموجب هذا العقد من كافة الحقوق العينية الأصلية أو التبعية الظاهرة أو الخفية و يضمن ذلك للطرف الثاني.</w:t>
       </w:r>
     </w:p>
     <w:p>
@@ -6866,27 +5441,7 @@
           <w:szCs w:val="24"/>
           <w:rtl/>
         </w:rPr>
-        <w:t xml:space="preserve">يلتزم الطرف الأول بتحرير عقد بيع </w:t>
-      </w:r>
-      <w:proofErr w:type="spellStart"/>
-      <w:r>
-        <w:rPr>
-          <w:color w:val="000000"/>
-          <w:sz w:val="24"/>
-          <w:szCs w:val="24"/>
-          <w:rtl/>
-        </w:rPr>
-        <w:t>نهائى</w:t>
-      </w:r>
-      <w:proofErr w:type="spellEnd"/>
-      <w:r>
-        <w:rPr>
-          <w:color w:val="000000"/>
-          <w:sz w:val="24"/>
-          <w:szCs w:val="24"/>
-          <w:rtl/>
-        </w:rPr>
-        <w:t xml:space="preserve"> للوحدة بشرط أن يكون الطرف الثاني مسدداً لكامل ثمن الوحدة المبيعة وملحقاته وتسليم الطرف الثاني كافة الأوراق و المستندات و الرسومات اللازمة لإتمام تسجيل </w:t>
+        <w:t xml:space="preserve">يلتزم الطرف الأول بتحرير عقد بيع نهائى للوحدة بشرط أن يكون الطرف الثاني مسدداً لكامل ثمن الوحدة المبيعة وملحقاته وتسليم الطرف الثاني كافة الأوراق و المستندات و الرسومات اللازمة لإتمام تسجيل </w:t>
       </w:r>
       <w:r>
         <w:rPr>
@@ -6974,19 +5529,8 @@
           <w:szCs w:val="24"/>
           <w:rtl/>
         </w:rPr>
-        <w:t xml:space="preserve"> إجراءات التسجيل و شهر العقد بالشهر العقاري المختص بمعرفته وعلى نفقته وفقاً للقوانين و اللوائح المعمول بها في جمهورية مصر </w:t>
-      </w:r>
-      <w:proofErr w:type="gramStart"/>
-      <w:r>
-        <w:rPr>
-          <w:color w:val="000000"/>
-          <w:sz w:val="24"/>
-          <w:szCs w:val="24"/>
-          <w:rtl/>
-        </w:rPr>
-        <w:t>العربية .</w:t>
-      </w:r>
-      <w:proofErr w:type="gramEnd"/>
+        <w:t xml:space="preserve"> إجراءات التسجيل و شهر العقد بالشهر العقاري المختص بمعرفته وعلى نفقته وفقاً للقوانين و اللوائح المعمول بها في جمهورية مصر العربية .</w:t>
+      </w:r>
     </w:p>
     <w:p>
       <w:pPr>
@@ -7028,27 +5572,7 @@
           <w:szCs w:val="24"/>
           <w:rtl/>
         </w:rPr>
-        <w:t xml:space="preserve">البند الثالث عشر: </w:t>
-      </w:r>
-      <w:proofErr w:type="spellStart"/>
-      <w:r>
-        <w:rPr>
-          <w:color w:val="000000"/>
-          <w:sz w:val="24"/>
-          <w:szCs w:val="24"/>
-          <w:rtl/>
-        </w:rPr>
-        <w:t>الإشتراطات</w:t>
-      </w:r>
-      <w:proofErr w:type="spellEnd"/>
-      <w:r>
-        <w:rPr>
-          <w:color w:val="000000"/>
-          <w:sz w:val="24"/>
-          <w:szCs w:val="24"/>
-          <w:rtl/>
-        </w:rPr>
-        <w:t xml:space="preserve"> الخاصة</w:t>
+        <w:t>البند الثالث عشر: الإشتراطات الخاصة</w:t>
       </w:r>
       <w:r>
         <w:rPr>
@@ -7188,27 +5712,7 @@
           <w:szCs w:val="24"/>
           <w:rtl/>
         </w:rPr>
-        <w:t xml:space="preserve"> " الواقع به الوحدة محل هذا العقد له طابعه الخاص </w:t>
-      </w:r>
-      <w:proofErr w:type="gramStart"/>
-      <w:r>
-        <w:rPr>
-          <w:color w:val="000000"/>
-          <w:sz w:val="24"/>
-          <w:szCs w:val="24"/>
-          <w:rtl/>
-        </w:rPr>
-        <w:t>و المتميز</w:t>
-      </w:r>
-      <w:proofErr w:type="gramEnd"/>
-      <w:r>
-        <w:rPr>
-          <w:color w:val="000000"/>
-          <w:sz w:val="24"/>
-          <w:szCs w:val="24"/>
-          <w:rtl/>
-        </w:rPr>
-        <w:t xml:space="preserve"> و تنظيمه الفريد </w:t>
+        <w:t xml:space="preserve"> " الواقع به الوحدة محل هذا العقد له طابعه الخاص و المتميز و تنظيمه الفريد </w:t>
       </w:r>
       <w:r>
         <w:rPr>
@@ -7286,27 +5790,7 @@
           <w:szCs w:val="24"/>
           <w:rtl/>
         </w:rPr>
-        <w:t xml:space="preserve">يلتزم الطرف الثاني بعدم إجراء اي تعديلات أو تغييرات على مباني الوحدة سواءً بالإضافة أو التعديل أو تغيير شكلها العام أو ألوانها الخارجية أو مواد التشطيب أو تعديل طرازها الذي صممت وفقاً له و بعدم تغيير أماكن الحمامات و المطابخ كما يلتزم الطرف الثاني بعدم إجراء أية تعديلات ببلكونات الوحدة محل هذا العقد أو فتح أية نوافذ أو مطلات أو فتحات بالحوائط الخارجية للوحدة </w:t>
-      </w:r>
-      <w:proofErr w:type="gramStart"/>
-      <w:r>
-        <w:rPr>
-          <w:color w:val="000000"/>
-          <w:sz w:val="24"/>
-          <w:szCs w:val="24"/>
-          <w:rtl/>
-        </w:rPr>
-        <w:t>المذكورة ،</w:t>
-      </w:r>
-      <w:proofErr w:type="gramEnd"/>
-      <w:r>
-        <w:rPr>
-          <w:color w:val="000000"/>
-          <w:sz w:val="24"/>
-          <w:szCs w:val="24"/>
-          <w:rtl/>
-        </w:rPr>
-        <w:t xml:space="preserve"> مع </w:t>
+        <w:t xml:space="preserve">يلتزم الطرف الثاني بعدم إجراء اي تعديلات أو تغييرات على مباني الوحدة سواءً بالإضافة أو التعديل أو تغيير شكلها العام أو ألوانها الخارجية أو مواد التشطيب أو تعديل طرازها الذي صممت وفقاً له و بعدم تغيير أماكن الحمامات و المطابخ كما يلتزم الطرف الثاني بعدم إجراء أية تعديلات ببلكونات الوحدة محل هذا العقد أو فتح أية نوافذ أو مطلات أو فتحات بالحوائط الخارجية للوحدة المذكورة ، مع </w:t>
       </w:r>
       <w:r>
         <w:rPr>
@@ -7350,27 +5834,7 @@
           <w:szCs w:val="24"/>
           <w:rtl/>
         </w:rPr>
-        <w:t xml:space="preserve">يلتزم الطرف الثاني بالمحافظة على الخدمات </w:t>
-      </w:r>
-      <w:proofErr w:type="gramStart"/>
-      <w:r>
-        <w:rPr>
-          <w:color w:val="000000"/>
-          <w:sz w:val="24"/>
-          <w:szCs w:val="24"/>
-          <w:rtl/>
-        </w:rPr>
-        <w:t>و المرافق</w:t>
-      </w:r>
-      <w:proofErr w:type="gramEnd"/>
-      <w:r>
-        <w:rPr>
-          <w:color w:val="000000"/>
-          <w:sz w:val="24"/>
-          <w:szCs w:val="24"/>
-          <w:rtl/>
-        </w:rPr>
-        <w:t xml:space="preserve"> العامة المخصصة لخدمة "</w:t>
+        <w:t>يلتزم الطرف الثاني بالمحافظة على الخدمات و المرافق العامة المخصصة لخدمة "</w:t>
       </w:r>
       <w:r>
         <w:rPr>
@@ -7447,27 +5911,7 @@
           <w:szCs w:val="24"/>
           <w:rtl/>
         </w:rPr>
-        <w:t xml:space="preserve">يلتزم الطرف الثاني بتركيب أجهزة التكييف في الأماكن المخصصة لذلك </w:t>
-      </w:r>
-      <w:proofErr w:type="gramStart"/>
-      <w:r>
-        <w:rPr>
-          <w:color w:val="000000"/>
-          <w:sz w:val="24"/>
-          <w:szCs w:val="24"/>
-          <w:rtl/>
-        </w:rPr>
-        <w:t>و المحددة</w:t>
-      </w:r>
-      <w:proofErr w:type="gramEnd"/>
-      <w:r>
-        <w:rPr>
-          <w:color w:val="000000"/>
-          <w:sz w:val="24"/>
-          <w:szCs w:val="24"/>
-          <w:rtl/>
-        </w:rPr>
-        <w:t xml:space="preserve"> من قبل الطرف الأول.</w:t>
+        <w:t>يلتزم الطرف الثاني بتركيب أجهزة التكييف في الأماكن المخصصة لذلك و المحددة من قبل الطرف الأول.</w:t>
       </w:r>
     </w:p>
     <w:p>
@@ -7511,87 +5955,7 @@
           <w:szCs w:val="24"/>
           <w:rtl/>
         </w:rPr>
-        <w:t xml:space="preserve"> كانت الوحدة المبيعة له مقرر لها حق انتفاع بموجب هذا العقد - بعدم </w:t>
-      </w:r>
-      <w:proofErr w:type="spellStart"/>
-      <w:r>
-        <w:rPr>
-          <w:color w:val="000000"/>
-          <w:sz w:val="24"/>
-          <w:szCs w:val="24"/>
-          <w:rtl/>
-        </w:rPr>
-        <w:t>إستخدام</w:t>
-      </w:r>
-      <w:proofErr w:type="spellEnd"/>
-      <w:r>
-        <w:rPr>
-          <w:color w:val="000000"/>
-          <w:sz w:val="24"/>
-          <w:szCs w:val="24"/>
-          <w:rtl/>
-        </w:rPr>
-        <w:t xml:space="preserve"> السطح الخاص بالوحدة في غير الغرض المخصص له كما يلتزم بعدم إضافة أي إنشاءات أو إدخال أية تعديلات عليه أياً كان نوعها </w:t>
-      </w:r>
-      <w:proofErr w:type="gramStart"/>
-      <w:r>
-        <w:rPr>
-          <w:color w:val="000000"/>
-          <w:sz w:val="24"/>
-          <w:szCs w:val="24"/>
-          <w:rtl/>
-        </w:rPr>
-        <w:t>و بعدم</w:t>
-      </w:r>
-      <w:proofErr w:type="gramEnd"/>
-      <w:r>
-        <w:rPr>
-          <w:color w:val="000000"/>
-          <w:sz w:val="24"/>
-          <w:szCs w:val="24"/>
-          <w:rtl/>
-        </w:rPr>
-        <w:t xml:space="preserve"> </w:t>
-      </w:r>
-      <w:proofErr w:type="spellStart"/>
-      <w:r>
-        <w:rPr>
-          <w:color w:val="000000"/>
-          <w:sz w:val="24"/>
-          <w:szCs w:val="24"/>
-          <w:rtl/>
-        </w:rPr>
-        <w:t>إستخدام</w:t>
-      </w:r>
-      <w:proofErr w:type="spellEnd"/>
-      <w:r>
-        <w:rPr>
-          <w:color w:val="000000"/>
-          <w:sz w:val="24"/>
-          <w:szCs w:val="24"/>
-          <w:rtl/>
-        </w:rPr>
-        <w:t xml:space="preserve"> السطح لتخزين المهمات أو تربية الطيور أو وضع </w:t>
-      </w:r>
-      <w:proofErr w:type="spellStart"/>
-      <w:r>
-        <w:rPr>
-          <w:color w:val="000000"/>
-          <w:sz w:val="24"/>
-          <w:szCs w:val="24"/>
-          <w:rtl/>
-        </w:rPr>
-        <w:t>تندات</w:t>
-      </w:r>
-      <w:proofErr w:type="spellEnd"/>
-      <w:r>
-        <w:rPr>
-          <w:color w:val="000000"/>
-          <w:sz w:val="24"/>
-          <w:szCs w:val="24"/>
-          <w:rtl/>
-        </w:rPr>
-        <w:t xml:space="preserve"> أو تركيب إعلانات أو محطات تقوية لإرسال التليفون المحمول أو تغيير شكل السطح أو تصميمه أو البناء عليه بالمخالفة لنموذج البناء المرفق.</w:t>
+        <w:t xml:space="preserve"> كانت الوحدة المبيعة له مقرر لها حق انتفاع بموجب هذا العقد - بعدم إستخدام السطح الخاص بالوحدة في غير الغرض المخصص له كما يلتزم بعدم إضافة أي إنشاءات أو إدخال أية تعديلات عليه أياً كان نوعها و بعدم إستخدام السطح لتخزين المهمات أو تربية الطيور أو وضع تندات أو تركيب إعلانات أو محطات تقوية لإرسال التليفون المحمول أو تغيير شكل السطح أو تصميمه أو البناء عليه بالمخالفة لنموذج البناء المرفق.</w:t>
       </w:r>
     </w:p>
     <w:p>
@@ -7618,47 +5982,7 @@
           <w:szCs w:val="24"/>
           <w:rtl/>
         </w:rPr>
-        <w:t xml:space="preserve">يلتزم الطرف الثاني بالحفاظ على الأرصفة أمام المبنى الكائن به الوحدة </w:t>
-      </w:r>
-      <w:proofErr w:type="gramStart"/>
-      <w:r>
-        <w:rPr>
-          <w:color w:val="000000"/>
-          <w:sz w:val="24"/>
-          <w:szCs w:val="24"/>
-          <w:rtl/>
-        </w:rPr>
-        <w:t>و عدم</w:t>
-      </w:r>
-      <w:proofErr w:type="gramEnd"/>
-      <w:r>
-        <w:rPr>
-          <w:color w:val="000000"/>
-          <w:sz w:val="24"/>
-          <w:szCs w:val="24"/>
-          <w:rtl/>
-        </w:rPr>
-        <w:t xml:space="preserve"> إجراء أي تعديلات عليها أو زراعة أجزاء منها وبعدم إقامة أية </w:t>
-      </w:r>
-      <w:proofErr w:type="spellStart"/>
-      <w:r>
-        <w:rPr>
-          <w:color w:val="000000"/>
-          <w:sz w:val="24"/>
-          <w:szCs w:val="24"/>
-          <w:rtl/>
-        </w:rPr>
-        <w:t>تندات</w:t>
-      </w:r>
-      <w:proofErr w:type="spellEnd"/>
-      <w:r>
-        <w:rPr>
-          <w:color w:val="000000"/>
-          <w:sz w:val="24"/>
-          <w:szCs w:val="24"/>
-          <w:rtl/>
-        </w:rPr>
-        <w:t xml:space="preserve"> أو منشآت بالشوارع أو على الأرصفة لتغطية السيارات أو لأى أغراض أخرى.</w:t>
+        <w:t>يلتزم الطرف الثاني بالحفاظ على الأرصفة أمام المبنى الكائن به الوحدة و عدم إجراء أي تعديلات عليها أو زراعة أجزاء منها وبعدم إقامة أية تندات أو منشآت بالشوارع أو على الأرصفة لتغطية السيارات أو لأى أغراض أخرى.</w:t>
       </w:r>
     </w:p>
     <w:p>
@@ -7702,27 +6026,7 @@
           <w:szCs w:val="24"/>
           <w:rtl/>
         </w:rPr>
-        <w:t xml:space="preserve"> </w:t>
-      </w:r>
-      <w:proofErr w:type="gramStart"/>
-      <w:r>
-        <w:rPr>
-          <w:color w:val="000000"/>
-          <w:sz w:val="24"/>
-          <w:szCs w:val="24"/>
-          <w:rtl/>
-        </w:rPr>
-        <w:t>لأى</w:t>
-      </w:r>
-      <w:proofErr w:type="gramEnd"/>
-      <w:r>
-        <w:rPr>
-          <w:color w:val="000000"/>
-          <w:sz w:val="24"/>
-          <w:szCs w:val="24"/>
-          <w:rtl/>
-        </w:rPr>
-        <w:t xml:space="preserve"> سبب كان، كذلك عدم تغيير في </w:t>
+        <w:t xml:space="preserve"> لأى سبب كان، كذلك عدم تغيير في </w:t>
       </w:r>
       <w:r>
         <w:rPr>
@@ -7793,87 +6097,7 @@
           <w:szCs w:val="24"/>
           <w:rtl/>
         </w:rPr>
-        <w:t xml:space="preserve">يلتزم الطرف الثاني بعدم تخزين أية مهمات في </w:t>
-      </w:r>
-      <w:proofErr w:type="spellStart"/>
-      <w:r>
-        <w:rPr>
-          <w:color w:val="000000"/>
-          <w:sz w:val="24"/>
-          <w:szCs w:val="24"/>
-          <w:rtl/>
-        </w:rPr>
-        <w:t>تراسات</w:t>
-      </w:r>
-      <w:proofErr w:type="spellEnd"/>
-      <w:r>
-        <w:rPr>
-          <w:color w:val="000000"/>
-          <w:sz w:val="24"/>
-          <w:szCs w:val="24"/>
-          <w:rtl/>
-        </w:rPr>
-        <w:t xml:space="preserve"> الوجهات الرئيسية أو وضع </w:t>
-      </w:r>
-      <w:proofErr w:type="spellStart"/>
-      <w:r>
-        <w:rPr>
-          <w:color w:val="000000"/>
-          <w:sz w:val="24"/>
-          <w:szCs w:val="24"/>
-          <w:rtl/>
-        </w:rPr>
-        <w:t>التندات</w:t>
-      </w:r>
-      <w:proofErr w:type="spellEnd"/>
-      <w:r>
-        <w:rPr>
-          <w:color w:val="000000"/>
-          <w:sz w:val="24"/>
-          <w:szCs w:val="24"/>
-          <w:rtl/>
-        </w:rPr>
-        <w:t xml:space="preserve"> أو </w:t>
-      </w:r>
-      <w:proofErr w:type="spellStart"/>
-      <w:r>
-        <w:rPr>
-          <w:color w:val="000000"/>
-          <w:sz w:val="24"/>
-          <w:szCs w:val="24"/>
-          <w:rtl/>
-        </w:rPr>
-        <w:t>البرجولات</w:t>
-      </w:r>
-      <w:proofErr w:type="spellEnd"/>
-      <w:r>
-        <w:rPr>
-          <w:color w:val="000000"/>
-          <w:sz w:val="24"/>
-          <w:szCs w:val="24"/>
-          <w:rtl/>
-        </w:rPr>
-        <w:t xml:space="preserve"> أو تغيير شكل وتصميم </w:t>
-      </w:r>
-      <w:proofErr w:type="spellStart"/>
-      <w:r>
-        <w:rPr>
-          <w:color w:val="000000"/>
-          <w:sz w:val="24"/>
-          <w:szCs w:val="24"/>
-          <w:rtl/>
-        </w:rPr>
-        <w:t>التراسات</w:t>
-      </w:r>
-      <w:proofErr w:type="spellEnd"/>
-      <w:r>
-        <w:rPr>
-          <w:color w:val="000000"/>
-          <w:sz w:val="24"/>
-          <w:szCs w:val="24"/>
-          <w:rtl/>
-        </w:rPr>
-        <w:t xml:space="preserve"> أو البلكونات سواءً بالإضافة أو التعديل أو بوضع وجهات زجاجية أو خشبية عليها.</w:t>
+        <w:t>يلتزم الطرف الثاني بعدم تخزين أية مهمات في تراسات الوجهات الرئيسية أو وضع التندات أو البرجولات أو تغيير شكل وتصميم التراسات أو البلكونات سواءً بالإضافة أو التعديل أو بوضع وجهات زجاجية أو خشبية عليها.</w:t>
       </w:r>
     </w:p>
     <w:p>
@@ -7900,27 +6124,7 @@
           <w:szCs w:val="24"/>
           <w:rtl/>
         </w:rPr>
-        <w:t xml:space="preserve">يلتزم الطرف الثاني بعدم تعليق الغسيل بالبلكونة أو سطح الوحدة أو </w:t>
-      </w:r>
-      <w:proofErr w:type="spellStart"/>
-      <w:r>
-        <w:rPr>
-          <w:color w:val="000000"/>
-          <w:sz w:val="24"/>
-          <w:szCs w:val="24"/>
-          <w:rtl/>
-        </w:rPr>
-        <w:t>التراسات</w:t>
-      </w:r>
-      <w:proofErr w:type="spellEnd"/>
-      <w:r>
-        <w:rPr>
-          <w:color w:val="000000"/>
-          <w:sz w:val="24"/>
-          <w:szCs w:val="24"/>
-          <w:rtl/>
-        </w:rPr>
-        <w:t xml:space="preserve"> الأمامية أو في أي أماكن ظاهرة للوحدة، الا في الاماكن المخصصة لذلك.</w:t>
+        <w:t>يلتزم الطرف الثاني بعدم تعليق الغسيل بالبلكونة أو سطح الوحدة أو التراسات الأمامية أو في أي أماكن ظاهرة للوحدة، الا في الاماكن المخصصة لذلك.</w:t>
       </w:r>
     </w:p>
     <w:p>
@@ -7949,87 +6153,7 @@
           <w:szCs w:val="24"/>
           <w:rtl/>
         </w:rPr>
-        <w:t xml:space="preserve">يلتزم الطرف الثاني بعدم تركيب هوائي التلفزيون أو أطباق </w:t>
-      </w:r>
-      <w:proofErr w:type="spellStart"/>
-      <w:r>
-        <w:rPr>
-          <w:color w:val="000000"/>
-          <w:sz w:val="24"/>
-          <w:szCs w:val="24"/>
-          <w:rtl/>
-        </w:rPr>
-        <w:t>إستقبال</w:t>
-      </w:r>
-      <w:proofErr w:type="spellEnd"/>
-      <w:r>
-        <w:rPr>
-          <w:color w:val="000000"/>
-          <w:sz w:val="24"/>
-          <w:szCs w:val="24"/>
-          <w:rtl/>
-        </w:rPr>
-        <w:t xml:space="preserve"> محطات الأقمار الصناعية على سطح المبنى الكائن به الوحدة أو البلكونة الخاصة بها أو </w:t>
-      </w:r>
-      <w:proofErr w:type="spellStart"/>
-      <w:r>
-        <w:rPr>
-          <w:color w:val="000000"/>
-          <w:sz w:val="24"/>
-          <w:szCs w:val="24"/>
-          <w:rtl/>
-        </w:rPr>
-        <w:t>التراسات</w:t>
-      </w:r>
-      <w:proofErr w:type="spellEnd"/>
-      <w:r>
-        <w:rPr>
-          <w:color w:val="000000"/>
-          <w:sz w:val="24"/>
-          <w:szCs w:val="24"/>
-          <w:rtl/>
-        </w:rPr>
-        <w:t xml:space="preserve"> أو بمد أي أسلاك للخطوط التليفونية أو التلفزيونية أو الإنترنت بأماكن ظاهرة </w:t>
-      </w:r>
-      <w:proofErr w:type="gramStart"/>
-      <w:r>
-        <w:rPr>
-          <w:color w:val="000000"/>
-          <w:sz w:val="24"/>
-          <w:szCs w:val="24"/>
-          <w:rtl/>
-        </w:rPr>
-        <w:t>و ذلك</w:t>
-      </w:r>
-      <w:proofErr w:type="gramEnd"/>
-      <w:r>
-        <w:rPr>
-          <w:color w:val="000000"/>
-          <w:sz w:val="24"/>
-          <w:szCs w:val="24"/>
-          <w:rtl/>
-        </w:rPr>
-        <w:t xml:space="preserve"> حفاظاً على الطابع العام و النسق المعماري للوحدة و "المبني"، الا </w:t>
-      </w:r>
-      <w:proofErr w:type="spellStart"/>
-      <w:r>
-        <w:rPr>
-          <w:color w:val="000000"/>
-          <w:sz w:val="24"/>
-          <w:szCs w:val="24"/>
-          <w:rtl/>
-        </w:rPr>
-        <w:t>فى</w:t>
-      </w:r>
-      <w:proofErr w:type="spellEnd"/>
-      <w:r>
-        <w:rPr>
-          <w:color w:val="000000"/>
-          <w:sz w:val="24"/>
-          <w:szCs w:val="24"/>
-          <w:rtl/>
-        </w:rPr>
-        <w:t xml:space="preserve"> الاماكن المحددة من قبل الطرف </w:t>
+        <w:t xml:space="preserve">يلتزم الطرف الثاني بعدم تركيب هوائي التلفزيون أو أطباق إستقبال محطات الأقمار الصناعية على سطح المبنى الكائن به الوحدة أو البلكونة الخاصة بها أو التراسات أو بمد أي أسلاك للخطوط التليفونية أو التلفزيونية أو الإنترنت بأماكن ظاهرة و ذلك حفاظاً على الطابع العام و النسق المعماري للوحدة و "المبني"، الا فى الاماكن المحددة من قبل الطرف </w:t>
       </w:r>
       <w:r>
         <w:rPr>
@@ -8074,27 +6198,7 @@
           <w:szCs w:val="24"/>
           <w:rtl/>
         </w:rPr>
-        <w:t xml:space="preserve">يلتزم الطرف الثاني بعدم استخدام </w:t>
-      </w:r>
-      <w:proofErr w:type="spellStart"/>
-      <w:r>
-        <w:rPr>
-          <w:color w:val="000000"/>
-          <w:sz w:val="24"/>
-          <w:szCs w:val="24"/>
-          <w:rtl/>
-        </w:rPr>
-        <w:t>اى</w:t>
-      </w:r>
-      <w:proofErr w:type="spellEnd"/>
-      <w:r>
-        <w:rPr>
-          <w:color w:val="000000"/>
-          <w:sz w:val="24"/>
-          <w:szCs w:val="24"/>
-          <w:rtl/>
-        </w:rPr>
-        <w:t xml:space="preserve"> اجهزة او معدات تحدث ضوضاء </w:t>
+        <w:t xml:space="preserve">يلتزم الطرف الثاني بعدم استخدام اى اجهزة او معدات تحدث ضوضاء </w:t>
       </w:r>
       <w:r>
         <w:rPr>
@@ -8238,27 +6342,7 @@
           <w:szCs w:val="24"/>
           <w:rtl/>
         </w:rPr>
-        <w:t xml:space="preserve">يلتزم الطرف الثاني بعدم استغلال الوحدة استغلال يخل </w:t>
-      </w:r>
-      <w:proofErr w:type="spellStart"/>
-      <w:r>
-        <w:rPr>
-          <w:color w:val="000000"/>
-          <w:sz w:val="24"/>
-          <w:szCs w:val="24"/>
-          <w:rtl/>
-        </w:rPr>
-        <w:t>بالامن</w:t>
-      </w:r>
-      <w:proofErr w:type="spellEnd"/>
-      <w:r>
-        <w:rPr>
-          <w:color w:val="000000"/>
-          <w:sz w:val="24"/>
-          <w:szCs w:val="24"/>
-          <w:rtl/>
-        </w:rPr>
-        <w:t xml:space="preserve"> العام او بشكل مناف </w:t>
+        <w:t xml:space="preserve">يلتزم الطرف الثاني بعدم استغلال الوحدة استغلال يخل بالامن العام او بشكل مناف </w:t>
       </w:r>
       <w:r>
         <w:rPr>
@@ -8358,27 +6442,7 @@
           <w:szCs w:val="24"/>
           <w:rtl/>
         </w:rPr>
-        <w:t xml:space="preserve"> </w:t>
-      </w:r>
-      <w:proofErr w:type="spellStart"/>
-      <w:r>
-        <w:rPr>
-          <w:color w:val="000000"/>
-          <w:sz w:val="24"/>
-          <w:szCs w:val="24"/>
-          <w:rtl/>
-        </w:rPr>
-        <w:t>وشاغلى</w:t>
-      </w:r>
-      <w:proofErr w:type="spellEnd"/>
-      <w:r>
-        <w:rPr>
-          <w:color w:val="000000"/>
-          <w:sz w:val="24"/>
-          <w:szCs w:val="24"/>
-          <w:rtl/>
-        </w:rPr>
-        <w:t xml:space="preserve"> الوحدات او </w:t>
+        <w:t xml:space="preserve"> وشاغلى الوحدات او </w:t>
       </w:r>
       <w:r>
         <w:rPr>
@@ -8683,47 +6747,7 @@
           <w:szCs w:val="24"/>
           <w:rtl/>
         </w:rPr>
-        <w:t xml:space="preserve">يحق للطرف الأول حوالة حقه في كل أو بعض أقساط الثمن وملحقاته الوارد ذكرها بهذا العقد </w:t>
-      </w:r>
-      <w:proofErr w:type="gramStart"/>
-      <w:r>
-        <w:rPr>
-          <w:color w:val="000000"/>
-          <w:sz w:val="24"/>
-          <w:szCs w:val="24"/>
-          <w:rtl/>
-        </w:rPr>
-        <w:t>و ذلك</w:t>
-      </w:r>
-      <w:proofErr w:type="gramEnd"/>
-      <w:r>
-        <w:rPr>
-          <w:color w:val="000000"/>
-          <w:sz w:val="24"/>
-          <w:szCs w:val="24"/>
-          <w:rtl/>
-        </w:rPr>
-        <w:t xml:space="preserve"> إلى أحد البنوك أو إحدى المؤسسات المالية المتخصصة و في هذه الحالة يقر الطرف </w:t>
-      </w:r>
-      <w:proofErr w:type="spellStart"/>
-      <w:r>
-        <w:rPr>
-          <w:color w:val="000000"/>
-          <w:sz w:val="24"/>
-          <w:szCs w:val="24"/>
-          <w:rtl/>
-        </w:rPr>
-        <w:t>الثانى</w:t>
-      </w:r>
-      <w:proofErr w:type="spellEnd"/>
-      <w:r>
-        <w:rPr>
-          <w:color w:val="000000"/>
-          <w:sz w:val="24"/>
-          <w:szCs w:val="24"/>
-          <w:rtl/>
-        </w:rPr>
-        <w:t xml:space="preserve"> بالموافقة على الحوالة كما يوافق على أحقية الطرف الأول أو البنك أو المؤسسة المالية المحال إليها بالاستعلام عنه لدى البنك المركزي المصري أو أي من البنوك والجهات الخاضعة لإشرافه، ويعتبر توقيع الطرف الثاني على هذا العقد بمثابة إقرار بالموافقة على الاستعلام لدى البنك المركزي لصالح البنك أو المؤسسة المالية المحال إليها.</w:t>
+        <w:t>يحق للطرف الأول حوالة حقه في كل أو بعض أقساط الثمن وملحقاته الوارد ذكرها بهذا العقد و ذلك إلى أحد البنوك أو إحدى المؤسسات المالية المتخصصة و في هذه الحالة يقر الطرف الثانى بالموافقة على الحوالة كما يوافق على أحقية الطرف الأول أو البنك أو المؤسسة المالية المحال إليها بالاستعلام عنه لدى البنك المركزي المصري أو أي من البنوك والجهات الخاضعة لإشرافه، ويعتبر توقيع الطرف الثاني على هذا العقد بمثابة إقرار بالموافقة على الاستعلام لدى البنك المركزي لصالح البنك أو المؤسسة المالية المحال إليها.</w:t>
       </w:r>
     </w:p>
     <w:p>
@@ -8852,47 +6876,7 @@
           <w:szCs w:val="24"/>
           <w:rtl/>
         </w:rPr>
-        <w:t xml:space="preserve"> (أي سكور) كما يوافق الطرف الثاني أن تقوم (أي سكور) </w:t>
-      </w:r>
-      <w:proofErr w:type="spellStart"/>
-      <w:r>
-        <w:rPr>
-          <w:color w:val="000000"/>
-          <w:sz w:val="24"/>
-          <w:szCs w:val="24"/>
-          <w:rtl/>
-        </w:rPr>
-        <w:t>بإستخدام</w:t>
-      </w:r>
-      <w:proofErr w:type="spellEnd"/>
-      <w:r>
-        <w:rPr>
-          <w:color w:val="000000"/>
-          <w:sz w:val="24"/>
-          <w:szCs w:val="24"/>
-          <w:rtl/>
-        </w:rPr>
-        <w:t xml:space="preserve"> هذه المعلومات </w:t>
-      </w:r>
-      <w:proofErr w:type="gramStart"/>
-      <w:r>
-        <w:rPr>
-          <w:color w:val="000000"/>
-          <w:sz w:val="24"/>
-          <w:szCs w:val="24"/>
-          <w:rtl/>
-        </w:rPr>
-        <w:t>و البيانات</w:t>
-      </w:r>
-      <w:proofErr w:type="gramEnd"/>
-      <w:r>
-        <w:rPr>
-          <w:color w:val="000000"/>
-          <w:sz w:val="24"/>
-          <w:szCs w:val="24"/>
-          <w:rtl/>
-        </w:rPr>
-        <w:t xml:space="preserve"> بالطريقة التي تناسبها و أن تقوم بتزويدها للغير طبقاً لتعليمات البنك المركزي المصري.</w:t>
+        <w:t xml:space="preserve"> (أي سكور) كما يوافق الطرف الثاني أن تقوم (أي سكور) بإستخدام هذه المعلومات و البيانات بالطريقة التي تناسبها و أن تقوم بتزويدها للغير طبقاً لتعليمات البنك المركزي المصري.</w:t>
       </w:r>
     </w:p>
     <w:p>
@@ -9039,27 +7023,7 @@
           <w:szCs w:val="24"/>
           <w:rtl/>
         </w:rPr>
-        <w:t xml:space="preserve">يقر الطرف الثاني بتنازله عن مباشرة حقه في الأخذ بالشفعة تنازل لا رجعة </w:t>
-      </w:r>
-      <w:proofErr w:type="gramStart"/>
-      <w:r>
-        <w:rPr>
-          <w:color w:val="000000"/>
-          <w:sz w:val="24"/>
-          <w:szCs w:val="24"/>
-          <w:rtl/>
-        </w:rPr>
-        <w:t>فيه ،</w:t>
-      </w:r>
-      <w:proofErr w:type="gramEnd"/>
-      <w:r>
-        <w:rPr>
-          <w:color w:val="000000"/>
-          <w:sz w:val="24"/>
-          <w:szCs w:val="24"/>
-          <w:rtl/>
-        </w:rPr>
-        <w:t xml:space="preserve"> في أي بيع مصدر من الطرف الأول أو من المشترين منه أو من خلفهم العام أو الخاص، </w:t>
+        <w:t xml:space="preserve">يقر الطرف الثاني بتنازله عن مباشرة حقه في الأخذ بالشفعة تنازل لا رجعة فيه ، في أي بيع مصدر من الطرف الأول أو من المشترين منه أو من خلفهم العام أو الخاص، </w:t>
       </w:r>
       <w:r>
         <w:rPr>
@@ -9254,29 +7218,8 @@
           <w:szCs w:val="24"/>
           <w:rtl/>
         </w:rPr>
-        <w:t xml:space="preserve">نظراً للأهمية القصوى لوجود وسيلة </w:t>
-      </w:r>
-      <w:proofErr w:type="spellStart"/>
-      <w:r>
-        <w:rPr>
-          <w:color w:val="000000"/>
-          <w:sz w:val="24"/>
-          <w:szCs w:val="24"/>
-          <w:rtl/>
-        </w:rPr>
-        <w:t>إتصال</w:t>
-      </w:r>
-      <w:proofErr w:type="spellEnd"/>
-      <w:r>
-        <w:rPr>
-          <w:color w:val="000000"/>
-          <w:sz w:val="24"/>
-          <w:szCs w:val="24"/>
-          <w:rtl/>
-        </w:rPr>
-        <w:t xml:space="preserve"> قانونية قائمة ومعترف بها قانونياً بين طرفي هذا العقد فإن كل من طرفي هذا العقد يقر بصحة العنوان الخاص به </w:t>
-      </w:r>
-      <w:proofErr w:type="gramStart"/>
+        <w:t xml:space="preserve">نظراً للأهمية القصوى لوجود وسيلة إتصال قانونية قائمة ومعترف بها قانونياً بين طرفي هذا العقد فإن كل من طرفي هذا العقد يقر بصحة العنوان الخاص به </w:t>
+      </w:r>
       <w:r>
         <w:rPr>
           <w:sz w:val="24"/>
@@ -9285,7 +7228,6 @@
         </w:rPr>
         <w:t>و المبين</w:t>
       </w:r>
-      <w:proofErr w:type="gramEnd"/>
       <w:r>
         <w:rPr>
           <w:color w:val="000000"/>
@@ -9617,27 +7559,7 @@
           <w:szCs w:val="24"/>
           <w:rtl/>
         </w:rPr>
-        <w:t xml:space="preserve">يخضع هذا العقد في تنفيذه و تفسيره و بطلانه و إنهائه لأحكام القانون المصري و في حالة حدوث أي نزاع (لا قدر الله) بين طرفي هذا العقد حول تنفيذه أو تفسيره أو بطلانه أو إنهائه يكون </w:t>
-      </w:r>
-      <w:proofErr w:type="spellStart"/>
-      <w:r>
-        <w:rPr>
-          <w:color w:val="000000"/>
-          <w:sz w:val="24"/>
-          <w:szCs w:val="24"/>
-          <w:rtl/>
-        </w:rPr>
-        <w:t>الإختصاص</w:t>
-      </w:r>
-      <w:proofErr w:type="spellEnd"/>
-      <w:r>
-        <w:rPr>
-          <w:color w:val="000000"/>
-          <w:sz w:val="24"/>
-          <w:szCs w:val="24"/>
-          <w:rtl/>
-        </w:rPr>
-        <w:t xml:space="preserve"> بالفصل فيه معقداً لمحاكم الجيزة على </w:t>
+        <w:t xml:space="preserve">يخضع هذا العقد في تنفيذه و تفسيره و بطلانه و إنهائه لأحكام القانون المصري و في حالة حدوث أي نزاع (لا قدر الله) بين طرفي هذا العقد حول تنفيذه أو تفسيره أو بطلانه أو إنهائه يكون الإختصاص بالفصل فيه معقداً لمحاكم الجيزة على </w:t>
       </w:r>
       <w:r>
         <w:rPr>
@@ -9656,7 +7578,6 @@
         </w:rPr>
         <w:t xml:space="preserve"> درجاتها </w:t>
       </w:r>
-      <w:proofErr w:type="gramStart"/>
       <w:r>
         <w:rPr>
           <w:sz w:val="24"/>
@@ -9673,7 +7594,6 @@
         </w:rPr>
         <w:t xml:space="preserve"> .</w:t>
       </w:r>
-      <w:proofErr w:type="gramEnd"/>
     </w:p>
     <w:p>
       <w:pPr>
@@ -10037,149 +7957,59 @@
           <w:szCs w:val="24"/>
           <w:rtl/>
         </w:rPr>
-        <w:t xml:space="preserve">الملاحق التالية </w:t>
-      </w:r>
-      <w:proofErr w:type="spellStart"/>
-      <w:r>
-        <w:rPr>
-          <w:sz w:val="24"/>
-          <w:szCs w:val="24"/>
-          <w:rtl/>
-        </w:rPr>
-        <w:t>والتى</w:t>
-      </w:r>
-      <w:proofErr w:type="spellEnd"/>
-      <w:r>
-        <w:rPr>
-          <w:sz w:val="24"/>
-          <w:szCs w:val="24"/>
-          <w:rtl/>
-        </w:rPr>
-        <w:t xml:space="preserve"> تعتبر جزء </w:t>
-      </w:r>
-      <w:proofErr w:type="gramStart"/>
-      <w:r>
-        <w:rPr>
-          <w:sz w:val="24"/>
-          <w:szCs w:val="24"/>
-          <w:rtl/>
-        </w:rPr>
-        <w:t>منه:-</w:t>
-      </w:r>
-      <w:proofErr w:type="gramEnd"/>
-      <w:r>
-        <w:rPr>
-          <w:sz w:val="24"/>
-          <w:szCs w:val="24"/>
-          <w:rtl/>
-        </w:rPr>
-        <w:t xml:space="preserve"> </w:t>
-      </w:r>
-    </w:p>
-    <w:p>
-      <w:pPr>
-        <w:spacing w:after="0" w:line="240" w:lineRule="auto"/>
-        <w:rPr>
-          <w:sz w:val="24"/>
-          <w:szCs w:val="24"/>
-        </w:rPr>
-      </w:pPr>
-      <w:r>
-        <w:rPr>
-          <w:sz w:val="24"/>
-          <w:szCs w:val="24"/>
-          <w:rtl/>
-        </w:rPr>
-        <w:t>- الملحق رقم (1</w:t>
-      </w:r>
-      <w:proofErr w:type="gramStart"/>
-      <w:r>
-        <w:rPr>
-          <w:sz w:val="24"/>
-          <w:szCs w:val="24"/>
-          <w:rtl/>
-        </w:rPr>
-        <w:t>) :</w:t>
-      </w:r>
-      <w:proofErr w:type="gramEnd"/>
-      <w:r>
-        <w:rPr>
-          <w:sz w:val="24"/>
-          <w:szCs w:val="24"/>
-          <w:rtl/>
-        </w:rPr>
-        <w:t xml:space="preserve"> الموقع العام للمبنى.</w:t>
-      </w:r>
-    </w:p>
-    <w:p>
-      <w:pPr>
-        <w:spacing w:after="0" w:line="240" w:lineRule="auto"/>
-        <w:rPr>
-          <w:sz w:val="24"/>
-          <w:szCs w:val="24"/>
-        </w:rPr>
-      </w:pPr>
-      <w:r>
-        <w:rPr>
-          <w:sz w:val="24"/>
-          <w:szCs w:val="24"/>
-          <w:rtl/>
-        </w:rPr>
-        <w:t>- الملحق رقم (2</w:t>
-      </w:r>
-      <w:proofErr w:type="gramStart"/>
-      <w:r>
-        <w:rPr>
-          <w:sz w:val="24"/>
-          <w:szCs w:val="24"/>
-          <w:rtl/>
-        </w:rPr>
-        <w:t>) :</w:t>
-      </w:r>
-      <w:proofErr w:type="gramEnd"/>
-      <w:r>
-        <w:rPr>
-          <w:sz w:val="24"/>
-          <w:szCs w:val="24"/>
-          <w:rtl/>
-        </w:rPr>
-        <w:t xml:space="preserve"> بيان تفصيلي بالثمن والأقساط و مصاريف الصيانة.</w:t>
-      </w:r>
-    </w:p>
-    <w:p>
-      <w:pPr>
-        <w:spacing w:after="0" w:line="240" w:lineRule="auto"/>
-        <w:rPr>
-          <w:color w:val="000000"/>
-          <w:sz w:val="24"/>
-          <w:szCs w:val="24"/>
-        </w:rPr>
-      </w:pPr>
-      <w:r>
-        <w:rPr>
-          <w:sz w:val="24"/>
-          <w:szCs w:val="24"/>
-          <w:rtl/>
-        </w:rPr>
-        <w:t xml:space="preserve">- الملحق رقم </w:t>
-      </w:r>
-      <w:proofErr w:type="gramStart"/>
-      <w:r>
-        <w:rPr>
-          <w:sz w:val="24"/>
-          <w:szCs w:val="24"/>
-          <w:rtl/>
-        </w:rPr>
-        <w:t>( 3</w:t>
-      </w:r>
-      <w:proofErr w:type="gramEnd"/>
-      <w:r>
-        <w:rPr>
-          <w:sz w:val="24"/>
-          <w:szCs w:val="24"/>
-          <w:rtl/>
-        </w:rPr>
-        <w:t>): المسقط الأفقي</w:t>
+        <w:t xml:space="preserve">الملاحق التالية والتى تعتبر جزء منه:- </w:t>
+      </w:r>
+    </w:p>
+    <w:p>
+      <w:pPr>
+        <w:spacing w:after="0" w:line="240" w:lineRule="auto"/>
+        <w:rPr>
+          <w:sz w:val="24"/>
+          <w:szCs w:val="24"/>
+        </w:rPr>
+      </w:pPr>
+      <w:r>
+        <w:rPr>
+          <w:sz w:val="24"/>
+          <w:szCs w:val="24"/>
+          <w:rtl/>
+        </w:rPr>
+        <w:t>- الملحق رقم (1) : الموقع العام للمبنى.</w:t>
+      </w:r>
+    </w:p>
+    <w:p>
+      <w:pPr>
+        <w:spacing w:after="0" w:line="240" w:lineRule="auto"/>
+        <w:rPr>
+          <w:sz w:val="24"/>
+          <w:szCs w:val="24"/>
+        </w:rPr>
+      </w:pPr>
+      <w:r>
+        <w:rPr>
+          <w:sz w:val="24"/>
+          <w:szCs w:val="24"/>
+          <w:rtl/>
+        </w:rPr>
+        <w:t>- الملحق رقم (2) : بيان تفصيلي بالثمن والأقساط و مصاريف الصيانة.</w:t>
+      </w:r>
+    </w:p>
+    <w:p>
+      <w:pPr>
+        <w:spacing w:after="0" w:line="240" w:lineRule="auto"/>
+        <w:rPr>
+          <w:color w:val="000000"/>
+          <w:sz w:val="24"/>
+          <w:szCs w:val="24"/>
+        </w:rPr>
+      </w:pPr>
+      <w:r>
+        <w:rPr>
+          <w:sz w:val="24"/>
+          <w:szCs w:val="24"/>
+          <w:rtl/>
+        </w:rPr>
+        <w:t>- الملحق رقم ( 3): المسقط الأفقي</w:t>
       </w:r>
       <w:r>
         <w:rPr>
@@ -10207,27 +8037,7 @@
           <w:szCs w:val="24"/>
           <w:rtl/>
         </w:rPr>
-        <w:t xml:space="preserve">- الملحق رقم </w:t>
-      </w:r>
-      <w:proofErr w:type="gramStart"/>
-      <w:r>
-        <w:rPr>
-          <w:color w:val="000000"/>
-          <w:sz w:val="24"/>
-          <w:szCs w:val="24"/>
-          <w:rtl/>
-        </w:rPr>
-        <w:t>( 4</w:t>
-      </w:r>
-      <w:proofErr w:type="gramEnd"/>
-      <w:r>
-        <w:rPr>
-          <w:color w:val="000000"/>
-          <w:sz w:val="24"/>
-          <w:szCs w:val="24"/>
-          <w:rtl/>
-        </w:rPr>
-        <w:t xml:space="preserve">) : نموذج بناء المباني </w:t>
+        <w:t xml:space="preserve">- الملحق رقم ( 4) : نموذج بناء المباني </w:t>
       </w:r>
       <w:r>
         <w:rPr>
@@ -10423,27 +8233,7 @@
           <w:szCs w:val="24"/>
           <w:rtl/>
         </w:rPr>
-        <w:t>الطرف الأول: (</w:t>
-      </w:r>
-      <w:proofErr w:type="gramStart"/>
-      <w:r>
-        <w:rPr>
-          <w:color w:val="000000"/>
-          <w:sz w:val="24"/>
-          <w:szCs w:val="24"/>
-          <w:rtl/>
-        </w:rPr>
-        <w:t xml:space="preserve">الشركة)   </w:t>
-      </w:r>
-      <w:proofErr w:type="gramEnd"/>
-      <w:r>
-        <w:rPr>
-          <w:color w:val="000000"/>
-          <w:sz w:val="24"/>
-          <w:szCs w:val="24"/>
-          <w:rtl/>
-        </w:rPr>
-        <w:t xml:space="preserve">                                                                        الطرف الثاني: (الطرف الثاني)</w:t>
+        <w:t>الطرف الأول: (الشركة)                                                                           الطرف الثاني: (الطرف الثاني)</w:t>
       </w:r>
     </w:p>
     <w:p>
@@ -11122,23 +8912,7 @@
         <w:color w:val="000000"/>
         <w:rtl/>
       </w:rPr>
-      <w:t xml:space="preserve">" </w:t>
-    </w:r>
-    <w:proofErr w:type="spellStart"/>
-    <w:r>
-      <w:rPr>
-        <w:color w:val="000000"/>
-        <w:rtl/>
-      </w:rPr>
-      <w:t>ش.ذ.م.م</w:t>
-    </w:r>
-    <w:proofErr w:type="spellEnd"/>
-    <w:r>
-      <w:rPr>
-        <w:color w:val="000000"/>
-        <w:rtl/>
-      </w:rPr>
-      <w:t xml:space="preserve"> "</w:t>
+      <w:t>" ش.ذ.م.م "</w:t>
     </w:r>
   </w:p>
   <w:p>

</xml_diff>